<commit_message>
Modify DSL, Add Several Function
</commit_message>
<xml_diff>
--- a/docs/Prod1.docx
+++ b/docs/Prod1.docx
@@ -1,29 +1,31 @@
 
 <file path=word/document.xml><?xml version="1.0" encoding="utf-8"?>
-<w:document xmlns:wpc="http://schemas.microsoft.com/office/word/2010/wordprocessingCanvas" xmlns:mo="http://schemas.microsoft.com/office/mac/office/2008/main" xmlns:mc="http://schemas.openxmlformats.org/markup-compatibility/2006" xmlns:mv="urn:schemas-microsoft-com:mac:vml" xmlns:o="urn:schemas-microsoft-com:office:office" xmlns:r="http://schemas.openxmlformats.org/officeDocument/2006/relationships" xmlns:m="http://schemas.openxmlformats.org/officeDocument/2006/math" xmlns:v="urn:schemas-microsoft-com:vml" xmlns:wp14="http://schemas.microsoft.com/office/word/2010/wordprocessingDrawing" xmlns:wp="http://schemas.openxmlformats.org/drawingml/2006/wordprocessingDrawing" xmlns:w10="urn:schemas-microsoft-com:office:word" xmlns:w="http://schemas.openxmlformats.org/wordprocessingml/2006/main" xmlns:w14="http://schemas.microsoft.com/office/word/2010/wordml" xmlns:w15="http://schemas.microsoft.com/office/word/2012/wordml" xmlns:wpg="http://schemas.microsoft.com/office/word/2010/wordprocessingGroup" xmlns:wpi="http://schemas.microsoft.com/office/word/2010/wordprocessingInk" xmlns:wne="http://schemas.microsoft.com/office/word/2006/wordml" xmlns:wps="http://schemas.microsoft.com/office/word/2010/wordprocessingShape" mc:Ignorable="w14 w15 wp14 mv">
+<w:document xmlns:o="urn:schemas-microsoft-com:office:office" xmlns:r="http://schemas.openxmlformats.org/officeDocument/2006/relationships" xmlns:v="urn:schemas-microsoft-com:vml" xmlns:w="http://schemas.openxmlformats.org/wordprocessingml/2006/main" xmlns:w10="urn:schemas-microsoft-com:office:word" xmlns:wp="http://schemas.openxmlformats.org/drawingml/2006/wordprocessingDrawing" xmlns:wps="http://schemas.microsoft.com/office/word/2010/wordprocessingShape" xmlns:wpg="http://schemas.microsoft.com/office/word/2010/wordprocessingGroup" xmlns:mc="http://schemas.openxmlformats.org/markup-compatibility/2006" xmlns:wp14="http://schemas.microsoft.com/office/word/2010/wordprocessingDrawing" xmlns:w14="http://schemas.microsoft.com/office/word/2010/wordml" mc:Ignorable="w14 wp14">
   <w:body>
     <w:p>
       <w:pPr>
+        <w:pStyle w:val="Normal"/>
         <w:tabs>
-          <w:tab w:val="center" w:pos="1701"/>
+          <w:tab w:val="center" w:pos="1701" w:leader="none"/>
         </w:tabs>
-        <w:spacing w:after="0" w:line="240" w:lineRule="auto"/>
+        <w:spacing w:lineRule="auto" w:line="240" w:before="0" w:after="0"/>
         <w:rPr>
           <w:rFonts w:ascii="Arial" w:hAnsi="Arial" w:cs="Arial"/>
           <w:b/>
+          <w:b/>
           <w:sz w:val="18"/>
         </w:rPr>
       </w:pPr>
       <w:r>
         <w:rPr>
-          <w:rFonts w:ascii="Arial" w:hAnsi="Arial" w:cs="Arial"/>
+          <w:rFonts w:cs="Arial" w:ascii="Arial" w:hAnsi="Arial"/>
           <w:sz w:val="18"/>
         </w:rPr>
         <w:tab/>
       </w:r>
       <w:r>
         <w:rPr>
-          <w:rFonts w:ascii="Arial" w:hAnsi="Arial" w:cs="Arial"/>
+          <w:rFonts w:cs="Arial" w:ascii="Arial" w:hAnsi="Arial"/>
           <w:b/>
           <w:sz w:val="18"/>
         </w:rPr>
@@ -32,27 +34,22 @@
     </w:p>
     <w:p>
       <w:pPr>
+        <w:pStyle w:val="Normal"/>
         <w:tabs>
-          <w:tab w:val="center" w:pos="1701"/>
+          <w:tab w:val="center" w:pos="1701" w:leader="none"/>
         </w:tabs>
-        <w:spacing w:after="0" w:line="240" w:lineRule="auto"/>
+        <w:spacing w:lineRule="auto" w:line="240" w:before="0" w:after="0"/>
         <w:ind w:firstLine="993"/>
         <w:rPr>
           <w:rFonts w:ascii="Arial" w:hAnsi="Arial" w:cs="Arial"/>
           <w:b/>
+          <w:b/>
           <w:sz w:val="18"/>
         </w:rPr>
       </w:pPr>
       <w:r>
-        <w:rPr>
-          <w:rFonts w:ascii="Arial" w:hAnsi="Arial" w:cs="Arial"/>
-          <w:b/>
-          <w:noProof/>
-          <w:sz w:val="18"/>
-          <w:lang w:val="en-US"/>
-        </w:rPr>
         <w:drawing>
-          <wp:anchor distT="0" distB="0" distL="114300" distR="114300" simplePos="0" relativeHeight="251660288" behindDoc="0" locked="0" layoutInCell="1" allowOverlap="1" wp14:anchorId="6C0FE453" wp14:editId="38B722B4">
+          <wp:anchor behindDoc="0" distT="0" distB="4445" distL="114300" distR="114300" simplePos="0" locked="0" layoutInCell="1" allowOverlap="1" relativeHeight="2">
             <wp:simplePos x="0" y="0"/>
             <wp:positionH relativeFrom="column">
               <wp:posOffset>2903220</wp:posOffset>
@@ -61,7 +58,7 @@
               <wp:posOffset>64770</wp:posOffset>
             </wp:positionV>
             <wp:extent cx="407035" cy="452755"/>
-            <wp:effectExtent l="0" t="0" r="0" b="4445"/>
+            <wp:effectExtent l="0" t="0" r="0" b="0"/>
             <wp:wrapNone/>
             <wp:docPr id="1" name="Picture 1" descr="http://2.bp.blogspot.com/-2RWvSAZ-_6M/Tg6I33yWdxI/AAAAAAAAAJk/iQRJS4N1Pbw/s1600/POLri.jpg"/>
             <wp:cNvGraphicFramePr>
@@ -71,20 +68,13 @@
               <a:graphicData uri="http://schemas.openxmlformats.org/drawingml/2006/picture">
                 <pic:pic xmlns:pic="http://schemas.openxmlformats.org/drawingml/2006/picture">
                   <pic:nvPicPr>
-                    <pic:cNvPr id="0" name="Picture 1" descr="http://2.bp.blogspot.com/-2RWvSAZ-_6M/Tg6I33yWdxI/AAAAAAAAAJk/iQRJS4N1Pbw/s1600/POLri.jpg"/>
+                    <pic:cNvPr id="1" name="Picture 1" descr="http://2.bp.blogspot.com/-2RWvSAZ-_6M/Tg6I33yWdxI/AAAAAAAAAJk/iQRJS4N1Pbw/s1600/POLri.jpg"/>
                     <pic:cNvPicPr>
                       <a:picLocks noChangeAspect="1" noChangeArrowheads="1"/>
                     </pic:cNvPicPr>
                   </pic:nvPicPr>
                   <pic:blipFill>
-                    <a:blip r:embed="rId4" cstate="print">
-                      <a:extLst>
-                        <a:ext uri="{28A0092B-C50C-407E-A947-70E740481C1C}">
-                          <a14:useLocalDpi xmlns:a14="http://schemas.microsoft.com/office/drawing/2010/main" val="0"/>
-                        </a:ext>
-                      </a:extLst>
-                    </a:blip>
-                    <a:srcRect/>
+                    <a:blip r:embed="rId2"/>
                     <a:stretch>
                       <a:fillRect/>
                     </a:stretch>
@@ -97,10 +87,6 @@
                     <a:prstGeom prst="rect">
                       <a:avLst/>
                     </a:prstGeom>
-                    <a:noFill/>
-                    <a:ln>
-                      <a:noFill/>
-                    </a:ln>
                   </pic:spPr>
                 </pic:pic>
               </a:graphicData>
@@ -110,28 +96,38 @@
       </w:r>
       <w:r>
         <w:rPr>
-          <w:rFonts w:ascii="Arial" w:hAnsi="Arial" w:cs="Arial"/>
+          <w:rFonts w:cs="Arial" w:ascii="Arial" w:hAnsi="Arial"/>
           <w:b/>
           <w:sz w:val="18"/>
         </w:rPr>
-        <w:t>RESOR BANTUL</w:t>
+        <w:t>R</w:t>
+      </w:r>
+      <w:r>
+        <w:rPr>
+          <w:rFonts w:cs="Arial" w:ascii="Arial" w:hAnsi="Arial"/>
+          <w:b/>
+          <w:sz w:val="18"/>
+        </w:rPr>
+        <w:t>ESOR BANTUL</w:t>
       </w:r>
     </w:p>
     <w:p>
       <w:pPr>
+        <w:pStyle w:val="Normal"/>
         <w:tabs>
-          <w:tab w:val="center" w:pos="1701"/>
+          <w:tab w:val="center" w:pos="1701" w:leader="none"/>
         </w:tabs>
-        <w:spacing w:after="0" w:line="240" w:lineRule="auto"/>
+        <w:spacing w:lineRule="auto" w:line="240" w:before="0" w:after="0"/>
         <w:rPr>
           <w:rFonts w:ascii="Arial" w:hAnsi="Arial" w:cs="Arial"/>
           <w:b/>
+          <w:b/>
           <w:sz w:val="18"/>
         </w:rPr>
       </w:pPr>
       <w:r>
         <w:rPr>
-          <w:rFonts w:ascii="Arial" w:hAnsi="Arial" w:cs="Arial"/>
+          <w:rFonts w:cs="Arial" w:ascii="Arial" w:hAnsi="Arial"/>
           <w:b/>
           <w:sz w:val="18"/>
         </w:rPr>
@@ -141,36 +137,84 @@
     </w:p>
     <w:p>
       <w:pPr>
+        <w:pStyle w:val="Normal"/>
         <w:tabs>
-          <w:tab w:val="center" w:pos="1701"/>
+          <w:tab w:val="center" w:pos="1701" w:leader="none"/>
         </w:tabs>
-        <w:spacing w:after="0" w:line="240" w:lineRule="auto"/>
+        <w:spacing w:lineRule="auto" w:line="240" w:before="0" w:after="0"/>
         <w:rPr>
           <w:rFonts w:ascii="Arial" w:hAnsi="Arial" w:cs="Arial"/>
           <w:sz w:val="18"/>
         </w:rPr>
       </w:pPr>
       <w:r>
-        <w:rPr>
-          <w:rFonts w:ascii="Arial" w:hAnsi="Arial" w:cs="Arial"/>
-          <w:noProof/>
-          <w:sz w:val="18"/>
-          <w:lang w:eastAsia="id-ID"/>
-        </w:rPr>
-        <w:pict w14:anchorId="64BB26EF">
-          <v:line id="Straight_x0020_Connector_x0020_2" o:spid="_x0000_s1026" style="position:absolute;z-index:251661312;visibility:visible" from="-4.85pt,9.9pt" to="183.5pt,10.5pt" o:gfxdata="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" strokecolor="black [3213]" strokeweight="1pt"/>
-        </w:pict>
-      </w:r>
-      <w:r>
-        <w:rPr>
-          <w:rFonts w:ascii="Arial" w:hAnsi="Arial" w:cs="Arial"/>
+        <mc:AlternateContent>
+          <mc:Choice Requires="wps">
+            <w:drawing>
+              <wp:anchor behindDoc="1" distT="0" distB="0" distL="114300" distR="114300" simplePos="0" locked="0" layoutInCell="1" allowOverlap="1" relativeHeight="3">
+                <wp:simplePos x="0" y="0"/>
+                <wp:positionH relativeFrom="column">
+                  <wp:posOffset>-60325</wp:posOffset>
+                </wp:positionH>
+                <wp:positionV relativeFrom="paragraph">
+                  <wp:posOffset>127635</wp:posOffset>
+                </wp:positionV>
+                <wp:extent cx="1679575" cy="10795"/>
+                <wp:effectExtent l="0" t="0" r="0" b="0"/>
+                <wp:wrapNone/>
+                <wp:docPr id="2" name="Straight Connector 2"/>
+                <a:graphic xmlns:a="http://schemas.openxmlformats.org/drawingml/2006/main">
+                  <a:graphicData uri="http://schemas.microsoft.com/office/word/2010/wordprocessingShape">
+                    <wps:wsp>
+                      <wps:cNvSpPr/>
+                      <wps:spPr>
+                        <a:xfrm>
+                          <a:off x="0" y="0"/>
+                          <a:ext cx="2392200" cy="7560"/>
+                        </a:xfrm>
+                        <a:prstGeom prst="line">
+                          <a:avLst/>
+                        </a:prstGeom>
+                        <a:ln w="12600">
+                          <a:solidFill>
+                            <a:srgbClr val="000000"/>
+                          </a:solidFill>
+                          <a:round/>
+                        </a:ln>
+                      </wps:spPr>
+                      <wps:style>
+                        <a:lnRef idx="0"/>
+                        <a:fillRef idx="0"/>
+                        <a:effectRef idx="0"/>
+                        <a:fontRef idx="minor"/>
+                      </wps:style>
+                      <wps:bodyPr/>
+                    </wps:wsp>
+                  </a:graphicData>
+                </a:graphic>
+              </wp:anchor>
+            </w:drawing>
+          </mc:Choice>
+          <mc:Fallback>
+            <w:pict>
+              <v:line id="shape_0" from="-4.8pt,9.9pt" to="183.5pt,10.45pt" ID="Straight Connector 2" stroked="t" style="position:absolute">
+                <v:stroke color="black" weight="12600" joinstyle="round" endcap="flat"/>
+                <v:fill o:detectmouseclick="t" on="false"/>
+              </v:line>
+            </w:pict>
+          </mc:Fallback>
+        </mc:AlternateContent>
+      </w:r>
+      <w:r>
+        <w:rPr>
+          <w:rFonts w:cs="Arial" w:ascii="Arial" w:hAnsi="Arial"/>
           <w:sz w:val="18"/>
         </w:rPr>
         <w:tab/>
       </w:r>
       <w:r>
         <w:rPr>
-          <w:rFonts w:ascii="Arial" w:hAnsi="Arial" w:cs="Arial"/>
+          <w:rFonts w:cs="Arial" w:ascii="Arial" w:hAnsi="Arial"/>
           <w:sz w:val="18"/>
         </w:rPr>
         <w:t>Jl. Parangtritis Km, 5,6 Yogyakarta</w:t>
@@ -178,58 +222,126 @@
     </w:p>
     <w:p>
       <w:pPr>
-        <w:spacing w:after="0" w:line="240" w:lineRule="auto"/>
+        <w:pStyle w:val="Normal"/>
+        <w:spacing w:lineRule="auto" w:line="240" w:before="0" w:after="0"/>
         <w:rPr>
           <w:rFonts w:ascii="Arial" w:hAnsi="Arial" w:cs="Arial"/>
           <w:b/>
+          <w:b/>
           <w:sz w:val="18"/>
           <w:u w:val="single"/>
         </w:rPr>
       </w:pPr>
       <w:r>
         <w:rPr>
-          <w:rFonts w:ascii="Arial" w:hAnsi="Arial" w:cs="Arial"/>
+          <w:rFonts w:cs="Arial" w:ascii="Arial" w:hAnsi="Arial"/>
           <w:b/>
           <w:sz w:val="18"/>
           <w:u w:val="single"/>
         </w:rPr>
-        <w:t>“PRO JUSTITIA”</w:t>
+        <w:t>“</w:t>
+      </w:r>
+      <w:r>
+        <w:rPr>
+          <w:rFonts w:cs="Arial" w:ascii="Arial" w:hAnsi="Arial"/>
+          <w:b/>
+          <w:sz w:val="18"/>
+          <w:u w:val="single"/>
+        </w:rPr>
+        <w:t>PRO JUSTITIA”</w:t>
       </w:r>
     </w:p>
     <w:p>
       <w:pPr>
-        <w:spacing w:after="0" w:line="240" w:lineRule="auto"/>
+        <w:pStyle w:val="Normal"/>
+        <w:spacing w:lineRule="auto" w:line="240" w:before="0" w:after="0"/>
         <w:jc w:val="center"/>
         <w:rPr>
           <w:rFonts w:ascii="Arial" w:hAnsi="Arial" w:cs="Arial"/>
           <w:b/>
+          <w:b/>
           <w:sz w:val="18"/>
         </w:rPr>
       </w:pPr>
       <w:r>
-        <w:rPr>
-          <w:rFonts w:ascii="Arial" w:hAnsi="Arial" w:cs="Arial"/>
+        <mc:AlternateContent>
+          <mc:Choice Requires="wps">
+            <w:drawing>
+              <wp:anchor behindDoc="1" distT="0" distB="0" distL="114300" distR="114300" simplePos="0" locked="0" layoutInCell="1" allowOverlap="1" relativeHeight="4">
+                <wp:simplePos x="0" y="0"/>
+                <wp:positionH relativeFrom="column">
+                  <wp:posOffset>1912620</wp:posOffset>
+                </wp:positionH>
+                <wp:positionV relativeFrom="paragraph">
+                  <wp:posOffset>128905</wp:posOffset>
+                </wp:positionV>
+                <wp:extent cx="1740535" cy="10795"/>
+                <wp:effectExtent l="0" t="0" r="0" b="0"/>
+                <wp:wrapNone/>
+                <wp:docPr id="3" name="Straight Connector 3"/>
+                <a:graphic xmlns:a="http://schemas.openxmlformats.org/drawingml/2006/main">
+                  <a:graphicData uri="http://schemas.microsoft.com/office/word/2010/wordprocessingShape">
+                    <wps:wsp>
+                      <wps:cNvSpPr/>
+                      <wps:spPr>
+                        <a:xfrm>
+                          <a:off x="0" y="0"/>
+                          <a:ext cx="2479680" cy="6840"/>
+                        </a:xfrm>
+                        <a:prstGeom prst="line">
+                          <a:avLst/>
+                        </a:prstGeom>
+                        <a:ln w="12600">
+                          <a:solidFill>
+                            <a:srgbClr val="000000"/>
+                          </a:solidFill>
+                          <a:round/>
+                        </a:ln>
+                      </wps:spPr>
+                      <wps:style>
+                        <a:lnRef idx="0"/>
+                        <a:fillRef idx="0"/>
+                        <a:effectRef idx="0"/>
+                        <a:fontRef idx="minor"/>
+                      </wps:style>
+                      <wps:bodyPr/>
+                    </wps:wsp>
+                  </a:graphicData>
+                </a:graphic>
+              </wp:anchor>
+            </w:drawing>
+          </mc:Choice>
+          <mc:Fallback>
+            <w:pict>
+              <v:line id="shape_0" from="150.6pt,9.95pt" to="345.8pt,10.45pt" ID="Straight Connector 3" stroked="t" style="position:absolute">
+                <v:stroke color="black" weight="12600" joinstyle="round" endcap="flat"/>
+                <v:fill o:detectmouseclick="t" on="false"/>
+              </v:line>
+            </w:pict>
+          </mc:Fallback>
+        </mc:AlternateContent>
+      </w:r>
+      <w:r>
+        <w:rPr>
+          <w:rFonts w:cs="Arial" w:ascii="Arial" w:hAnsi="Arial"/>
           <w:b/>
-          <w:noProof/>
-          <w:sz w:val="18"/>
-          <w:lang w:eastAsia="id-ID"/>
-        </w:rPr>
-        <w:pict w14:anchorId="7AD18CF7">
-          <v:line id="Straight_x0020_Connector_x0020_3" o:spid="_x0000_s1027" style="position:absolute;left:0;text-align:left;z-index:251662336;visibility:visible;mso-width-relative:margin" from="150.6pt,9.95pt" to="345.85pt,10.5pt" o:gfxdata="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" strokecolor="black [3213]" strokeweight="1pt"/>
-        </w:pict>
-      </w:r>
-      <w:r>
-        <w:rPr>
-          <w:rFonts w:ascii="Arial" w:hAnsi="Arial" w:cs="Arial"/>
+          <w:sz w:val="18"/>
+        </w:rPr>
+        <w:t>L</w:t>
+      </w:r>
+      <w:r>
+        <w:rPr>
+          <w:rFonts w:cs="Arial" w:ascii="Arial" w:hAnsi="Arial"/>
           <w:b/>
           <w:sz w:val="18"/>
         </w:rPr>
-        <w:t>LAPORAN POLISI</w:t>
+        <w:t>APORAN POLISI</w:t>
       </w:r>
     </w:p>
     <w:p>
       <w:pPr>
-        <w:spacing w:after="0" w:line="240" w:lineRule="auto"/>
+        <w:pStyle w:val="Normal"/>
+        <w:spacing w:lineRule="auto" w:line="240" w:before="0" w:after="0"/>
         <w:jc w:val="center"/>
         <w:rPr>
           <w:rFonts w:ascii="Arial" w:hAnsi="Arial" w:cs="Arial"/>
@@ -238,7 +350,7 @@
       </w:pPr>
       <w:r>
         <w:rPr>
-          <w:rFonts w:ascii="Arial" w:hAnsi="Arial" w:cs="Arial"/>
+          <w:rFonts w:cs="Arial" w:ascii="Arial" w:hAnsi="Arial"/>
           <w:sz w:val="18"/>
         </w:rPr>
         <w:t>Nomor : LP/40/II/2016/DIY/RES.BTL/Sek.Sewon</w:t>
@@ -246,62 +358,95 @@
     </w:p>
     <w:p>
       <w:pPr>
-        <w:spacing w:after="0" w:line="240" w:lineRule="auto"/>
+        <w:pStyle w:val="Normal"/>
+        <w:spacing w:lineRule="auto" w:line="240" w:before="0" w:after="0"/>
         <w:jc w:val="center"/>
         <w:rPr>
           <w:rFonts w:ascii="Arial" w:hAnsi="Arial" w:cs="Arial"/>
           <w:sz w:val="18"/>
         </w:rPr>
       </w:pPr>
+      <w:r>
+        <w:rPr>
+          <w:rFonts w:cs="Arial" w:ascii="Arial" w:hAnsi="Arial"/>
+          <w:sz w:val="18"/>
+        </w:rPr>
+      </w:r>
     </w:p>
     <w:p>
       <w:pPr>
-        <w:spacing w:after="0" w:line="240" w:lineRule="auto"/>
+        <w:pStyle w:val="Normal"/>
+        <w:spacing w:lineRule="auto" w:line="240" w:before="0" w:after="0"/>
         <w:jc w:val="center"/>
         <w:rPr>
           <w:rFonts w:ascii="Arial" w:hAnsi="Arial" w:cs="Arial"/>
           <w:sz w:val="18"/>
         </w:rPr>
       </w:pPr>
+      <w:r>
+        <w:rPr>
+          <w:rFonts w:cs="Arial" w:ascii="Arial" w:hAnsi="Arial"/>
+          <w:sz w:val="18"/>
+        </w:rPr>
+      </w:r>
     </w:p>
     <w:tbl>
       <w:tblPr>
         <w:tblStyle w:val="TableGrid"/>
-        <w:tblW w:w="0" w:type="auto"/>
-        <w:tblLook w:val="04A0" w:firstRow="1" w:lastRow="0" w:firstColumn="1" w:lastColumn="0" w:noHBand="0" w:noVBand="1"/>
+        <w:tblW w:w="10138" w:type="dxa"/>
+        <w:jc w:val="left"/>
+        <w:tblInd w:w="0" w:type="dxa"/>
+        <w:tblCellMar>
+          <w:top w:w="0" w:type="dxa"/>
+          <w:left w:w="108" w:type="dxa"/>
+          <w:bottom w:w="0" w:type="dxa"/>
+          <w:right w:w="108" w:type="dxa"/>
+        </w:tblCellMar>
+        <w:tblLook w:val="04a0" w:noVBand="1" w:noHBand="0" w:lastColumn="0" w:firstColumn="1" w:lastRow="0" w:firstRow="1"/>
       </w:tblPr>
       <w:tblGrid>
-        <w:gridCol w:w="367"/>
+        <w:gridCol w:w="366"/>
         <w:gridCol w:w="3224"/>
         <w:gridCol w:w="284"/>
         <w:gridCol w:w="6263"/>
       </w:tblGrid>
       <w:tr>
-        <w:tc>
-          <w:tcPr>
-            <w:tcW w:w="3591" w:type="dxa"/>
+        <w:trPr/>
+        <w:tc>
+          <w:tcPr>
+            <w:tcW w:w="3590" w:type="dxa"/>
             <w:gridSpan w:val="2"/>
             <w:tcBorders>
-              <w:left w:val="single" w:sz="4" w:space="0" w:color="FFFFFF" w:themeColor="background1"/>
-              <w:bottom w:val="single" w:sz="4" w:space="0" w:color="FFFFFF" w:themeColor="background1"/>
-              <w:right w:val="single" w:sz="4" w:space="0" w:color="FFFFFF" w:themeColor="background1"/>
-            </w:tcBorders>
-          </w:tcPr>
-          <w:p>
-            <w:pPr>
+              <w:left w:val="single" w:sz="4" w:space="0" w:color="FFFFFF"/>
+              <w:bottom w:val="single" w:sz="4" w:space="0" w:color="FFFFFF"/>
+              <w:right w:val="single" w:sz="4" w:space="0" w:color="FFFFFF"/>
+              <w:insideH w:val="single" w:sz="4" w:space="0" w:color="FFFFFF"/>
+              <w:insideV w:val="single" w:sz="4" w:space="0" w:color="FFFFFF"/>
+            </w:tcBorders>
+            <w:shd w:fill="auto" w:val="clear"/>
+            <w:tcMar>
+              <w:left w:w="108" w:type="dxa"/>
+            </w:tcMar>
+          </w:tcPr>
+          <w:p>
+            <w:pPr>
+              <w:pStyle w:val="Normal"/>
+              <w:spacing w:lineRule="auto" w:line="240" w:before="0" w:after="0"/>
               <w:rPr>
                 <w:rFonts w:ascii="Arial" w:hAnsi="Arial" w:cs="Arial"/>
                 <w:b/>
+                <w:b/>
                 <w:sz w:val="18"/>
                 <w:u w:val="single"/>
               </w:rPr>
             </w:pPr>
             <w:r>
               <w:rPr>
-                <w:rFonts w:ascii="Arial" w:hAnsi="Arial" w:cs="Arial"/>
+                <w:rFonts w:cs="Arial" w:ascii="Arial" w:hAnsi="Arial"/>
                 <w:b/>
                 <w:sz w:val="18"/>
                 <w:u w:val="single"/>
+                <w:lang w:val="id-ID"/>
               </w:rPr>
               <w:t>PELAPOR</w:t>
             </w:r>
@@ -311,65 +456,106 @@
           <w:tcPr>
             <w:tcW w:w="284" w:type="dxa"/>
             <w:tcBorders>
-              <w:left w:val="single" w:sz="4" w:space="0" w:color="FFFFFF" w:themeColor="background1"/>
-              <w:bottom w:val="single" w:sz="4" w:space="0" w:color="FFFFFF" w:themeColor="background1"/>
-              <w:right w:val="single" w:sz="4" w:space="0" w:color="FFFFFF" w:themeColor="background1"/>
-            </w:tcBorders>
-          </w:tcPr>
-          <w:p>
-            <w:pPr>
+              <w:left w:val="single" w:sz="4" w:space="0" w:color="FFFFFF"/>
+              <w:bottom w:val="single" w:sz="4" w:space="0" w:color="FFFFFF"/>
+              <w:right w:val="single" w:sz="4" w:space="0" w:color="FFFFFF"/>
+              <w:insideH w:val="single" w:sz="4" w:space="0" w:color="FFFFFF"/>
+              <w:insideV w:val="single" w:sz="4" w:space="0" w:color="FFFFFF"/>
+            </w:tcBorders>
+            <w:shd w:fill="auto" w:val="clear"/>
+            <w:tcMar>
+              <w:left w:w="108" w:type="dxa"/>
+            </w:tcMar>
+          </w:tcPr>
+          <w:p>
+            <w:pPr>
+              <w:pStyle w:val="Normal"/>
+              <w:spacing w:lineRule="auto" w:line="240" w:before="0" w:after="0"/>
               <w:jc w:val="center"/>
               <w:rPr>
                 <w:rFonts w:ascii="Arial" w:hAnsi="Arial" w:cs="Arial"/>
                 <w:sz w:val="18"/>
-              </w:rPr>
-            </w:pPr>
+                <w:lang w:val="id-ID"/>
+              </w:rPr>
+            </w:pPr>
+            <w:r>
+              <w:rPr>
+                <w:rFonts w:cs="Arial" w:ascii="Arial" w:hAnsi="Arial"/>
+                <w:sz w:val="18"/>
+                <w:lang w:val="id-ID"/>
+              </w:rPr>
+            </w:r>
           </w:p>
         </w:tc>
         <w:tc>
           <w:tcPr>
             <w:tcW w:w="6263" w:type="dxa"/>
             <w:tcBorders>
-              <w:left w:val="single" w:sz="4" w:space="0" w:color="FFFFFF" w:themeColor="background1"/>
-              <w:bottom w:val="single" w:sz="4" w:space="0" w:color="FFFFFF" w:themeColor="background1"/>
-              <w:right w:val="single" w:sz="4" w:space="0" w:color="FFFFFF" w:themeColor="background1"/>
-            </w:tcBorders>
-          </w:tcPr>
-          <w:p>
-            <w:pPr>
+              <w:left w:val="single" w:sz="4" w:space="0" w:color="FFFFFF"/>
+              <w:bottom w:val="single" w:sz="4" w:space="0" w:color="FFFFFF"/>
+              <w:right w:val="single" w:sz="4" w:space="0" w:color="FFFFFF"/>
+              <w:insideH w:val="single" w:sz="4" w:space="0" w:color="FFFFFF"/>
+              <w:insideV w:val="single" w:sz="4" w:space="0" w:color="FFFFFF"/>
+            </w:tcBorders>
+            <w:shd w:fill="auto" w:val="clear"/>
+            <w:tcMar>
+              <w:left w:w="108" w:type="dxa"/>
+            </w:tcMar>
+          </w:tcPr>
+          <w:p>
+            <w:pPr>
+              <w:pStyle w:val="Normal"/>
+              <w:spacing w:lineRule="auto" w:line="240" w:before="0" w:after="0"/>
               <w:jc w:val="center"/>
               <w:rPr>
                 <w:rFonts w:ascii="Arial" w:hAnsi="Arial" w:cs="Arial"/>
                 <w:sz w:val="18"/>
-              </w:rPr>
-            </w:pPr>
+                <w:lang w:val="id-ID"/>
+              </w:rPr>
+            </w:pPr>
+            <w:r>
+              <w:rPr>
+                <w:rFonts w:cs="Arial" w:ascii="Arial" w:hAnsi="Arial"/>
+                <w:sz w:val="18"/>
+                <w:lang w:val="id-ID"/>
+              </w:rPr>
+            </w:r>
           </w:p>
         </w:tc>
       </w:tr>
       <w:tr>
-        <w:tc>
-          <w:tcPr>
-            <w:tcW w:w="3591" w:type="dxa"/>
+        <w:trPr/>
+        <w:tc>
+          <w:tcPr>
+            <w:tcW w:w="3590" w:type="dxa"/>
             <w:gridSpan w:val="2"/>
             <w:tcBorders>
-              <w:top w:val="single" w:sz="4" w:space="0" w:color="FFFFFF" w:themeColor="background1"/>
-              <w:left w:val="single" w:sz="4" w:space="0" w:color="FFFFFF" w:themeColor="background1"/>
-              <w:right w:val="single" w:sz="4" w:space="0" w:color="FFFFFF" w:themeColor="background1"/>
-            </w:tcBorders>
-          </w:tcPr>
-          <w:p>
-            <w:pPr>
-              <w:rPr>
-                <w:rFonts w:ascii="Arial" w:hAnsi="Arial" w:cs="Arial"/>
-                <w:sz w:val="18"/>
-              </w:rPr>
-            </w:pPr>
-            <w:r>
-              <w:rPr>
-                <w:rFonts w:ascii="Arial" w:hAnsi="Arial" w:cs="Arial"/>
+              <w:top w:val="single" w:sz="4" w:space="0" w:color="FFFFFF"/>
+              <w:left w:val="single" w:sz="4" w:space="0" w:color="FFFFFF"/>
+              <w:right w:val="single" w:sz="4" w:space="0" w:color="FFFFFF"/>
+              <w:insideV w:val="single" w:sz="4" w:space="0" w:color="FFFFFF"/>
+            </w:tcBorders>
+            <w:shd w:fill="auto" w:val="clear"/>
+            <w:tcMar>
+              <w:left w:w="108" w:type="dxa"/>
+            </w:tcMar>
+          </w:tcPr>
+          <w:p>
+            <w:pPr>
+              <w:pStyle w:val="Normal"/>
+              <w:spacing w:lineRule="auto" w:line="240" w:before="0" w:after="0"/>
+              <w:rPr>
+                <w:rFonts w:ascii="Arial" w:hAnsi="Arial" w:cs="Arial"/>
+                <w:sz w:val="18"/>
+              </w:rPr>
+            </w:pPr>
+            <w:r>
+              <w:rPr>
+                <w:rFonts w:cs="Arial" w:ascii="Arial" w:hAnsi="Arial"/>
                 <w:b/>
                 <w:sz w:val="18"/>
                 <w:u w:val="single"/>
+                <w:lang w:val="id-ID"/>
               </w:rPr>
               <w:t>NAMA</w:t>
             </w:r>
@@ -379,13 +565,20 @@
           <w:tcPr>
             <w:tcW w:w="284" w:type="dxa"/>
             <w:tcBorders>
-              <w:top w:val="single" w:sz="4" w:space="0" w:color="FFFFFF" w:themeColor="background1"/>
-              <w:left w:val="single" w:sz="4" w:space="0" w:color="FFFFFF" w:themeColor="background1"/>
-              <w:right w:val="single" w:sz="4" w:space="0" w:color="FFFFFF" w:themeColor="background1"/>
-            </w:tcBorders>
-          </w:tcPr>
-          <w:p>
-            <w:pPr>
+              <w:top w:val="single" w:sz="4" w:space="0" w:color="FFFFFF"/>
+              <w:left w:val="single" w:sz="4" w:space="0" w:color="FFFFFF"/>
+              <w:right w:val="single" w:sz="4" w:space="0" w:color="FFFFFF"/>
+              <w:insideV w:val="single" w:sz="4" w:space="0" w:color="FFFFFF"/>
+            </w:tcBorders>
+            <w:shd w:fill="auto" w:val="clear"/>
+            <w:tcMar>
+              <w:left w:w="108" w:type="dxa"/>
+            </w:tcMar>
+          </w:tcPr>
+          <w:p>
+            <w:pPr>
+              <w:pStyle w:val="Normal"/>
+              <w:spacing w:lineRule="auto" w:line="240" w:before="0" w:after="0"/>
               <w:jc w:val="center"/>
               <w:rPr>
                 <w:rFonts w:ascii="Arial" w:hAnsi="Arial" w:cs="Arial"/>
@@ -394,8 +587,9 @@
             </w:pPr>
             <w:r>
               <w:rPr>
-                <w:rFonts w:ascii="Arial" w:hAnsi="Arial" w:cs="Arial"/>
-                <w:sz w:val="18"/>
+                <w:rFonts w:cs="Arial" w:ascii="Arial" w:hAnsi="Arial"/>
+                <w:sz w:val="18"/>
+                <w:lang w:val="id-ID"/>
               </w:rPr>
               <w:t>:</w:t>
             </w:r>
@@ -405,13 +599,20 @@
           <w:tcPr>
             <w:tcW w:w="6263" w:type="dxa"/>
             <w:tcBorders>
-              <w:top w:val="single" w:sz="4" w:space="0" w:color="FFFFFF" w:themeColor="background1"/>
-              <w:left w:val="single" w:sz="4" w:space="0" w:color="FFFFFF" w:themeColor="background1"/>
-              <w:right w:val="single" w:sz="4" w:space="0" w:color="FFFFFF" w:themeColor="background1"/>
-            </w:tcBorders>
-          </w:tcPr>
-          <w:p>
-            <w:pPr>
+              <w:top w:val="single" w:sz="4" w:space="0" w:color="FFFFFF"/>
+              <w:left w:val="single" w:sz="4" w:space="0" w:color="FFFFFF"/>
+              <w:right w:val="single" w:sz="4" w:space="0" w:color="FFFFFF"/>
+              <w:insideV w:val="single" w:sz="4" w:space="0" w:color="FFFFFF"/>
+            </w:tcBorders>
+            <w:shd w:fill="auto" w:val="clear"/>
+            <w:tcMar>
+              <w:left w:w="108" w:type="dxa"/>
+            </w:tcMar>
+          </w:tcPr>
+          <w:p>
+            <w:pPr>
+              <w:pStyle w:val="Normal"/>
+              <w:spacing w:lineRule="auto" w:line="240" w:before="0" w:after="0"/>
               <w:jc w:val="both"/>
               <w:rPr>
                 <w:rFonts w:ascii="Arial" w:hAnsi="Arial" w:cs="Arial"/>
@@ -421,7 +622,7 @@
             </w:pPr>
             <w:r>
               <w:rPr>
-                <w:rFonts w:ascii="Arial" w:hAnsi="Arial" w:cs="Arial"/>
+                <w:rFonts w:cs="Arial" w:ascii="Arial" w:hAnsi="Arial"/>
                 <w:sz w:val="18"/>
                 <w:lang w:val="en-US"/>
               </w:rPr>
@@ -429,14 +630,14 @@
             </w:r>
             <w:r>
               <w:rPr>
-                <w:rFonts w:ascii="Arial" w:hAnsi="Arial" w:cs="Arial"/>
+                <w:rFonts w:cs="Arial" w:ascii="Arial" w:hAnsi="Arial"/>
                 <w:sz w:val="18"/>
               </w:rPr>
               <w:t xml:space="preserve">,  </w:t>
             </w:r>
             <w:r>
               <w:rPr>
-                <w:rFonts w:ascii="Arial" w:hAnsi="Arial" w:cs="Arial"/>
+                <w:rFonts w:cs="Arial" w:ascii="Arial" w:hAnsi="Arial"/>
                 <w:sz w:val="18"/>
                 <w:lang w:val="en-US"/>
               </w:rPr>
@@ -444,14 +645,14 @@
             </w:r>
             <w:r>
               <w:rPr>
-                <w:rFonts w:ascii="Arial" w:hAnsi="Arial" w:cs="Arial"/>
+                <w:rFonts w:cs="Arial" w:ascii="Arial" w:hAnsi="Arial"/>
                 <w:sz w:val="18"/>
               </w:rPr>
               <w:t xml:space="preserve">, </w:t>
             </w:r>
             <w:r>
               <w:rPr>
-                <w:rFonts w:ascii="Arial" w:hAnsi="Arial" w:cs="Arial"/>
+                <w:rFonts w:cs="Arial" w:ascii="Arial" w:hAnsi="Arial"/>
                 <w:sz w:val="18"/>
                 <w:lang w:val="en-US"/>
               </w:rPr>
@@ -459,14 +660,14 @@
             </w:r>
             <w:r>
               <w:rPr>
-                <w:rFonts w:ascii="Arial" w:hAnsi="Arial" w:cs="Arial"/>
+                <w:rFonts w:cs="Arial" w:ascii="Arial" w:hAnsi="Arial"/>
                 <w:sz w:val="18"/>
               </w:rPr>
               <w:t>3</w:t>
             </w:r>
             <w:r>
               <w:rPr>
-                <w:rFonts w:ascii="Arial" w:hAnsi="Arial" w:cs="Arial"/>
+                <w:rFonts w:cs="Arial" w:ascii="Arial" w:hAnsi="Arial"/>
                 <w:sz w:val="18"/>
                 <w:lang w:val="en-US"/>
               </w:rPr>
@@ -474,14 +675,14 @@
             </w:r>
             <w:r>
               <w:rPr>
-                <w:rFonts w:ascii="Arial" w:hAnsi="Arial" w:cs="Arial"/>
+                <w:rFonts w:cs="Arial" w:ascii="Arial" w:hAnsi="Arial"/>
                 <w:sz w:val="18"/>
               </w:rPr>
               <w:t xml:space="preserve"> 19</w:t>
             </w:r>
             <w:r>
               <w:rPr>
-                <w:rFonts w:ascii="Arial" w:hAnsi="Arial" w:cs="Arial"/>
+                <w:rFonts w:cs="Arial" w:ascii="Arial" w:hAnsi="Arial"/>
                 <w:sz w:val="18"/>
                 <w:lang w:val="en-US"/>
               </w:rPr>
@@ -489,14 +690,14 @@
             </w:r>
             <w:r>
               <w:rPr>
-                <w:rFonts w:ascii="Arial" w:hAnsi="Arial" w:cs="Arial"/>
+                <w:rFonts w:cs="Arial" w:ascii="Arial" w:hAnsi="Arial"/>
                 <w:sz w:val="18"/>
               </w:rPr>
               <w:t xml:space="preserve">6, Umur : </w:t>
             </w:r>
             <w:r>
               <w:rPr>
-                <w:rFonts w:ascii="Arial" w:hAnsi="Arial" w:cs="Arial"/>
+                <w:rFonts w:cs="Arial" w:ascii="Arial" w:hAnsi="Arial"/>
                 <w:sz w:val="18"/>
                 <w:lang w:val="en-US"/>
               </w:rPr>
@@ -504,21 +705,14 @@
             </w:r>
             <w:r>
               <w:rPr>
-                <w:rFonts w:ascii="Arial" w:hAnsi="Arial" w:cs="Arial"/>
-                <w:sz w:val="18"/>
-              </w:rPr>
-              <w:t xml:space="preserve">9 tahun, </w:t>
-            </w:r>
-            <w:r>
-              <w:rPr>
-                <w:rFonts w:ascii="Arial" w:hAnsi="Arial" w:cs="Arial"/>
-                <w:sz w:val="18"/>
-              </w:rPr>
-              <w:t xml:space="preserve">Agama </w:t>
-            </w:r>
-            <w:r>
-              <w:rPr>
-                <w:rFonts w:ascii="Arial" w:hAnsi="Arial" w:cs="Arial"/>
+                <w:rFonts w:cs="Arial" w:ascii="Arial" w:hAnsi="Arial"/>
+                <w:sz w:val="18"/>
+              </w:rPr>
+              <w:t xml:space="preserve">9 tahun, Agama </w:t>
+            </w:r>
+            <w:r>
+              <w:rPr>
+                <w:rFonts w:cs="Arial" w:ascii="Arial" w:hAnsi="Arial"/>
                 <w:sz w:val="18"/>
                 <w:lang w:val="en-US"/>
               </w:rPr>
@@ -526,14 +720,14 @@
             </w:r>
             <w:r>
               <w:rPr>
-                <w:rFonts w:ascii="Arial" w:hAnsi="Arial" w:cs="Arial"/>
+                <w:rFonts w:cs="Arial" w:ascii="Arial" w:hAnsi="Arial"/>
                 <w:sz w:val="18"/>
               </w:rPr>
               <w:t xml:space="preserve">, Pekerjaan </w:t>
             </w:r>
             <w:r>
               <w:rPr>
-                <w:rFonts w:ascii="Arial" w:hAnsi="Arial" w:cs="Arial"/>
+                <w:rFonts w:cs="Arial" w:ascii="Arial" w:hAnsi="Arial"/>
                 <w:sz w:val="18"/>
                 <w:lang w:val="en-US"/>
               </w:rPr>
@@ -541,14 +735,14 @@
             </w:r>
             <w:r>
               <w:rPr>
-                <w:rFonts w:ascii="Arial" w:hAnsi="Arial" w:cs="Arial"/>
+                <w:rFonts w:cs="Arial" w:ascii="Arial" w:hAnsi="Arial"/>
                 <w:sz w:val="18"/>
               </w:rPr>
               <w:t xml:space="preserve">, Kewarganegaraan Indonesia, Suku Jawa, Pendidikan terakhir D3 (tamat) Tempat tinggal di </w:t>
             </w:r>
             <w:r>
               <w:rPr>
-                <w:rFonts w:ascii="Arial" w:hAnsi="Arial" w:cs="Arial"/>
+                <w:rFonts w:cs="Arial" w:ascii="Arial" w:hAnsi="Arial"/>
                 <w:sz w:val="18"/>
                 <w:lang w:val="en-US"/>
               </w:rPr>
@@ -556,14 +750,14 @@
             </w:r>
             <w:r>
               <w:rPr>
-                <w:rFonts w:ascii="Arial" w:hAnsi="Arial" w:cs="Arial"/>
+                <w:rFonts w:cs="Arial" w:ascii="Arial" w:hAnsi="Arial"/>
                 <w:sz w:val="18"/>
               </w:rPr>
               <w:t>.</w:t>
             </w:r>
             <w:r>
               <w:rPr>
-                <w:rFonts w:ascii="Arial" w:hAnsi="Arial" w:cs="Arial"/>
+                <w:rFonts w:cs="Arial" w:ascii="Arial" w:hAnsi="Arial"/>
                 <w:sz w:val="18"/>
                 <w:lang w:val="en-US"/>
               </w:rPr>
@@ -573,34 +767,44 @@
         </w:tc>
       </w:tr>
       <w:tr>
-        <w:tc>
-          <w:tcPr>
-            <w:tcW w:w="3591" w:type="dxa"/>
+        <w:trPr/>
+        <w:tc>
+          <w:tcPr>
+            <w:tcW w:w="3590" w:type="dxa"/>
             <w:gridSpan w:val="2"/>
             <w:tcBorders>
-              <w:left w:val="single" w:sz="4" w:space="0" w:color="FFFFFF" w:themeColor="background1"/>
-              <w:right w:val="single" w:sz="4" w:space="0" w:color="FFFFFF" w:themeColor="background1"/>
-            </w:tcBorders>
-          </w:tcPr>
-          <w:p>
-            <w:pPr>
+              <w:left w:val="single" w:sz="4" w:space="0" w:color="FFFFFF"/>
+              <w:right w:val="single" w:sz="4" w:space="0" w:color="FFFFFF"/>
+              <w:insideV w:val="single" w:sz="4" w:space="0" w:color="FFFFFF"/>
+            </w:tcBorders>
+            <w:shd w:fill="auto" w:val="clear"/>
+            <w:tcMar>
+              <w:left w:w="108" w:type="dxa"/>
+            </w:tcMar>
+          </w:tcPr>
+          <w:p>
+            <w:pPr>
+              <w:pStyle w:val="Normal"/>
               <w:tabs>
-                <w:tab w:val="left" w:pos="3402"/>
+                <w:tab w:val="left" w:pos="3402" w:leader="none"/>
               </w:tabs>
+              <w:spacing w:lineRule="auto" w:line="240" w:before="0" w:after="0"/>
               <w:ind w:left="3686" w:hanging="3686"/>
               <w:jc w:val="both"/>
               <w:rPr>
                 <w:rFonts w:ascii="Arial" w:hAnsi="Arial" w:cs="Arial"/>
                 <w:b/>
-                <w:sz w:val="18"/>
-              </w:rPr>
-            </w:pPr>
-            <w:r>
-              <w:rPr>
-                <w:rFonts w:ascii="Arial" w:hAnsi="Arial" w:cs="Arial"/>
                 <w:b/>
                 <w:sz w:val="18"/>
               </w:rPr>
+            </w:pPr>
+            <w:r>
+              <w:rPr>
+                <w:rFonts w:cs="Arial" w:ascii="Arial" w:hAnsi="Arial"/>
+                <w:b/>
+                <w:sz w:val="18"/>
+                <w:lang w:val="id-ID"/>
+              </w:rPr>
               <w:t>PERISTIWA YANG DILAPORKAN</w:t>
             </w:r>
           </w:p>
@@ -609,51 +813,90 @@
           <w:tcPr>
             <w:tcW w:w="284" w:type="dxa"/>
             <w:tcBorders>
-              <w:left w:val="single" w:sz="4" w:space="0" w:color="FFFFFF" w:themeColor="background1"/>
-              <w:right w:val="single" w:sz="4" w:space="0" w:color="FFFFFF" w:themeColor="background1"/>
-            </w:tcBorders>
-          </w:tcPr>
-          <w:p>
-            <w:pPr>
+              <w:left w:val="single" w:sz="4" w:space="0" w:color="FFFFFF"/>
+              <w:right w:val="single" w:sz="4" w:space="0" w:color="FFFFFF"/>
+              <w:insideV w:val="single" w:sz="4" w:space="0" w:color="FFFFFF"/>
+            </w:tcBorders>
+            <w:shd w:fill="auto" w:val="clear"/>
+            <w:tcMar>
+              <w:left w:w="108" w:type="dxa"/>
+            </w:tcMar>
+          </w:tcPr>
+          <w:p>
+            <w:pPr>
+              <w:pStyle w:val="Normal"/>
+              <w:spacing w:lineRule="auto" w:line="240" w:before="0" w:after="0"/>
               <w:jc w:val="center"/>
               <w:rPr>
                 <w:rFonts w:ascii="Arial" w:hAnsi="Arial" w:cs="Arial"/>
                 <w:sz w:val="18"/>
-              </w:rPr>
-            </w:pPr>
+                <w:lang w:val="id-ID"/>
+              </w:rPr>
+            </w:pPr>
+            <w:r>
+              <w:rPr>
+                <w:rFonts w:cs="Arial" w:ascii="Arial" w:hAnsi="Arial"/>
+                <w:sz w:val="18"/>
+                <w:lang w:val="id-ID"/>
+              </w:rPr>
+            </w:r>
           </w:p>
         </w:tc>
         <w:tc>
           <w:tcPr>
             <w:tcW w:w="6263" w:type="dxa"/>
             <w:tcBorders>
-              <w:left w:val="single" w:sz="4" w:space="0" w:color="FFFFFF" w:themeColor="background1"/>
-              <w:right w:val="single" w:sz="4" w:space="0" w:color="FFFFFF" w:themeColor="background1"/>
-            </w:tcBorders>
-          </w:tcPr>
-          <w:p>
-            <w:pPr>
+              <w:left w:val="single" w:sz="4" w:space="0" w:color="FFFFFF"/>
+              <w:right w:val="single" w:sz="4" w:space="0" w:color="FFFFFF"/>
+              <w:insideV w:val="single" w:sz="4" w:space="0" w:color="FFFFFF"/>
+            </w:tcBorders>
+            <w:shd w:fill="auto" w:val="clear"/>
+            <w:tcMar>
+              <w:left w:w="108" w:type="dxa"/>
+            </w:tcMar>
+          </w:tcPr>
+          <w:p>
+            <w:pPr>
+              <w:pStyle w:val="Normal"/>
+              <w:spacing w:lineRule="auto" w:line="240" w:before="0" w:after="0"/>
               <w:jc w:val="center"/>
               <w:rPr>
                 <w:rFonts w:ascii="Arial" w:hAnsi="Arial" w:cs="Arial"/>
                 <w:sz w:val="18"/>
-              </w:rPr>
-            </w:pPr>
+                <w:lang w:val="id-ID"/>
+              </w:rPr>
+            </w:pPr>
+            <w:r>
+              <w:rPr>
+                <w:rFonts w:cs="Arial" w:ascii="Arial" w:hAnsi="Arial"/>
+                <w:sz w:val="18"/>
+                <w:lang w:val="id-ID"/>
+              </w:rPr>
+            </w:r>
           </w:p>
         </w:tc>
       </w:tr>
       <w:tr>
-        <w:tc>
-          <w:tcPr>
-            <w:tcW w:w="367" w:type="dxa"/>
-            <w:tcBorders>
-              <w:left w:val="single" w:sz="4" w:space="0" w:color="FFFFFF" w:themeColor="background1"/>
-              <w:bottom w:val="single" w:sz="4" w:space="0" w:color="FFFFFF" w:themeColor="background1"/>
-              <w:right w:val="single" w:sz="4" w:space="0" w:color="FFFFFF" w:themeColor="background1"/>
-            </w:tcBorders>
-          </w:tcPr>
-          <w:p>
-            <w:pPr>
+        <w:trPr/>
+        <w:tc>
+          <w:tcPr>
+            <w:tcW w:w="366" w:type="dxa"/>
+            <w:tcBorders>
+              <w:left w:val="single" w:sz="4" w:space="0" w:color="FFFFFF"/>
+              <w:bottom w:val="single" w:sz="4" w:space="0" w:color="FFFFFF"/>
+              <w:right w:val="single" w:sz="4" w:space="0" w:color="FFFFFF"/>
+              <w:insideH w:val="single" w:sz="4" w:space="0" w:color="FFFFFF"/>
+              <w:insideV w:val="single" w:sz="4" w:space="0" w:color="FFFFFF"/>
+            </w:tcBorders>
+            <w:shd w:fill="auto" w:val="clear"/>
+            <w:tcMar>
+              <w:left w:w="108" w:type="dxa"/>
+            </w:tcMar>
+          </w:tcPr>
+          <w:p>
+            <w:pPr>
+              <w:pStyle w:val="Normal"/>
+              <w:spacing w:lineRule="auto" w:line="240" w:before="0" w:after="0"/>
               <w:jc w:val="center"/>
               <w:rPr>
                 <w:rFonts w:ascii="Arial" w:hAnsi="Arial" w:cs="Arial"/>
@@ -662,8 +905,9 @@
             </w:pPr>
             <w:r>
               <w:rPr>
-                <w:rFonts w:ascii="Arial" w:hAnsi="Arial" w:cs="Arial"/>
-                <w:sz w:val="18"/>
+                <w:rFonts w:cs="Arial" w:ascii="Arial" w:hAnsi="Arial"/>
+                <w:sz w:val="18"/>
+                <w:lang w:val="id-ID"/>
               </w:rPr>
               <w:t>1.</w:t>
             </w:r>
@@ -673,24 +917,33 @@
           <w:tcPr>
             <w:tcW w:w="3224" w:type="dxa"/>
             <w:tcBorders>
-              <w:top w:val="single" w:sz="4" w:space="0" w:color="FFFFFF" w:themeColor="background1"/>
-              <w:left w:val="single" w:sz="4" w:space="0" w:color="FFFFFF" w:themeColor="background1"/>
-              <w:bottom w:val="single" w:sz="4" w:space="0" w:color="FFFFFF" w:themeColor="background1"/>
-              <w:right w:val="single" w:sz="4" w:space="0" w:color="FFFFFF" w:themeColor="background1"/>
-            </w:tcBorders>
-          </w:tcPr>
-          <w:p>
-            <w:pPr>
-              <w:rPr>
-                <w:rFonts w:ascii="Arial" w:hAnsi="Arial" w:cs="Arial"/>
-                <w:sz w:val="18"/>
-              </w:rPr>
-            </w:pPr>
-            <w:r>
-              <w:rPr>
-                <w:rFonts w:ascii="Arial" w:hAnsi="Arial" w:cs="Arial"/>
+              <w:top w:val="single" w:sz="4" w:space="0" w:color="FFFFFF"/>
+              <w:left w:val="single" w:sz="4" w:space="0" w:color="FFFFFF"/>
+              <w:bottom w:val="single" w:sz="4" w:space="0" w:color="FFFFFF"/>
+              <w:right w:val="single" w:sz="4" w:space="0" w:color="FFFFFF"/>
+              <w:insideH w:val="single" w:sz="4" w:space="0" w:color="FFFFFF"/>
+              <w:insideV w:val="single" w:sz="4" w:space="0" w:color="FFFFFF"/>
+            </w:tcBorders>
+            <w:shd w:fill="auto" w:val="clear"/>
+            <w:tcMar>
+              <w:left w:w="108" w:type="dxa"/>
+            </w:tcMar>
+          </w:tcPr>
+          <w:p>
+            <w:pPr>
+              <w:pStyle w:val="Normal"/>
+              <w:spacing w:lineRule="auto" w:line="240" w:before="0" w:after="0"/>
+              <w:rPr>
+                <w:rFonts w:ascii="Arial" w:hAnsi="Arial" w:cs="Arial"/>
+                <w:sz w:val="18"/>
+              </w:rPr>
+            </w:pPr>
+            <w:r>
+              <w:rPr>
+                <w:rFonts w:cs="Arial" w:ascii="Arial" w:hAnsi="Arial"/>
                 <w:b/>
                 <w:sz w:val="18"/>
+                <w:lang w:val="id-ID"/>
               </w:rPr>
               <w:t>WAKTU KEJADIAN</w:t>
             </w:r>
@@ -700,14 +953,22 @@
           <w:tcPr>
             <w:tcW w:w="284" w:type="dxa"/>
             <w:tcBorders>
-              <w:top w:val="single" w:sz="4" w:space="0" w:color="FFFFFF" w:themeColor="background1"/>
-              <w:left w:val="single" w:sz="4" w:space="0" w:color="FFFFFF" w:themeColor="background1"/>
-              <w:bottom w:val="single" w:sz="4" w:space="0" w:color="FFFFFF" w:themeColor="background1"/>
-              <w:right w:val="single" w:sz="4" w:space="0" w:color="FFFFFF" w:themeColor="background1"/>
-            </w:tcBorders>
-          </w:tcPr>
-          <w:p>
-            <w:pPr>
+              <w:top w:val="single" w:sz="4" w:space="0" w:color="FFFFFF"/>
+              <w:left w:val="single" w:sz="4" w:space="0" w:color="FFFFFF"/>
+              <w:bottom w:val="single" w:sz="4" w:space="0" w:color="FFFFFF"/>
+              <w:right w:val="single" w:sz="4" w:space="0" w:color="FFFFFF"/>
+              <w:insideH w:val="single" w:sz="4" w:space="0" w:color="FFFFFF"/>
+              <w:insideV w:val="single" w:sz="4" w:space="0" w:color="FFFFFF"/>
+            </w:tcBorders>
+            <w:shd w:fill="auto" w:val="clear"/>
+            <w:tcMar>
+              <w:left w:w="108" w:type="dxa"/>
+            </w:tcMar>
+          </w:tcPr>
+          <w:p>
+            <w:pPr>
+              <w:pStyle w:val="Normal"/>
+              <w:spacing w:lineRule="auto" w:line="240" w:before="0" w:after="0"/>
               <w:jc w:val="center"/>
               <w:rPr>
                 <w:rFonts w:ascii="Arial" w:hAnsi="Arial" w:cs="Arial"/>
@@ -716,8 +977,9 @@
             </w:pPr>
             <w:r>
               <w:rPr>
-                <w:rFonts w:ascii="Arial" w:hAnsi="Arial" w:cs="Arial"/>
-                <w:sz w:val="18"/>
+                <w:rFonts w:cs="Arial" w:ascii="Arial" w:hAnsi="Arial"/>
+                <w:sz w:val="18"/>
+                <w:lang w:val="id-ID"/>
               </w:rPr>
               <w:t>:</w:t>
             </w:r>
@@ -727,29 +989,37 @@
           <w:tcPr>
             <w:tcW w:w="6263" w:type="dxa"/>
             <w:tcBorders>
-              <w:top w:val="single" w:sz="4" w:space="0" w:color="FFFFFF" w:themeColor="background1"/>
-              <w:left w:val="single" w:sz="4" w:space="0" w:color="FFFFFF" w:themeColor="background1"/>
-              <w:bottom w:val="single" w:sz="4" w:space="0" w:color="FFFFFF" w:themeColor="background1"/>
-              <w:right w:val="single" w:sz="4" w:space="0" w:color="FFFFFF" w:themeColor="background1"/>
-            </w:tcBorders>
-          </w:tcPr>
-          <w:p>
-            <w:pPr>
-              <w:rPr>
-                <w:rFonts w:ascii="Arial" w:hAnsi="Arial" w:cs="Arial"/>
-                <w:sz w:val="18"/>
-              </w:rPr>
-            </w:pPr>
-            <w:r>
-              <w:rPr>
-                <w:rFonts w:ascii="Arial" w:hAnsi="Arial" w:cs="Arial"/>
+              <w:top w:val="single" w:sz="4" w:space="0" w:color="FFFFFF"/>
+              <w:left w:val="single" w:sz="4" w:space="0" w:color="FFFFFF"/>
+              <w:bottom w:val="single" w:sz="4" w:space="0" w:color="FFFFFF"/>
+              <w:right w:val="single" w:sz="4" w:space="0" w:color="FFFFFF"/>
+              <w:insideH w:val="single" w:sz="4" w:space="0" w:color="FFFFFF"/>
+              <w:insideV w:val="single" w:sz="4" w:space="0" w:color="FFFFFF"/>
+            </w:tcBorders>
+            <w:shd w:fill="auto" w:val="clear"/>
+            <w:tcMar>
+              <w:left w:w="108" w:type="dxa"/>
+            </w:tcMar>
+          </w:tcPr>
+          <w:p>
+            <w:pPr>
+              <w:pStyle w:val="Normal"/>
+              <w:spacing w:lineRule="auto" w:line="240" w:before="0" w:after="0"/>
+              <w:rPr>
+                <w:rFonts w:ascii="Arial" w:hAnsi="Arial" w:cs="Arial"/>
+                <w:sz w:val="18"/>
+              </w:rPr>
+            </w:pPr>
+            <w:r>
+              <w:rPr>
+                <w:rFonts w:cs="Arial" w:ascii="Arial" w:hAnsi="Arial"/>
                 <w:sz w:val="18"/>
               </w:rPr>
               <w:t xml:space="preserve">Hari </w:t>
             </w:r>
             <w:r>
               <w:rPr>
-                <w:rFonts w:ascii="Arial" w:hAnsi="Arial" w:cs="Arial"/>
+                <w:rFonts w:cs="Arial" w:ascii="Arial" w:hAnsi="Arial"/>
                 <w:sz w:val="18"/>
                 <w:lang w:val="en-US"/>
               </w:rPr>
@@ -757,14 +1027,14 @@
             </w:r>
             <w:r>
               <w:rPr>
-                <w:rFonts w:ascii="Arial" w:hAnsi="Arial" w:cs="Arial"/>
+                <w:rFonts w:cs="Arial" w:ascii="Arial" w:hAnsi="Arial"/>
                 <w:sz w:val="18"/>
               </w:rPr>
               <w:t xml:space="preserve"> tanggal 0</w:t>
             </w:r>
             <w:r>
               <w:rPr>
-                <w:rFonts w:ascii="Arial" w:hAnsi="Arial" w:cs="Arial"/>
+                <w:rFonts w:cs="Arial" w:ascii="Arial" w:hAnsi="Arial"/>
                 <w:sz w:val="18"/>
                 <w:lang w:val="en-US"/>
               </w:rPr>
@@ -772,14 +1042,14 @@
             </w:r>
             <w:r>
               <w:rPr>
-                <w:rFonts w:ascii="Arial" w:hAnsi="Arial" w:cs="Arial"/>
+                <w:rFonts w:cs="Arial" w:ascii="Arial" w:hAnsi="Arial"/>
                 <w:sz w:val="18"/>
               </w:rPr>
               <w:t xml:space="preserve"> Agustus 2015, sekira pukul </w:t>
             </w:r>
             <w:r>
               <w:rPr>
-                <w:rFonts w:ascii="Arial" w:hAnsi="Arial" w:cs="Arial"/>
+                <w:rFonts w:cs="Arial" w:ascii="Arial" w:hAnsi="Arial"/>
                 <w:sz w:val="18"/>
                 <w:lang w:val="en-US"/>
               </w:rPr>
@@ -787,7 +1057,7 @@
             </w:r>
             <w:r>
               <w:rPr>
-                <w:rFonts w:ascii="Arial" w:hAnsi="Arial" w:cs="Arial"/>
+                <w:rFonts w:cs="Arial" w:ascii="Arial" w:hAnsi="Arial"/>
                 <w:sz w:val="18"/>
               </w:rPr>
               <w:t>.00 wib</w:t>
@@ -796,18 +1066,27 @@
         </w:tc>
       </w:tr>
       <w:tr>
-        <w:tc>
-          <w:tcPr>
-            <w:tcW w:w="367" w:type="dxa"/>
-            <w:tcBorders>
-              <w:top w:val="single" w:sz="4" w:space="0" w:color="FFFFFF" w:themeColor="background1"/>
-              <w:left w:val="single" w:sz="4" w:space="0" w:color="FFFFFF" w:themeColor="background1"/>
-              <w:bottom w:val="single" w:sz="4" w:space="0" w:color="FFFFFF" w:themeColor="background1"/>
-              <w:right w:val="single" w:sz="4" w:space="0" w:color="FFFFFF" w:themeColor="background1"/>
-            </w:tcBorders>
-          </w:tcPr>
-          <w:p>
-            <w:pPr>
+        <w:trPr/>
+        <w:tc>
+          <w:tcPr>
+            <w:tcW w:w="366" w:type="dxa"/>
+            <w:tcBorders>
+              <w:top w:val="single" w:sz="4" w:space="0" w:color="FFFFFF"/>
+              <w:left w:val="single" w:sz="4" w:space="0" w:color="FFFFFF"/>
+              <w:bottom w:val="single" w:sz="4" w:space="0" w:color="FFFFFF"/>
+              <w:right w:val="single" w:sz="4" w:space="0" w:color="FFFFFF"/>
+              <w:insideH w:val="single" w:sz="4" w:space="0" w:color="FFFFFF"/>
+              <w:insideV w:val="single" w:sz="4" w:space="0" w:color="FFFFFF"/>
+            </w:tcBorders>
+            <w:shd w:fill="auto" w:val="clear"/>
+            <w:tcMar>
+              <w:left w:w="108" w:type="dxa"/>
+            </w:tcMar>
+          </w:tcPr>
+          <w:p>
+            <w:pPr>
+              <w:pStyle w:val="Normal"/>
+              <w:spacing w:lineRule="auto" w:line="240" w:before="0" w:after="0"/>
               <w:jc w:val="center"/>
               <w:rPr>
                 <w:rFonts w:ascii="Arial" w:hAnsi="Arial" w:cs="Arial"/>
@@ -816,8 +1095,9 @@
             </w:pPr>
             <w:r>
               <w:rPr>
-                <w:rFonts w:ascii="Arial" w:hAnsi="Arial" w:cs="Arial"/>
-                <w:sz w:val="18"/>
+                <w:rFonts w:cs="Arial" w:ascii="Arial" w:hAnsi="Arial"/>
+                <w:sz w:val="18"/>
+                <w:lang w:val="id-ID"/>
               </w:rPr>
               <w:t>2.</w:t>
             </w:r>
@@ -827,24 +1107,33 @@
           <w:tcPr>
             <w:tcW w:w="3224" w:type="dxa"/>
             <w:tcBorders>
-              <w:top w:val="single" w:sz="4" w:space="0" w:color="FFFFFF" w:themeColor="background1"/>
-              <w:left w:val="single" w:sz="4" w:space="0" w:color="FFFFFF" w:themeColor="background1"/>
-              <w:bottom w:val="single" w:sz="4" w:space="0" w:color="FFFFFF" w:themeColor="background1"/>
-              <w:right w:val="single" w:sz="4" w:space="0" w:color="FFFFFF" w:themeColor="background1"/>
-            </w:tcBorders>
-          </w:tcPr>
-          <w:p>
-            <w:pPr>
-              <w:rPr>
-                <w:rFonts w:ascii="Arial" w:hAnsi="Arial" w:cs="Arial"/>
-                <w:sz w:val="18"/>
-              </w:rPr>
-            </w:pPr>
-            <w:r>
-              <w:rPr>
-                <w:rFonts w:ascii="Arial" w:hAnsi="Arial" w:cs="Arial"/>
+              <w:top w:val="single" w:sz="4" w:space="0" w:color="FFFFFF"/>
+              <w:left w:val="single" w:sz="4" w:space="0" w:color="FFFFFF"/>
+              <w:bottom w:val="single" w:sz="4" w:space="0" w:color="FFFFFF"/>
+              <w:right w:val="single" w:sz="4" w:space="0" w:color="FFFFFF"/>
+              <w:insideH w:val="single" w:sz="4" w:space="0" w:color="FFFFFF"/>
+              <w:insideV w:val="single" w:sz="4" w:space="0" w:color="FFFFFF"/>
+            </w:tcBorders>
+            <w:shd w:fill="auto" w:val="clear"/>
+            <w:tcMar>
+              <w:left w:w="108" w:type="dxa"/>
+            </w:tcMar>
+          </w:tcPr>
+          <w:p>
+            <w:pPr>
+              <w:pStyle w:val="Normal"/>
+              <w:spacing w:lineRule="auto" w:line="240" w:before="0" w:after="0"/>
+              <w:rPr>
+                <w:rFonts w:ascii="Arial" w:hAnsi="Arial" w:cs="Arial"/>
+                <w:sz w:val="18"/>
+              </w:rPr>
+            </w:pPr>
+            <w:r>
+              <w:rPr>
+                <w:rFonts w:cs="Arial" w:ascii="Arial" w:hAnsi="Arial"/>
                 <w:b/>
                 <w:sz w:val="18"/>
+                <w:lang w:val="id-ID"/>
               </w:rPr>
               <w:t>TEMPAT KEJADIAN</w:t>
             </w:r>
@@ -854,14 +1143,22 @@
           <w:tcPr>
             <w:tcW w:w="284" w:type="dxa"/>
             <w:tcBorders>
-              <w:top w:val="single" w:sz="4" w:space="0" w:color="FFFFFF" w:themeColor="background1"/>
-              <w:left w:val="single" w:sz="4" w:space="0" w:color="FFFFFF" w:themeColor="background1"/>
-              <w:bottom w:val="single" w:sz="4" w:space="0" w:color="FFFFFF" w:themeColor="background1"/>
-              <w:right w:val="single" w:sz="4" w:space="0" w:color="FFFFFF" w:themeColor="background1"/>
-            </w:tcBorders>
-          </w:tcPr>
-          <w:p>
-            <w:pPr>
+              <w:top w:val="single" w:sz="4" w:space="0" w:color="FFFFFF"/>
+              <w:left w:val="single" w:sz="4" w:space="0" w:color="FFFFFF"/>
+              <w:bottom w:val="single" w:sz="4" w:space="0" w:color="FFFFFF"/>
+              <w:right w:val="single" w:sz="4" w:space="0" w:color="FFFFFF"/>
+              <w:insideH w:val="single" w:sz="4" w:space="0" w:color="FFFFFF"/>
+              <w:insideV w:val="single" w:sz="4" w:space="0" w:color="FFFFFF"/>
+            </w:tcBorders>
+            <w:shd w:fill="auto" w:val="clear"/>
+            <w:tcMar>
+              <w:left w:w="108" w:type="dxa"/>
+            </w:tcMar>
+          </w:tcPr>
+          <w:p>
+            <w:pPr>
+              <w:pStyle w:val="Normal"/>
+              <w:spacing w:lineRule="auto" w:line="240" w:before="0" w:after="0"/>
               <w:jc w:val="center"/>
               <w:rPr>
                 <w:rFonts w:ascii="Arial" w:hAnsi="Arial" w:cs="Arial"/>
@@ -870,8 +1167,9 @@
             </w:pPr>
             <w:r>
               <w:rPr>
-                <w:rFonts w:ascii="Arial" w:hAnsi="Arial" w:cs="Arial"/>
-                <w:sz w:val="18"/>
+                <w:rFonts w:cs="Arial" w:ascii="Arial" w:hAnsi="Arial"/>
+                <w:sz w:val="18"/>
+                <w:lang w:val="id-ID"/>
               </w:rPr>
               <w:t>:</w:t>
             </w:r>
@@ -881,18 +1179,26 @@
           <w:tcPr>
             <w:tcW w:w="6263" w:type="dxa"/>
             <w:tcBorders>
-              <w:top w:val="single" w:sz="4" w:space="0" w:color="FFFFFF" w:themeColor="background1"/>
-              <w:left w:val="single" w:sz="4" w:space="0" w:color="FFFFFF" w:themeColor="background1"/>
-              <w:bottom w:val="single" w:sz="4" w:space="0" w:color="FFFFFF" w:themeColor="background1"/>
-              <w:right w:val="single" w:sz="4" w:space="0" w:color="FFFFFF" w:themeColor="background1"/>
-            </w:tcBorders>
-          </w:tcPr>
-          <w:p>
-            <w:pPr>
+              <w:top w:val="single" w:sz="4" w:space="0" w:color="FFFFFF"/>
+              <w:left w:val="single" w:sz="4" w:space="0" w:color="FFFFFF"/>
+              <w:bottom w:val="single" w:sz="4" w:space="0" w:color="FFFFFF"/>
+              <w:right w:val="single" w:sz="4" w:space="0" w:color="FFFFFF"/>
+              <w:insideH w:val="single" w:sz="4" w:space="0" w:color="FFFFFF"/>
+              <w:insideV w:val="single" w:sz="4" w:space="0" w:color="FFFFFF"/>
+            </w:tcBorders>
+            <w:shd w:fill="auto" w:val="clear"/>
+            <w:tcMar>
+              <w:left w:w="108" w:type="dxa"/>
+            </w:tcMar>
+          </w:tcPr>
+          <w:p>
+            <w:pPr>
+              <w:pStyle w:val="Normal"/>
               <w:tabs>
-                <w:tab w:val="left" w:pos="284"/>
-                <w:tab w:val="left" w:pos="3402"/>
+                <w:tab w:val="left" w:pos="284" w:leader="none"/>
+                <w:tab w:val="left" w:pos="3402" w:leader="none"/>
               </w:tabs>
+              <w:spacing w:lineRule="auto" w:line="240" w:before="0" w:after="0"/>
               <w:jc w:val="both"/>
               <w:rPr>
                 <w:rFonts w:ascii="Arial" w:hAnsi="Arial" w:cs="Arial"/>
@@ -902,7 +1208,7 @@
             </w:pPr>
             <w:r>
               <w:rPr>
-                <w:rFonts w:ascii="Arial" w:hAnsi="Arial" w:cs="Arial"/>
+                <w:rFonts w:cs="Arial" w:ascii="Arial" w:hAnsi="Arial"/>
                 <w:sz w:val="18"/>
                 <w:lang w:val="en-US"/>
               </w:rPr>
@@ -910,14 +1216,14 @@
             </w:r>
             <w:r>
               <w:rPr>
-                <w:rFonts w:ascii="Arial" w:hAnsi="Arial" w:cs="Arial"/>
+                <w:rFonts w:cs="Arial" w:ascii="Arial" w:hAnsi="Arial"/>
                 <w:sz w:val="18"/>
               </w:rPr>
               <w:t>, Kec. Sewon, Kab. Bantul</w:t>
             </w:r>
             <w:r>
               <w:rPr>
-                <w:rFonts w:ascii="Arial" w:hAnsi="Arial" w:cs="Arial"/>
+                <w:rFonts w:cs="Arial" w:ascii="Arial" w:hAnsi="Arial"/>
                 <w:sz w:val="18"/>
                 <w:lang w:val="en-US"/>
               </w:rPr>
@@ -927,18 +1233,27 @@
         </w:tc>
       </w:tr>
       <w:tr>
-        <w:tc>
-          <w:tcPr>
-            <w:tcW w:w="367" w:type="dxa"/>
-            <w:tcBorders>
-              <w:top w:val="single" w:sz="4" w:space="0" w:color="FFFFFF" w:themeColor="background1"/>
-              <w:left w:val="single" w:sz="4" w:space="0" w:color="FFFFFF" w:themeColor="background1"/>
-              <w:bottom w:val="single" w:sz="4" w:space="0" w:color="FFFFFF" w:themeColor="background1"/>
-              <w:right w:val="single" w:sz="4" w:space="0" w:color="FFFFFF" w:themeColor="background1"/>
-            </w:tcBorders>
-          </w:tcPr>
-          <w:p>
-            <w:pPr>
+        <w:trPr/>
+        <w:tc>
+          <w:tcPr>
+            <w:tcW w:w="366" w:type="dxa"/>
+            <w:tcBorders>
+              <w:top w:val="single" w:sz="4" w:space="0" w:color="FFFFFF"/>
+              <w:left w:val="single" w:sz="4" w:space="0" w:color="FFFFFF"/>
+              <w:bottom w:val="single" w:sz="4" w:space="0" w:color="FFFFFF"/>
+              <w:right w:val="single" w:sz="4" w:space="0" w:color="FFFFFF"/>
+              <w:insideH w:val="single" w:sz="4" w:space="0" w:color="FFFFFF"/>
+              <w:insideV w:val="single" w:sz="4" w:space="0" w:color="FFFFFF"/>
+            </w:tcBorders>
+            <w:shd w:fill="auto" w:val="clear"/>
+            <w:tcMar>
+              <w:left w:w="108" w:type="dxa"/>
+            </w:tcMar>
+          </w:tcPr>
+          <w:p>
+            <w:pPr>
+              <w:pStyle w:val="Normal"/>
+              <w:spacing w:lineRule="auto" w:line="240" w:before="0" w:after="0"/>
               <w:jc w:val="center"/>
               <w:rPr>
                 <w:rFonts w:ascii="Arial" w:hAnsi="Arial" w:cs="Arial"/>
@@ -947,8 +1262,9 @@
             </w:pPr>
             <w:r>
               <w:rPr>
-                <w:rFonts w:ascii="Arial" w:hAnsi="Arial" w:cs="Arial"/>
-                <w:sz w:val="18"/>
+                <w:rFonts w:cs="Arial" w:ascii="Arial" w:hAnsi="Arial"/>
+                <w:sz w:val="18"/>
+                <w:lang w:val="id-ID"/>
               </w:rPr>
               <w:t xml:space="preserve">3. </w:t>
             </w:r>
@@ -958,26 +1274,36 @@
           <w:tcPr>
             <w:tcW w:w="3224" w:type="dxa"/>
             <w:tcBorders>
-              <w:top w:val="single" w:sz="4" w:space="0" w:color="FFFFFF" w:themeColor="background1"/>
-              <w:left w:val="single" w:sz="4" w:space="0" w:color="FFFFFF" w:themeColor="background1"/>
-              <w:bottom w:val="single" w:sz="4" w:space="0" w:color="FFFFFF" w:themeColor="background1"/>
-              <w:right w:val="single" w:sz="4" w:space="0" w:color="FFFFFF" w:themeColor="background1"/>
-            </w:tcBorders>
-          </w:tcPr>
-          <w:p>
-            <w:pPr>
+              <w:top w:val="single" w:sz="4" w:space="0" w:color="FFFFFF"/>
+              <w:left w:val="single" w:sz="4" w:space="0" w:color="FFFFFF"/>
+              <w:bottom w:val="single" w:sz="4" w:space="0" w:color="FFFFFF"/>
+              <w:right w:val="single" w:sz="4" w:space="0" w:color="FFFFFF"/>
+              <w:insideH w:val="single" w:sz="4" w:space="0" w:color="FFFFFF"/>
+              <w:insideV w:val="single" w:sz="4" w:space="0" w:color="FFFFFF"/>
+            </w:tcBorders>
+            <w:shd w:fill="auto" w:val="clear"/>
+            <w:tcMar>
+              <w:left w:w="108" w:type="dxa"/>
+            </w:tcMar>
+          </w:tcPr>
+          <w:p>
+            <w:pPr>
+              <w:pStyle w:val="Normal"/>
+              <w:spacing w:lineRule="auto" w:line="240" w:before="0" w:after="0"/>
               <w:rPr>
                 <w:rFonts w:ascii="Arial" w:hAnsi="Arial" w:cs="Arial"/>
                 <w:b/>
-                <w:sz w:val="18"/>
-              </w:rPr>
-            </w:pPr>
-            <w:r>
-              <w:rPr>
-                <w:rFonts w:ascii="Arial" w:hAnsi="Arial" w:cs="Arial"/>
                 <w:b/>
                 <w:sz w:val="18"/>
               </w:rPr>
+            </w:pPr>
+            <w:r>
+              <w:rPr>
+                <w:rFonts w:cs="Arial" w:ascii="Arial" w:hAnsi="Arial"/>
+                <w:b/>
+                <w:sz w:val="18"/>
+                <w:lang w:val="id-ID"/>
+              </w:rPr>
               <w:t>APA YANG TERJADI</w:t>
             </w:r>
           </w:p>
@@ -986,14 +1312,22 @@
           <w:tcPr>
             <w:tcW w:w="284" w:type="dxa"/>
             <w:tcBorders>
-              <w:top w:val="single" w:sz="4" w:space="0" w:color="FFFFFF" w:themeColor="background1"/>
-              <w:left w:val="single" w:sz="4" w:space="0" w:color="FFFFFF" w:themeColor="background1"/>
-              <w:bottom w:val="single" w:sz="4" w:space="0" w:color="FFFFFF" w:themeColor="background1"/>
-              <w:right w:val="single" w:sz="4" w:space="0" w:color="FFFFFF" w:themeColor="background1"/>
-            </w:tcBorders>
-          </w:tcPr>
-          <w:p>
-            <w:pPr>
+              <w:top w:val="single" w:sz="4" w:space="0" w:color="FFFFFF"/>
+              <w:left w:val="single" w:sz="4" w:space="0" w:color="FFFFFF"/>
+              <w:bottom w:val="single" w:sz="4" w:space="0" w:color="FFFFFF"/>
+              <w:right w:val="single" w:sz="4" w:space="0" w:color="FFFFFF"/>
+              <w:insideH w:val="single" w:sz="4" w:space="0" w:color="FFFFFF"/>
+              <w:insideV w:val="single" w:sz="4" w:space="0" w:color="FFFFFF"/>
+            </w:tcBorders>
+            <w:shd w:fill="auto" w:val="clear"/>
+            <w:tcMar>
+              <w:left w:w="108" w:type="dxa"/>
+            </w:tcMar>
+          </w:tcPr>
+          <w:p>
+            <w:pPr>
+              <w:pStyle w:val="Normal"/>
+              <w:spacing w:lineRule="auto" w:line="240" w:before="0" w:after="0"/>
               <w:jc w:val="center"/>
               <w:rPr>
                 <w:rFonts w:ascii="Arial" w:hAnsi="Arial" w:cs="Arial"/>
@@ -1002,8 +1336,9 @@
             </w:pPr>
             <w:r>
               <w:rPr>
-                <w:rFonts w:ascii="Arial" w:hAnsi="Arial" w:cs="Arial"/>
-                <w:sz w:val="18"/>
+                <w:rFonts w:cs="Arial" w:ascii="Arial" w:hAnsi="Arial"/>
+                <w:sz w:val="18"/>
+                <w:lang w:val="id-ID"/>
               </w:rPr>
               <w:t>:</w:t>
             </w:r>
@@ -1013,18 +1348,26 @@
           <w:tcPr>
             <w:tcW w:w="6263" w:type="dxa"/>
             <w:tcBorders>
-              <w:top w:val="single" w:sz="4" w:space="0" w:color="FFFFFF" w:themeColor="background1"/>
-              <w:left w:val="single" w:sz="4" w:space="0" w:color="FFFFFF" w:themeColor="background1"/>
-              <w:bottom w:val="single" w:sz="4" w:space="0" w:color="FFFFFF" w:themeColor="background1"/>
-              <w:right w:val="single" w:sz="4" w:space="0" w:color="FFFFFF" w:themeColor="background1"/>
-            </w:tcBorders>
-          </w:tcPr>
-          <w:p>
-            <w:pPr>
+              <w:top w:val="single" w:sz="4" w:space="0" w:color="FFFFFF"/>
+              <w:left w:val="single" w:sz="4" w:space="0" w:color="FFFFFF"/>
+              <w:bottom w:val="single" w:sz="4" w:space="0" w:color="FFFFFF"/>
+              <w:right w:val="single" w:sz="4" w:space="0" w:color="FFFFFF"/>
+              <w:insideH w:val="single" w:sz="4" w:space="0" w:color="FFFFFF"/>
+              <w:insideV w:val="single" w:sz="4" w:space="0" w:color="FFFFFF"/>
+            </w:tcBorders>
+            <w:shd w:fill="auto" w:val="clear"/>
+            <w:tcMar>
+              <w:left w:w="108" w:type="dxa"/>
+            </w:tcMar>
+          </w:tcPr>
+          <w:p>
+            <w:pPr>
+              <w:pStyle w:val="Normal"/>
               <w:tabs>
-                <w:tab w:val="left" w:pos="284"/>
-                <w:tab w:val="left" w:pos="3402"/>
+                <w:tab w:val="left" w:pos="284" w:leader="none"/>
+                <w:tab w:val="left" w:pos="3402" w:leader="none"/>
               </w:tabs>
+              <w:spacing w:lineRule="auto" w:line="240" w:before="0" w:after="0"/>
               <w:jc w:val="both"/>
               <w:rPr>
                 <w:rFonts w:ascii="Arial" w:hAnsi="Arial" w:cs="Arial"/>
@@ -1034,14 +1377,14 @@
             </w:pPr>
             <w:r>
               <w:rPr>
-                <w:rFonts w:ascii="Arial" w:hAnsi="Arial" w:cs="Arial"/>
+                <w:rFonts w:cs="Arial" w:ascii="Arial" w:hAnsi="Arial"/>
                 <w:sz w:val="18"/>
               </w:rPr>
               <w:t xml:space="preserve">Tindak Pidana </w:t>
             </w:r>
             <w:r>
               <w:rPr>
-                <w:rFonts w:ascii="Arial" w:hAnsi="Arial" w:cs="Arial"/>
+                <w:rFonts w:cs="Arial" w:ascii="Arial" w:hAnsi="Arial"/>
                 <w:sz w:val="18"/>
                 <w:lang w:val="en-US"/>
               </w:rPr>
@@ -1051,18 +1394,27 @@
         </w:tc>
       </w:tr>
       <w:tr>
-        <w:tc>
-          <w:tcPr>
-            <w:tcW w:w="367" w:type="dxa"/>
-            <w:tcBorders>
-              <w:top w:val="single" w:sz="4" w:space="0" w:color="FFFFFF" w:themeColor="background1"/>
-              <w:left w:val="single" w:sz="4" w:space="0" w:color="FFFFFF" w:themeColor="background1"/>
-              <w:bottom w:val="single" w:sz="4" w:space="0" w:color="FFFFFF" w:themeColor="background1"/>
-              <w:right w:val="single" w:sz="4" w:space="0" w:color="FFFFFF" w:themeColor="background1"/>
-            </w:tcBorders>
-          </w:tcPr>
-          <w:p>
-            <w:pPr>
+        <w:trPr/>
+        <w:tc>
+          <w:tcPr>
+            <w:tcW w:w="366" w:type="dxa"/>
+            <w:tcBorders>
+              <w:top w:val="single" w:sz="4" w:space="0" w:color="FFFFFF"/>
+              <w:left w:val="single" w:sz="4" w:space="0" w:color="FFFFFF"/>
+              <w:bottom w:val="single" w:sz="4" w:space="0" w:color="FFFFFF"/>
+              <w:right w:val="single" w:sz="4" w:space="0" w:color="FFFFFF"/>
+              <w:insideH w:val="single" w:sz="4" w:space="0" w:color="FFFFFF"/>
+              <w:insideV w:val="single" w:sz="4" w:space="0" w:color="FFFFFF"/>
+            </w:tcBorders>
+            <w:shd w:fill="auto" w:val="clear"/>
+            <w:tcMar>
+              <w:left w:w="108" w:type="dxa"/>
+            </w:tcMar>
+          </w:tcPr>
+          <w:p>
+            <w:pPr>
+              <w:pStyle w:val="Normal"/>
+              <w:spacing w:lineRule="auto" w:line="240" w:before="0" w:after="0"/>
               <w:jc w:val="center"/>
               <w:rPr>
                 <w:rFonts w:ascii="Arial" w:hAnsi="Arial" w:cs="Arial"/>
@@ -1071,8 +1423,9 @@
             </w:pPr>
             <w:r>
               <w:rPr>
-                <w:rFonts w:ascii="Arial" w:hAnsi="Arial" w:cs="Arial"/>
-                <w:sz w:val="18"/>
+                <w:rFonts w:cs="Arial" w:ascii="Arial" w:hAnsi="Arial"/>
+                <w:sz w:val="18"/>
+                <w:lang w:val="id-ID"/>
               </w:rPr>
               <w:t>4.</w:t>
             </w:r>
@@ -1082,35 +1435,37 @@
           <w:tcPr>
             <w:tcW w:w="3224" w:type="dxa"/>
             <w:tcBorders>
-              <w:top w:val="single" w:sz="4" w:space="0" w:color="FFFFFF" w:themeColor="background1"/>
-              <w:left w:val="single" w:sz="4" w:space="0" w:color="FFFFFF" w:themeColor="background1"/>
-              <w:bottom w:val="single" w:sz="4" w:space="0" w:color="FFFFFF" w:themeColor="background1"/>
-              <w:right w:val="single" w:sz="4" w:space="0" w:color="FFFFFF" w:themeColor="background1"/>
-            </w:tcBorders>
-          </w:tcPr>
-          <w:p>
-            <w:pPr>
+              <w:top w:val="single" w:sz="4" w:space="0" w:color="FFFFFF"/>
+              <w:left w:val="single" w:sz="4" w:space="0" w:color="FFFFFF"/>
+              <w:bottom w:val="single" w:sz="4" w:space="0" w:color="FFFFFF"/>
+              <w:right w:val="single" w:sz="4" w:space="0" w:color="FFFFFF"/>
+              <w:insideH w:val="single" w:sz="4" w:space="0" w:color="FFFFFF"/>
+              <w:insideV w:val="single" w:sz="4" w:space="0" w:color="FFFFFF"/>
+            </w:tcBorders>
+            <w:shd w:fill="auto" w:val="clear"/>
+            <w:tcMar>
+              <w:left w:w="108" w:type="dxa"/>
+            </w:tcMar>
+          </w:tcPr>
+          <w:p>
+            <w:pPr>
+              <w:pStyle w:val="Normal"/>
+              <w:spacing w:lineRule="auto" w:line="240" w:before="0" w:after="0"/>
               <w:rPr>
                 <w:rFonts w:ascii="Arial" w:hAnsi="Arial" w:cs="Arial"/>
                 <w:b/>
-                <w:sz w:val="18"/>
-              </w:rPr>
-            </w:pPr>
-            <w:r>
-              <w:rPr>
-                <w:rFonts w:ascii="Arial" w:hAnsi="Arial" w:cs="Arial"/>
                 <w:b/>
                 <w:sz w:val="18"/>
               </w:rPr>
-              <w:t>SIAPA</w:t>
-            </w:r>
-            <w:r>
-              <w:rPr>
-                <w:rFonts w:ascii="Arial" w:hAnsi="Arial" w:cs="Arial"/>
+            </w:pPr>
+            <w:r>
+              <w:rPr>
+                <w:rFonts w:cs="Arial" w:ascii="Arial" w:hAnsi="Arial"/>
                 <w:b/>
                 <w:sz w:val="18"/>
-              </w:rPr>
-              <w:t xml:space="preserve">         A. PELAKU</w:t>
+                <w:lang w:val="id-ID"/>
+              </w:rPr>
+              <w:t>SIAPA         A. PELAKU</w:t>
             </w:r>
           </w:p>
         </w:tc>
@@ -1118,14 +1473,22 @@
           <w:tcPr>
             <w:tcW w:w="284" w:type="dxa"/>
             <w:tcBorders>
-              <w:top w:val="single" w:sz="4" w:space="0" w:color="FFFFFF" w:themeColor="background1"/>
-              <w:left w:val="single" w:sz="4" w:space="0" w:color="FFFFFF" w:themeColor="background1"/>
-              <w:bottom w:val="single" w:sz="4" w:space="0" w:color="FFFFFF" w:themeColor="background1"/>
-              <w:right w:val="single" w:sz="4" w:space="0" w:color="FFFFFF" w:themeColor="background1"/>
-            </w:tcBorders>
-          </w:tcPr>
-          <w:p>
-            <w:pPr>
+              <w:top w:val="single" w:sz="4" w:space="0" w:color="FFFFFF"/>
+              <w:left w:val="single" w:sz="4" w:space="0" w:color="FFFFFF"/>
+              <w:bottom w:val="single" w:sz="4" w:space="0" w:color="FFFFFF"/>
+              <w:right w:val="single" w:sz="4" w:space="0" w:color="FFFFFF"/>
+              <w:insideH w:val="single" w:sz="4" w:space="0" w:color="FFFFFF"/>
+              <w:insideV w:val="single" w:sz="4" w:space="0" w:color="FFFFFF"/>
+            </w:tcBorders>
+            <w:shd w:fill="auto" w:val="clear"/>
+            <w:tcMar>
+              <w:left w:w="108" w:type="dxa"/>
+            </w:tcMar>
+          </w:tcPr>
+          <w:p>
+            <w:pPr>
+              <w:pStyle w:val="Normal"/>
+              <w:spacing w:lineRule="auto" w:line="240" w:before="0" w:after="0"/>
               <w:jc w:val="center"/>
               <w:rPr>
                 <w:rFonts w:ascii="Arial" w:hAnsi="Arial" w:cs="Arial"/>
@@ -1134,8 +1497,9 @@
             </w:pPr>
             <w:r>
               <w:rPr>
-                <w:rFonts w:ascii="Arial" w:hAnsi="Arial" w:cs="Arial"/>
-                <w:sz w:val="18"/>
+                <w:rFonts w:cs="Arial" w:ascii="Arial" w:hAnsi="Arial"/>
+                <w:sz w:val="18"/>
+                <w:lang w:val="id-ID"/>
               </w:rPr>
               <w:t>:</w:t>
             </w:r>
@@ -1145,19 +1509,27 @@
           <w:tcPr>
             <w:tcW w:w="6263" w:type="dxa"/>
             <w:tcBorders>
-              <w:top w:val="single" w:sz="4" w:space="0" w:color="FFFFFF" w:themeColor="background1"/>
-              <w:left w:val="single" w:sz="4" w:space="0" w:color="FFFFFF" w:themeColor="background1"/>
-              <w:bottom w:val="single" w:sz="4" w:space="0" w:color="FFFFFF" w:themeColor="background1"/>
-              <w:right w:val="single" w:sz="4" w:space="0" w:color="FFFFFF" w:themeColor="background1"/>
-            </w:tcBorders>
-          </w:tcPr>
-          <w:p>
-            <w:pPr>
+              <w:top w:val="single" w:sz="4" w:space="0" w:color="FFFFFF"/>
+              <w:left w:val="single" w:sz="4" w:space="0" w:color="FFFFFF"/>
+              <w:bottom w:val="single" w:sz="4" w:space="0" w:color="FFFFFF"/>
+              <w:right w:val="single" w:sz="4" w:space="0" w:color="FFFFFF"/>
+              <w:insideH w:val="single" w:sz="4" w:space="0" w:color="FFFFFF"/>
+              <w:insideV w:val="single" w:sz="4" w:space="0" w:color="FFFFFF"/>
+            </w:tcBorders>
+            <w:shd w:fill="auto" w:val="clear"/>
+            <w:tcMar>
+              <w:left w:w="108" w:type="dxa"/>
+            </w:tcMar>
+          </w:tcPr>
+          <w:p>
+            <w:pPr>
+              <w:pStyle w:val="Normal"/>
               <w:tabs>
-                <w:tab w:val="left" w:pos="284"/>
-                <w:tab w:val="left" w:pos="1418"/>
-                <w:tab w:val="left" w:pos="3402"/>
+                <w:tab w:val="left" w:pos="284" w:leader="none"/>
+                <w:tab w:val="left" w:pos="1418" w:leader="none"/>
+                <w:tab w:val="left" w:pos="3402" w:leader="none"/>
               </w:tabs>
+              <w:spacing w:lineRule="auto" w:line="240" w:before="0" w:after="0"/>
               <w:jc w:val="both"/>
               <w:rPr>
                 <w:rFonts w:ascii="Arial" w:hAnsi="Arial" w:cs="Arial"/>
@@ -1167,64 +1539,100 @@
             </w:pPr>
             <w:r>
               <w:rPr>
-                <w:rFonts w:ascii="Arial" w:hAnsi="Arial" w:cs="Arial"/>
-                <w:sz w:val="18"/>
-                <w:lang w:val="en-US"/>
-              </w:rPr>
-              <w:t>2 orang laki-laki menggunakan sepeda motor merk Yamaha jenis RX king nomor polisi  AB-5451-JJ berwarna hitam.</w:t>
+                <w:rFonts w:cs="Arial" w:ascii="Arial" w:hAnsi="Arial"/>
+                <w:sz w:val="18"/>
+                <w:lang w:val="en-US"/>
+              </w:rPr>
+              <w:t>2 orang laki-laki, menggunakan sepeda motor merk Yamaha jenis RX king nomor polisi  AB-5451-JJ berwarna hitam.</w:t>
             </w:r>
           </w:p>
         </w:tc>
       </w:tr>
       <w:tr>
-        <w:tc>
-          <w:tcPr>
-            <w:tcW w:w="367" w:type="dxa"/>
-            <w:tcBorders>
-              <w:top w:val="single" w:sz="4" w:space="0" w:color="FFFFFF" w:themeColor="background1"/>
-              <w:left w:val="single" w:sz="4" w:space="0" w:color="FFFFFF" w:themeColor="background1"/>
-              <w:bottom w:val="single" w:sz="4" w:space="0" w:color="FFFFFF" w:themeColor="background1"/>
-              <w:right w:val="single" w:sz="4" w:space="0" w:color="FFFFFF" w:themeColor="background1"/>
-            </w:tcBorders>
-          </w:tcPr>
-          <w:p>
-            <w:pPr>
+        <w:trPr/>
+        <w:tc>
+          <w:tcPr>
+            <w:tcW w:w="366" w:type="dxa"/>
+            <w:tcBorders>
+              <w:top w:val="single" w:sz="4" w:space="0" w:color="FFFFFF"/>
+              <w:left w:val="single" w:sz="4" w:space="0" w:color="FFFFFF"/>
+              <w:bottom w:val="single" w:sz="4" w:space="0" w:color="FFFFFF"/>
+              <w:right w:val="single" w:sz="4" w:space="0" w:color="FFFFFF"/>
+              <w:insideH w:val="single" w:sz="4" w:space="0" w:color="FFFFFF"/>
+              <w:insideV w:val="single" w:sz="4" w:space="0" w:color="FFFFFF"/>
+            </w:tcBorders>
+            <w:shd w:fill="auto" w:val="clear"/>
+            <w:tcMar>
+              <w:left w:w="108" w:type="dxa"/>
+            </w:tcMar>
+          </w:tcPr>
+          <w:p>
+            <w:pPr>
+              <w:pStyle w:val="Normal"/>
+              <w:spacing w:lineRule="auto" w:line="240" w:before="0" w:after="0"/>
               <w:jc w:val="center"/>
               <w:rPr>
                 <w:rFonts w:ascii="Arial" w:hAnsi="Arial" w:cs="Arial"/>
                 <w:sz w:val="18"/>
-              </w:rPr>
-            </w:pPr>
+                <w:lang w:val="id-ID"/>
+              </w:rPr>
+            </w:pPr>
+            <w:r>
+              <w:rPr>
+                <w:rFonts w:cs="Arial" w:ascii="Arial" w:hAnsi="Arial"/>
+                <w:sz w:val="18"/>
+                <w:lang w:val="id-ID"/>
+              </w:rPr>
+            </w:r>
           </w:p>
         </w:tc>
         <w:tc>
           <w:tcPr>
             <w:tcW w:w="3224" w:type="dxa"/>
             <w:tcBorders>
-              <w:top w:val="single" w:sz="4" w:space="0" w:color="FFFFFF" w:themeColor="background1"/>
-              <w:left w:val="single" w:sz="4" w:space="0" w:color="FFFFFF" w:themeColor="background1"/>
-              <w:bottom w:val="single" w:sz="4" w:space="0" w:color="FFFFFF" w:themeColor="background1"/>
-              <w:right w:val="single" w:sz="4" w:space="0" w:color="FFFFFF" w:themeColor="background1"/>
-            </w:tcBorders>
-          </w:tcPr>
-          <w:p>
-            <w:pPr>
+              <w:top w:val="single" w:sz="4" w:space="0" w:color="FFFFFF"/>
+              <w:left w:val="single" w:sz="4" w:space="0" w:color="FFFFFF"/>
+              <w:bottom w:val="single" w:sz="4" w:space="0" w:color="FFFFFF"/>
+              <w:right w:val="single" w:sz="4" w:space="0" w:color="FFFFFF"/>
+              <w:insideH w:val="single" w:sz="4" w:space="0" w:color="FFFFFF"/>
+              <w:insideV w:val="single" w:sz="4" w:space="0" w:color="FFFFFF"/>
+            </w:tcBorders>
+            <w:shd w:fill="auto" w:val="clear"/>
+            <w:tcMar>
+              <w:left w:w="108" w:type="dxa"/>
+            </w:tcMar>
+          </w:tcPr>
+          <w:p>
+            <w:pPr>
+              <w:pStyle w:val="Normal"/>
               <w:tabs>
-                <w:tab w:val="left" w:pos="1051"/>
+                <w:tab w:val="left" w:pos="1051" w:leader="none"/>
               </w:tabs>
+              <w:spacing w:lineRule="auto" w:line="240" w:before="0" w:after="0"/>
               <w:rPr>
                 <w:rFonts w:ascii="Arial" w:hAnsi="Arial" w:cs="Arial"/>
                 <w:b/>
-                <w:sz w:val="18"/>
-              </w:rPr>
-            </w:pPr>
-            <w:r>
-              <w:rPr>
-                <w:rFonts w:ascii="Arial" w:hAnsi="Arial" w:cs="Arial"/>
                 <w:b/>
                 <w:sz w:val="18"/>
               </w:rPr>
-              <w:t xml:space="preserve">                    B. KORBAN</w:t>
+            </w:pPr>
+            <w:r>
+              <w:rPr>
+                <w:rFonts w:cs="Arial" w:ascii="Arial" w:hAnsi="Arial"/>
+                <w:b/>
+                <w:sz w:val="18"/>
+                <w:lang w:val="id-ID"/>
+              </w:rPr>
+              <w:t xml:space="preserve">                    </w:t>
+            </w:r>
+            <w:r>
+              <w:rPr>
+                <w:rFonts w:cs="Arial" w:ascii="Arial" w:hAnsi="Arial"/>
+                <w:b/>
+                <w:sz w:val="18"/>
+                <w:lang w:val="id-ID"/>
+              </w:rPr>
+              <w:t>B. KORBAN</w:t>
             </w:r>
           </w:p>
         </w:tc>
@@ -1232,14 +1640,22 @@
           <w:tcPr>
             <w:tcW w:w="284" w:type="dxa"/>
             <w:tcBorders>
-              <w:top w:val="single" w:sz="4" w:space="0" w:color="FFFFFF" w:themeColor="background1"/>
-              <w:left w:val="single" w:sz="4" w:space="0" w:color="FFFFFF" w:themeColor="background1"/>
-              <w:bottom w:val="single" w:sz="4" w:space="0" w:color="FFFFFF" w:themeColor="background1"/>
-              <w:right w:val="single" w:sz="4" w:space="0" w:color="FFFFFF" w:themeColor="background1"/>
-            </w:tcBorders>
-          </w:tcPr>
-          <w:p>
-            <w:pPr>
+              <w:top w:val="single" w:sz="4" w:space="0" w:color="FFFFFF"/>
+              <w:left w:val="single" w:sz="4" w:space="0" w:color="FFFFFF"/>
+              <w:bottom w:val="single" w:sz="4" w:space="0" w:color="FFFFFF"/>
+              <w:right w:val="single" w:sz="4" w:space="0" w:color="FFFFFF"/>
+              <w:insideH w:val="single" w:sz="4" w:space="0" w:color="FFFFFF"/>
+              <w:insideV w:val="single" w:sz="4" w:space="0" w:color="FFFFFF"/>
+            </w:tcBorders>
+            <w:shd w:fill="auto" w:val="clear"/>
+            <w:tcMar>
+              <w:left w:w="108" w:type="dxa"/>
+            </w:tcMar>
+          </w:tcPr>
+          <w:p>
+            <w:pPr>
+              <w:pStyle w:val="Normal"/>
+              <w:spacing w:lineRule="auto" w:line="240" w:before="0" w:after="0"/>
               <w:jc w:val="center"/>
               <w:rPr>
                 <w:rFonts w:ascii="Arial" w:hAnsi="Arial" w:cs="Arial"/>
@@ -1248,8 +1664,9 @@
             </w:pPr>
             <w:r>
               <w:rPr>
-                <w:rFonts w:ascii="Arial" w:hAnsi="Arial" w:cs="Arial"/>
-                <w:sz w:val="18"/>
+                <w:rFonts w:cs="Arial" w:ascii="Arial" w:hAnsi="Arial"/>
+                <w:sz w:val="18"/>
+                <w:lang w:val="id-ID"/>
               </w:rPr>
               <w:t>:</w:t>
             </w:r>
@@ -1259,18 +1676,26 @@
           <w:tcPr>
             <w:tcW w:w="6263" w:type="dxa"/>
             <w:tcBorders>
-              <w:top w:val="single" w:sz="4" w:space="0" w:color="FFFFFF" w:themeColor="background1"/>
-              <w:left w:val="single" w:sz="4" w:space="0" w:color="FFFFFF" w:themeColor="background1"/>
-              <w:bottom w:val="single" w:sz="4" w:space="0" w:color="FFFFFF" w:themeColor="background1"/>
-              <w:right w:val="single" w:sz="4" w:space="0" w:color="FFFFFF" w:themeColor="background1"/>
-            </w:tcBorders>
-          </w:tcPr>
-          <w:p>
-            <w:pPr>
+              <w:top w:val="single" w:sz="4" w:space="0" w:color="FFFFFF"/>
+              <w:left w:val="single" w:sz="4" w:space="0" w:color="FFFFFF"/>
+              <w:bottom w:val="single" w:sz="4" w:space="0" w:color="FFFFFF"/>
+              <w:right w:val="single" w:sz="4" w:space="0" w:color="FFFFFF"/>
+              <w:insideH w:val="single" w:sz="4" w:space="0" w:color="FFFFFF"/>
+              <w:insideV w:val="single" w:sz="4" w:space="0" w:color="FFFFFF"/>
+            </w:tcBorders>
+            <w:shd w:fill="auto" w:val="clear"/>
+            <w:tcMar>
+              <w:left w:w="108" w:type="dxa"/>
+            </w:tcMar>
+          </w:tcPr>
+          <w:p>
+            <w:pPr>
+              <w:pStyle w:val="Normal"/>
               <w:tabs>
-                <w:tab w:val="left" w:pos="284"/>
-                <w:tab w:val="left" w:pos="3402"/>
+                <w:tab w:val="left" w:pos="284" w:leader="none"/>
+                <w:tab w:val="left" w:pos="3402" w:leader="none"/>
               </w:tabs>
+              <w:spacing w:lineRule="auto" w:line="240" w:before="0" w:after="0"/>
               <w:jc w:val="both"/>
               <w:rPr>
                 <w:rFonts w:ascii="Arial" w:hAnsi="Arial" w:cs="Arial"/>
@@ -1279,7 +1704,7 @@
             </w:pPr>
             <w:r>
               <w:rPr>
-                <w:rFonts w:ascii="Arial" w:hAnsi="Arial" w:cs="Arial"/>
+                <w:rFonts w:cs="Arial" w:ascii="Arial" w:hAnsi="Arial"/>
                 <w:sz w:val="18"/>
                 <w:lang w:val="en-US"/>
               </w:rPr>
@@ -1287,7 +1712,7 @@
             </w:r>
             <w:r>
               <w:rPr>
-                <w:rFonts w:ascii="Arial" w:hAnsi="Arial" w:cs="Arial"/>
+                <w:rFonts w:cs="Arial" w:ascii="Arial" w:hAnsi="Arial"/>
                 <w:sz w:val="18"/>
               </w:rPr>
               <w:t>.</w:t>
@@ -1296,18 +1721,27 @@
         </w:tc>
       </w:tr>
       <w:tr>
-        <w:tc>
-          <w:tcPr>
-            <w:tcW w:w="367" w:type="dxa"/>
-            <w:tcBorders>
-              <w:top w:val="single" w:sz="4" w:space="0" w:color="FFFFFF" w:themeColor="background1"/>
-              <w:left w:val="single" w:sz="4" w:space="0" w:color="FFFFFF" w:themeColor="background1"/>
-              <w:bottom w:val="single" w:sz="4" w:space="0" w:color="FFFFFF" w:themeColor="background1"/>
-              <w:right w:val="single" w:sz="4" w:space="0" w:color="FFFFFF" w:themeColor="background1"/>
-            </w:tcBorders>
-          </w:tcPr>
-          <w:p>
-            <w:pPr>
+        <w:trPr/>
+        <w:tc>
+          <w:tcPr>
+            <w:tcW w:w="366" w:type="dxa"/>
+            <w:tcBorders>
+              <w:top w:val="single" w:sz="4" w:space="0" w:color="FFFFFF"/>
+              <w:left w:val="single" w:sz="4" w:space="0" w:color="FFFFFF"/>
+              <w:bottom w:val="single" w:sz="4" w:space="0" w:color="FFFFFF"/>
+              <w:right w:val="single" w:sz="4" w:space="0" w:color="FFFFFF"/>
+              <w:insideH w:val="single" w:sz="4" w:space="0" w:color="FFFFFF"/>
+              <w:insideV w:val="single" w:sz="4" w:space="0" w:color="FFFFFF"/>
+            </w:tcBorders>
+            <w:shd w:fill="auto" w:val="clear"/>
+            <w:tcMar>
+              <w:left w:w="108" w:type="dxa"/>
+            </w:tcMar>
+          </w:tcPr>
+          <w:p>
+            <w:pPr>
+              <w:pStyle w:val="Normal"/>
+              <w:spacing w:lineRule="auto" w:line="240" w:before="0" w:after="0"/>
               <w:jc w:val="center"/>
               <w:rPr>
                 <w:rFonts w:ascii="Arial" w:hAnsi="Arial" w:cs="Arial"/>
@@ -1316,8 +1750,9 @@
             </w:pPr>
             <w:r>
               <w:rPr>
-                <w:rFonts w:ascii="Arial" w:hAnsi="Arial" w:cs="Arial"/>
-                <w:sz w:val="18"/>
+                <w:rFonts w:cs="Arial" w:ascii="Arial" w:hAnsi="Arial"/>
+                <w:sz w:val="18"/>
+                <w:lang w:val="id-ID"/>
               </w:rPr>
               <w:t>5.</w:t>
             </w:r>
@@ -1327,26 +1762,36 @@
           <w:tcPr>
             <w:tcW w:w="3224" w:type="dxa"/>
             <w:tcBorders>
-              <w:top w:val="single" w:sz="4" w:space="0" w:color="FFFFFF" w:themeColor="background1"/>
-              <w:left w:val="single" w:sz="4" w:space="0" w:color="FFFFFF" w:themeColor="background1"/>
-              <w:bottom w:val="single" w:sz="4" w:space="0" w:color="FFFFFF" w:themeColor="background1"/>
-              <w:right w:val="single" w:sz="4" w:space="0" w:color="FFFFFF" w:themeColor="background1"/>
-            </w:tcBorders>
-          </w:tcPr>
-          <w:p>
-            <w:pPr>
+              <w:top w:val="single" w:sz="4" w:space="0" w:color="FFFFFF"/>
+              <w:left w:val="single" w:sz="4" w:space="0" w:color="FFFFFF"/>
+              <w:bottom w:val="single" w:sz="4" w:space="0" w:color="FFFFFF"/>
+              <w:right w:val="single" w:sz="4" w:space="0" w:color="FFFFFF"/>
+              <w:insideH w:val="single" w:sz="4" w:space="0" w:color="FFFFFF"/>
+              <w:insideV w:val="single" w:sz="4" w:space="0" w:color="FFFFFF"/>
+            </w:tcBorders>
+            <w:shd w:fill="auto" w:val="clear"/>
+            <w:tcMar>
+              <w:left w:w="108" w:type="dxa"/>
+            </w:tcMar>
+          </w:tcPr>
+          <w:p>
+            <w:pPr>
+              <w:pStyle w:val="Normal"/>
+              <w:spacing w:lineRule="auto" w:line="240" w:before="0" w:after="0"/>
               <w:rPr>
                 <w:rFonts w:ascii="Arial" w:hAnsi="Arial" w:cs="Arial"/>
                 <w:b/>
-                <w:sz w:val="18"/>
-              </w:rPr>
-            </w:pPr>
-            <w:r>
-              <w:rPr>
-                <w:rFonts w:ascii="Arial" w:hAnsi="Arial" w:cs="Arial"/>
                 <w:b/>
                 <w:sz w:val="18"/>
               </w:rPr>
+            </w:pPr>
+            <w:r>
+              <w:rPr>
+                <w:rFonts w:cs="Arial" w:ascii="Arial" w:hAnsi="Arial"/>
+                <w:b/>
+                <w:sz w:val="18"/>
+                <w:lang w:val="id-ID"/>
+              </w:rPr>
               <w:t>BAGAIMANA TERJADI</w:t>
             </w:r>
           </w:p>
@@ -1355,14 +1800,22 @@
           <w:tcPr>
             <w:tcW w:w="284" w:type="dxa"/>
             <w:tcBorders>
-              <w:top w:val="single" w:sz="4" w:space="0" w:color="FFFFFF" w:themeColor="background1"/>
-              <w:left w:val="single" w:sz="4" w:space="0" w:color="FFFFFF" w:themeColor="background1"/>
-              <w:bottom w:val="single" w:sz="4" w:space="0" w:color="FFFFFF" w:themeColor="background1"/>
-              <w:right w:val="single" w:sz="4" w:space="0" w:color="FFFFFF" w:themeColor="background1"/>
-            </w:tcBorders>
-          </w:tcPr>
-          <w:p>
-            <w:pPr>
+              <w:top w:val="single" w:sz="4" w:space="0" w:color="FFFFFF"/>
+              <w:left w:val="single" w:sz="4" w:space="0" w:color="FFFFFF"/>
+              <w:bottom w:val="single" w:sz="4" w:space="0" w:color="FFFFFF"/>
+              <w:right w:val="single" w:sz="4" w:space="0" w:color="FFFFFF"/>
+              <w:insideH w:val="single" w:sz="4" w:space="0" w:color="FFFFFF"/>
+              <w:insideV w:val="single" w:sz="4" w:space="0" w:color="FFFFFF"/>
+            </w:tcBorders>
+            <w:shd w:fill="auto" w:val="clear"/>
+            <w:tcMar>
+              <w:left w:w="108" w:type="dxa"/>
+            </w:tcMar>
+          </w:tcPr>
+          <w:p>
+            <w:pPr>
+              <w:pStyle w:val="Normal"/>
+              <w:spacing w:lineRule="auto" w:line="240" w:before="0" w:after="0"/>
               <w:jc w:val="center"/>
               <w:rPr>
                 <w:rFonts w:ascii="Arial" w:hAnsi="Arial" w:cs="Arial"/>
@@ -1371,8 +1824,9 @@
             </w:pPr>
             <w:r>
               <w:rPr>
-                <w:rFonts w:ascii="Arial" w:hAnsi="Arial" w:cs="Arial"/>
-                <w:sz w:val="18"/>
+                <w:rFonts w:cs="Arial" w:ascii="Arial" w:hAnsi="Arial"/>
+                <w:sz w:val="18"/>
+                <w:lang w:val="id-ID"/>
               </w:rPr>
               <w:t>:</w:t>
             </w:r>
@@ -1382,18 +1836,26 @@
           <w:tcPr>
             <w:tcW w:w="6263" w:type="dxa"/>
             <w:tcBorders>
-              <w:top w:val="single" w:sz="4" w:space="0" w:color="FFFFFF" w:themeColor="background1"/>
-              <w:left w:val="single" w:sz="4" w:space="0" w:color="FFFFFF" w:themeColor="background1"/>
-              <w:bottom w:val="single" w:sz="4" w:space="0" w:color="FFFFFF" w:themeColor="background1"/>
-              <w:right w:val="single" w:sz="4" w:space="0" w:color="FFFFFF" w:themeColor="background1"/>
-            </w:tcBorders>
-          </w:tcPr>
-          <w:p>
-            <w:pPr>
+              <w:top w:val="single" w:sz="4" w:space="0" w:color="FFFFFF"/>
+              <w:left w:val="single" w:sz="4" w:space="0" w:color="FFFFFF"/>
+              <w:bottom w:val="single" w:sz="4" w:space="0" w:color="FFFFFF"/>
+              <w:right w:val="single" w:sz="4" w:space="0" w:color="FFFFFF"/>
+              <w:insideH w:val="single" w:sz="4" w:space="0" w:color="FFFFFF"/>
+              <w:insideV w:val="single" w:sz="4" w:space="0" w:color="FFFFFF"/>
+            </w:tcBorders>
+            <w:shd w:fill="auto" w:val="clear"/>
+            <w:tcMar>
+              <w:left w:w="108" w:type="dxa"/>
+            </w:tcMar>
+          </w:tcPr>
+          <w:p>
+            <w:pPr>
+              <w:pStyle w:val="Normal"/>
               <w:tabs>
-                <w:tab w:val="left" w:pos="284"/>
-                <w:tab w:val="left" w:pos="3402"/>
+                <w:tab w:val="left" w:pos="284" w:leader="none"/>
+                <w:tab w:val="left" w:pos="3402" w:leader="none"/>
               </w:tabs>
+              <w:spacing w:lineRule="auto" w:line="240" w:before="0" w:after="0"/>
               <w:jc w:val="both"/>
               <w:rPr>
                 <w:rFonts w:ascii="Arial" w:hAnsi="Arial" w:cs="Arial"/>
@@ -1403,60 +1865,37 @@
             </w:pPr>
             <w:r>
               <w:rPr>
-                <w:rFonts w:ascii="Arial" w:hAnsi="Arial" w:cs="Arial"/>
-                <w:sz w:val="18"/>
-                <w:lang w:val="en-US"/>
-              </w:rPr>
-              <w:t>Kamis dini hari pukul 22.00 WIB korban pergi ke warung makan yang berada di depan kampus ISI Yogyakarta menggunakan sepeda motor merk Yamaha jenis Mio nomor polisi AD-4432-BA</w:t>
-            </w:r>
-            <w:r>
-              <w:rPr>
-                <w:rFonts w:ascii="Arial" w:hAnsi="Arial" w:cs="Arial"/>
-                <w:sz w:val="18"/>
-                <w:lang w:val="en-US"/>
-              </w:rPr>
-              <w:t xml:space="preserve"> warna merah</w:t>
-            </w:r>
-            <w:r>
-              <w:rPr>
-                <w:rFonts w:ascii="Arial" w:hAnsi="Arial" w:cs="Arial"/>
-                <w:sz w:val="18"/>
-                <w:lang w:val="en-US"/>
-              </w:rPr>
-              <w:t xml:space="preserve">, pada saat korban hendak membayar pukul 23.00 WIB, ada 2 orang laki-laki berbadan gempal </w:t>
-            </w:r>
-            <w:r>
-              <w:rPr>
-                <w:rFonts w:ascii="Arial" w:hAnsi="Arial" w:cs="Arial"/>
-                <w:sz w:val="18"/>
-                <w:lang w:val="en-US"/>
-              </w:rPr>
-              <w:t xml:space="preserve">mengunakan  sepeda motor merk Yamaha Jenis RX king warna hitam </w:t>
-            </w:r>
-            <w:r>
-              <w:rPr>
-                <w:rFonts w:ascii="Arial" w:hAnsi="Arial" w:cs="Arial"/>
-                <w:sz w:val="18"/>
-                <w:lang w:val="en-US"/>
-              </w:rPr>
-              <w:t>mendekati warung makan tersebut dan langsung membawa lari motor milik korban.</w:t>
+                <w:rFonts w:cs="Arial" w:ascii="Arial" w:hAnsi="Arial"/>
+                <w:sz w:val="18"/>
+                <w:lang w:val="en-US"/>
+              </w:rPr>
+              <w:t>Kamis dini hari pukul 22.00 WIB korban pergi ke warung makan yang berada di depan kampus ISI Yogyakarta menggunakan sepeda motor merk Yamaha jenis Mio nomor polisi AD-4432-BA warna merah, pada saat korban hendak membayar pukul 23.00 WIB, ada 2 orang laki-laki berbadan gempal mengunakan  sepeda motor merk Yamaha Jenis RX king warna hitam mendekati warung makan tersebut dan langsung membawa lari motor milik korban.</w:t>
             </w:r>
           </w:p>
         </w:tc>
       </w:tr>
       <w:tr>
-        <w:tc>
-          <w:tcPr>
-            <w:tcW w:w="367" w:type="dxa"/>
-            <w:tcBorders>
-              <w:top w:val="single" w:sz="4" w:space="0" w:color="FFFFFF" w:themeColor="background1"/>
-              <w:left w:val="single" w:sz="4" w:space="0" w:color="FFFFFF" w:themeColor="background1"/>
-              <w:bottom w:val="single" w:sz="4" w:space="0" w:color="FFFFFF" w:themeColor="background1"/>
-              <w:right w:val="single" w:sz="4" w:space="0" w:color="FFFFFF" w:themeColor="background1"/>
-            </w:tcBorders>
-          </w:tcPr>
-          <w:p>
-            <w:pPr>
+        <w:trPr/>
+        <w:tc>
+          <w:tcPr>
+            <w:tcW w:w="366" w:type="dxa"/>
+            <w:tcBorders>
+              <w:top w:val="single" w:sz="4" w:space="0" w:color="FFFFFF"/>
+              <w:left w:val="single" w:sz="4" w:space="0" w:color="FFFFFF"/>
+              <w:bottom w:val="single" w:sz="4" w:space="0" w:color="FFFFFF"/>
+              <w:right w:val="single" w:sz="4" w:space="0" w:color="FFFFFF"/>
+              <w:insideH w:val="single" w:sz="4" w:space="0" w:color="FFFFFF"/>
+              <w:insideV w:val="single" w:sz="4" w:space="0" w:color="FFFFFF"/>
+            </w:tcBorders>
+            <w:shd w:fill="auto" w:val="clear"/>
+            <w:tcMar>
+              <w:left w:w="108" w:type="dxa"/>
+            </w:tcMar>
+          </w:tcPr>
+          <w:p>
+            <w:pPr>
+              <w:pStyle w:val="Normal"/>
+              <w:spacing w:lineRule="auto" w:line="240" w:before="0" w:after="0"/>
               <w:jc w:val="center"/>
               <w:rPr>
                 <w:rFonts w:ascii="Arial" w:hAnsi="Arial" w:cs="Arial"/>
@@ -1465,8 +1904,9 @@
             </w:pPr>
             <w:r>
               <w:rPr>
-                <w:rFonts w:ascii="Arial" w:hAnsi="Arial" w:cs="Arial"/>
-                <w:sz w:val="18"/>
+                <w:rFonts w:cs="Arial" w:ascii="Arial" w:hAnsi="Arial"/>
+                <w:sz w:val="18"/>
+                <w:lang w:val="id-ID"/>
               </w:rPr>
               <w:t>6.</w:t>
             </w:r>
@@ -1476,25 +1916,34 @@
           <w:tcPr>
             <w:tcW w:w="3224" w:type="dxa"/>
             <w:tcBorders>
-              <w:top w:val="single" w:sz="4" w:space="0" w:color="FFFFFF" w:themeColor="background1"/>
-              <w:left w:val="single" w:sz="4" w:space="0" w:color="FFFFFF" w:themeColor="background1"/>
-              <w:right w:val="single" w:sz="4" w:space="0" w:color="FFFFFF" w:themeColor="background1"/>
-            </w:tcBorders>
-          </w:tcPr>
-          <w:p>
-            <w:pPr>
+              <w:top w:val="single" w:sz="4" w:space="0" w:color="FFFFFF"/>
+              <w:left w:val="single" w:sz="4" w:space="0" w:color="FFFFFF"/>
+              <w:right w:val="single" w:sz="4" w:space="0" w:color="FFFFFF"/>
+              <w:insideV w:val="single" w:sz="4" w:space="0" w:color="FFFFFF"/>
+            </w:tcBorders>
+            <w:shd w:fill="auto" w:val="clear"/>
+            <w:tcMar>
+              <w:left w:w="108" w:type="dxa"/>
+            </w:tcMar>
+          </w:tcPr>
+          <w:p>
+            <w:pPr>
+              <w:pStyle w:val="Normal"/>
+              <w:spacing w:lineRule="auto" w:line="240" w:before="0" w:after="0"/>
               <w:rPr>
                 <w:rFonts w:ascii="Arial" w:hAnsi="Arial" w:cs="Arial"/>
                 <w:b/>
-                <w:sz w:val="18"/>
-              </w:rPr>
-            </w:pPr>
-            <w:r>
-              <w:rPr>
-                <w:rFonts w:ascii="Arial" w:hAnsi="Arial" w:cs="Arial"/>
                 <w:b/>
                 <w:sz w:val="18"/>
               </w:rPr>
+            </w:pPr>
+            <w:r>
+              <w:rPr>
+                <w:rFonts w:cs="Arial" w:ascii="Arial" w:hAnsi="Arial"/>
+                <w:b/>
+                <w:sz w:val="18"/>
+                <w:lang w:val="id-ID"/>
+              </w:rPr>
               <w:t>DILAPORKAN PADA</w:t>
             </w:r>
           </w:p>
@@ -1503,13 +1952,20 @@
           <w:tcPr>
             <w:tcW w:w="284" w:type="dxa"/>
             <w:tcBorders>
-              <w:top w:val="single" w:sz="4" w:space="0" w:color="FFFFFF" w:themeColor="background1"/>
-              <w:left w:val="single" w:sz="4" w:space="0" w:color="FFFFFF" w:themeColor="background1"/>
-              <w:right w:val="single" w:sz="4" w:space="0" w:color="FFFFFF" w:themeColor="background1"/>
-            </w:tcBorders>
-          </w:tcPr>
-          <w:p>
-            <w:pPr>
+              <w:top w:val="single" w:sz="4" w:space="0" w:color="FFFFFF"/>
+              <w:left w:val="single" w:sz="4" w:space="0" w:color="FFFFFF"/>
+              <w:right w:val="single" w:sz="4" w:space="0" w:color="FFFFFF"/>
+              <w:insideV w:val="single" w:sz="4" w:space="0" w:color="FFFFFF"/>
+            </w:tcBorders>
+            <w:shd w:fill="auto" w:val="clear"/>
+            <w:tcMar>
+              <w:left w:w="108" w:type="dxa"/>
+            </w:tcMar>
+          </w:tcPr>
+          <w:p>
+            <w:pPr>
+              <w:pStyle w:val="Normal"/>
+              <w:spacing w:lineRule="auto" w:line="240" w:before="0" w:after="0"/>
               <w:jc w:val="center"/>
               <w:rPr>
                 <w:rFonts w:ascii="Arial" w:hAnsi="Arial" w:cs="Arial"/>
@@ -1518,8 +1974,9 @@
             </w:pPr>
             <w:r>
               <w:rPr>
-                <w:rFonts w:ascii="Arial" w:hAnsi="Arial" w:cs="Arial"/>
-                <w:sz w:val="18"/>
+                <w:rFonts w:cs="Arial" w:ascii="Arial" w:hAnsi="Arial"/>
+                <w:sz w:val="18"/>
+                <w:lang w:val="id-ID"/>
               </w:rPr>
               <w:t>:</w:t>
             </w:r>
@@ -1529,17 +1986,24 @@
           <w:tcPr>
             <w:tcW w:w="6263" w:type="dxa"/>
             <w:tcBorders>
-              <w:top w:val="single" w:sz="4" w:space="0" w:color="FFFFFF" w:themeColor="background1"/>
-              <w:left w:val="single" w:sz="4" w:space="0" w:color="FFFFFF" w:themeColor="background1"/>
-              <w:right w:val="single" w:sz="4" w:space="0" w:color="FFFFFF" w:themeColor="background1"/>
-            </w:tcBorders>
-          </w:tcPr>
-          <w:p>
-            <w:pPr>
+              <w:top w:val="single" w:sz="4" w:space="0" w:color="FFFFFF"/>
+              <w:left w:val="single" w:sz="4" w:space="0" w:color="FFFFFF"/>
+              <w:right w:val="single" w:sz="4" w:space="0" w:color="FFFFFF"/>
+              <w:insideV w:val="single" w:sz="4" w:space="0" w:color="FFFFFF"/>
+            </w:tcBorders>
+            <w:shd w:fill="auto" w:val="clear"/>
+            <w:tcMar>
+              <w:left w:w="108" w:type="dxa"/>
+            </w:tcMar>
+          </w:tcPr>
+          <w:p>
+            <w:pPr>
+              <w:pStyle w:val="Normal"/>
               <w:tabs>
-                <w:tab w:val="left" w:pos="284"/>
-                <w:tab w:val="left" w:pos="3402"/>
+                <w:tab w:val="left" w:pos="284" w:leader="none"/>
+                <w:tab w:val="left" w:pos="3402" w:leader="none"/>
               </w:tabs>
+              <w:spacing w:lineRule="auto" w:line="240" w:before="0" w:after="0"/>
               <w:jc w:val="both"/>
               <w:rPr>
                 <w:rFonts w:ascii="Arial" w:hAnsi="Arial" w:cs="Arial"/>
@@ -1548,21 +2012,14 @@
             </w:pPr>
             <w:r>
               <w:rPr>
-                <w:rFonts w:ascii="Arial" w:hAnsi="Arial" w:cs="Arial"/>
-                <w:sz w:val="18"/>
-              </w:rPr>
-              <w:t>Pada hari Kamis,</w:t>
-            </w:r>
-            <w:r>
-              <w:rPr>
-                <w:rFonts w:ascii="Arial" w:hAnsi="Arial" w:cs="Arial"/>
-                <w:sz w:val="18"/>
-              </w:rPr>
-              <w:t xml:space="preserve"> tanggal 0</w:t>
-            </w:r>
-            <w:r>
-              <w:rPr>
-                <w:rFonts w:ascii="Arial" w:hAnsi="Arial" w:cs="Arial"/>
+                <w:rFonts w:cs="Arial" w:ascii="Arial" w:hAnsi="Arial"/>
+                <w:sz w:val="18"/>
+              </w:rPr>
+              <w:t>Pada hari Kamis, tanggal 0</w:t>
+            </w:r>
+            <w:r>
+              <w:rPr>
+                <w:rFonts w:cs="Arial" w:ascii="Arial" w:hAnsi="Arial"/>
                 <w:sz w:val="18"/>
                 <w:lang w:val="en-US"/>
               </w:rPr>
@@ -1570,14 +2027,14 @@
             </w:r>
             <w:r>
               <w:rPr>
-                <w:rFonts w:ascii="Arial" w:hAnsi="Arial" w:cs="Arial"/>
+                <w:rFonts w:cs="Arial" w:ascii="Arial" w:hAnsi="Arial"/>
                 <w:sz w:val="18"/>
               </w:rPr>
               <w:t xml:space="preserve"> </w:t>
             </w:r>
             <w:r>
               <w:rPr>
-                <w:rFonts w:ascii="Arial" w:hAnsi="Arial" w:cs="Arial"/>
+                <w:rFonts w:cs="Arial" w:ascii="Arial" w:hAnsi="Arial"/>
                 <w:sz w:val="18"/>
                 <w:lang w:val="en-US"/>
               </w:rPr>
@@ -1585,14 +2042,14 @@
             </w:r>
             <w:r>
               <w:rPr>
-                <w:rFonts w:ascii="Arial" w:hAnsi="Arial" w:cs="Arial"/>
+                <w:rFonts w:cs="Arial" w:ascii="Arial" w:hAnsi="Arial"/>
                 <w:sz w:val="18"/>
               </w:rPr>
               <w:t xml:space="preserve"> 2015, pukul </w:t>
             </w:r>
             <w:r>
               <w:rPr>
-                <w:rFonts w:ascii="Arial" w:hAnsi="Arial" w:cs="Arial"/>
+                <w:rFonts w:cs="Arial" w:ascii="Arial" w:hAnsi="Arial"/>
                 <w:sz w:val="18"/>
                 <w:lang w:val="en-US"/>
               </w:rPr>
@@ -1600,14 +2057,14 @@
             </w:r>
             <w:r>
               <w:rPr>
-                <w:rFonts w:ascii="Arial" w:hAnsi="Arial" w:cs="Arial"/>
+                <w:rFonts w:cs="Arial" w:ascii="Arial" w:hAnsi="Arial"/>
                 <w:sz w:val="18"/>
               </w:rPr>
               <w:t>.</w:t>
             </w:r>
             <w:r>
               <w:rPr>
-                <w:rFonts w:ascii="Arial" w:hAnsi="Arial" w:cs="Arial"/>
+                <w:rFonts w:cs="Arial" w:ascii="Arial" w:hAnsi="Arial"/>
                 <w:sz w:val="18"/>
                 <w:lang w:val="en-US"/>
               </w:rPr>
@@ -1615,7 +2072,7 @@
             </w:r>
             <w:r>
               <w:rPr>
-                <w:rFonts w:ascii="Arial" w:hAnsi="Arial" w:cs="Arial"/>
+                <w:rFonts w:cs="Arial" w:ascii="Arial" w:hAnsi="Arial"/>
                 <w:sz w:val="18"/>
               </w:rPr>
               <w:t>0 wib.</w:t>
@@ -1624,29 +2081,39 @@
         </w:tc>
       </w:tr>
       <w:tr>
-        <w:tc>
-          <w:tcPr>
-            <w:tcW w:w="3591" w:type="dxa"/>
+        <w:trPr/>
+        <w:tc>
+          <w:tcPr>
+            <w:tcW w:w="3590" w:type="dxa"/>
             <w:gridSpan w:val="2"/>
             <w:tcBorders>
-              <w:left w:val="single" w:sz="4" w:space="0" w:color="FFFFFF" w:themeColor="background1"/>
-              <w:right w:val="single" w:sz="4" w:space="0" w:color="FFFFFF" w:themeColor="background1"/>
-            </w:tcBorders>
-          </w:tcPr>
-          <w:p>
-            <w:pPr>
+              <w:left w:val="single" w:sz="4" w:space="0" w:color="FFFFFF"/>
+              <w:right w:val="single" w:sz="4" w:space="0" w:color="FFFFFF"/>
+              <w:insideV w:val="single" w:sz="4" w:space="0" w:color="FFFFFF"/>
+            </w:tcBorders>
+            <w:shd w:fill="auto" w:val="clear"/>
+            <w:tcMar>
+              <w:left w:w="108" w:type="dxa"/>
+            </w:tcMar>
+          </w:tcPr>
+          <w:p>
+            <w:pPr>
+              <w:pStyle w:val="Normal"/>
+              <w:spacing w:lineRule="auto" w:line="240" w:before="0" w:after="0"/>
               <w:rPr>
                 <w:rFonts w:ascii="Arial" w:hAnsi="Arial" w:cs="Arial"/>
                 <w:b/>
-                <w:sz w:val="18"/>
-              </w:rPr>
-            </w:pPr>
-            <w:r>
-              <w:rPr>
-                <w:rFonts w:ascii="Arial" w:hAnsi="Arial" w:cs="Arial"/>
                 <w:b/>
                 <w:sz w:val="18"/>
               </w:rPr>
+            </w:pPr>
+            <w:r>
+              <w:rPr>
+                <w:rFonts w:cs="Arial" w:ascii="Arial" w:hAnsi="Arial"/>
+                <w:b/>
+                <w:sz w:val="18"/>
+                <w:lang w:val="id-ID"/>
+              </w:rPr>
               <w:t>TINDAK PIDANA APA</w:t>
             </w:r>
           </w:p>
@@ -1655,12 +2122,19 @@
           <w:tcPr>
             <w:tcW w:w="284" w:type="dxa"/>
             <w:tcBorders>
-              <w:left w:val="single" w:sz="4" w:space="0" w:color="FFFFFF" w:themeColor="background1"/>
-              <w:right w:val="single" w:sz="4" w:space="0" w:color="FFFFFF" w:themeColor="background1"/>
-            </w:tcBorders>
-          </w:tcPr>
-          <w:p>
-            <w:pPr>
+              <w:left w:val="single" w:sz="4" w:space="0" w:color="FFFFFF"/>
+              <w:right w:val="single" w:sz="4" w:space="0" w:color="FFFFFF"/>
+              <w:insideV w:val="single" w:sz="4" w:space="0" w:color="FFFFFF"/>
+            </w:tcBorders>
+            <w:shd w:fill="auto" w:val="clear"/>
+            <w:tcMar>
+              <w:left w:w="108" w:type="dxa"/>
+            </w:tcMar>
+          </w:tcPr>
+          <w:p>
+            <w:pPr>
+              <w:pStyle w:val="Normal"/>
+              <w:spacing w:lineRule="auto" w:line="240" w:before="0" w:after="0"/>
               <w:jc w:val="center"/>
               <w:rPr>
                 <w:rFonts w:ascii="Arial" w:hAnsi="Arial" w:cs="Arial"/>
@@ -1669,8 +2143,9 @@
             </w:pPr>
             <w:r>
               <w:rPr>
-                <w:rFonts w:ascii="Arial" w:hAnsi="Arial" w:cs="Arial"/>
-                <w:sz w:val="18"/>
+                <w:rFonts w:cs="Arial" w:ascii="Arial" w:hAnsi="Arial"/>
+                <w:sz w:val="18"/>
+                <w:lang w:val="id-ID"/>
               </w:rPr>
               <w:t>:</w:t>
             </w:r>
@@ -1680,16 +2155,23 @@
           <w:tcPr>
             <w:tcW w:w="6263" w:type="dxa"/>
             <w:tcBorders>
-              <w:left w:val="single" w:sz="4" w:space="0" w:color="FFFFFF" w:themeColor="background1"/>
-              <w:right w:val="single" w:sz="4" w:space="0" w:color="FFFFFF" w:themeColor="background1"/>
-            </w:tcBorders>
-          </w:tcPr>
-          <w:p>
-            <w:pPr>
+              <w:left w:val="single" w:sz="4" w:space="0" w:color="FFFFFF"/>
+              <w:right w:val="single" w:sz="4" w:space="0" w:color="FFFFFF"/>
+              <w:insideV w:val="single" w:sz="4" w:space="0" w:color="FFFFFF"/>
+            </w:tcBorders>
+            <w:shd w:fill="auto" w:val="clear"/>
+            <w:tcMar>
+              <w:left w:w="108" w:type="dxa"/>
+            </w:tcMar>
+          </w:tcPr>
+          <w:p>
+            <w:pPr>
+              <w:pStyle w:val="Normal"/>
               <w:tabs>
-                <w:tab w:val="left" w:pos="284"/>
-                <w:tab w:val="left" w:pos="3402"/>
+                <w:tab w:val="left" w:pos="284" w:leader="none"/>
+                <w:tab w:val="left" w:pos="3402" w:leader="none"/>
               </w:tabs>
+              <w:spacing w:lineRule="auto" w:line="240" w:before="0" w:after="0"/>
               <w:jc w:val="both"/>
               <w:rPr>
                 <w:rFonts w:ascii="Arial" w:hAnsi="Arial" w:cs="Arial"/>
@@ -1697,51 +2179,53 @@
                 <w:lang w:val="en-US"/>
               </w:rPr>
             </w:pPr>
-            <w:r>
-              <w:rPr>
-                <w:rFonts w:ascii="Arial" w:hAnsi="Arial" w:cs="Arial"/>
-                <w:sz w:val="18"/>
-                <w:lang w:val="en-US"/>
-              </w:rPr>
-              <w:t>Pencurian pasal 362</w:t>
-            </w:r>
-            <w:r>
-              <w:rPr>
-                <w:rFonts w:ascii="Arial" w:hAnsi="Arial" w:cs="Arial"/>
-                <w:sz w:val="18"/>
-                <w:lang w:val="en-US"/>
-              </w:rPr>
-              <w:t xml:space="preserve"> KUHP</w:t>
-            </w:r>
             <w:bookmarkStart w:id="0" w:name="_GoBack"/>
             <w:bookmarkEnd w:id="0"/>
+            <w:r>
+              <w:rPr>
+                <w:rFonts w:cs="Arial" w:ascii="Arial" w:hAnsi="Arial"/>
+                <w:sz w:val="18"/>
+                <w:lang w:val="en-US"/>
+              </w:rPr>
+              <w:t>Pencurian pasal 362 KUHP</w:t>
+            </w:r>
           </w:p>
         </w:tc>
       </w:tr>
       <w:tr>
-        <w:tc>
-          <w:tcPr>
-            <w:tcW w:w="3591" w:type="dxa"/>
+        <w:trPr/>
+        <w:tc>
+          <w:tcPr>
+            <w:tcW w:w="3590" w:type="dxa"/>
             <w:gridSpan w:val="2"/>
             <w:tcBorders>
-              <w:left w:val="single" w:sz="4" w:space="0" w:color="FFFFFF" w:themeColor="background1"/>
-              <w:right w:val="single" w:sz="4" w:space="0" w:color="FFFFFF" w:themeColor="background1"/>
-            </w:tcBorders>
-          </w:tcPr>
-          <w:p>
-            <w:pPr>
+              <w:left w:val="single" w:sz="4" w:space="0" w:color="FFFFFF"/>
+              <w:right w:val="single" w:sz="4" w:space="0" w:color="FFFFFF"/>
+              <w:insideV w:val="single" w:sz="4" w:space="0" w:color="FFFFFF"/>
+            </w:tcBorders>
+            <w:shd w:fill="auto" w:val="clear"/>
+            <w:tcMar>
+              <w:left w:w="108" w:type="dxa"/>
+            </w:tcMar>
+          </w:tcPr>
+          <w:p>
+            <w:pPr>
+              <w:pStyle w:val="Normal"/>
+              <w:spacing w:lineRule="auto" w:line="240" w:before="0" w:after="0"/>
               <w:rPr>
                 <w:rFonts w:ascii="Arial" w:hAnsi="Arial" w:cs="Arial"/>
                 <w:b/>
-                <w:sz w:val="18"/>
-              </w:rPr>
-            </w:pPr>
-            <w:r>
-              <w:rPr>
-                <w:rFonts w:ascii="Arial" w:hAnsi="Arial" w:cs="Arial"/>
                 <w:b/>
                 <w:sz w:val="18"/>
               </w:rPr>
+            </w:pPr>
+            <w:r>
+              <w:rPr>
+                <w:rFonts w:cs="Arial" w:ascii="Arial" w:hAnsi="Arial"/>
+                <w:b/>
+                <w:sz w:val="18"/>
+                <w:lang w:val="id-ID"/>
+              </w:rPr>
               <w:t>NAMA DAN ALAMAT SAKSI-SAKSI</w:t>
             </w:r>
           </w:p>
@@ -1750,12 +2234,19 @@
           <w:tcPr>
             <w:tcW w:w="284" w:type="dxa"/>
             <w:tcBorders>
-              <w:left w:val="single" w:sz="4" w:space="0" w:color="FFFFFF" w:themeColor="background1"/>
-              <w:right w:val="single" w:sz="4" w:space="0" w:color="FFFFFF" w:themeColor="background1"/>
-            </w:tcBorders>
-          </w:tcPr>
-          <w:p>
-            <w:pPr>
+              <w:left w:val="single" w:sz="4" w:space="0" w:color="FFFFFF"/>
+              <w:right w:val="single" w:sz="4" w:space="0" w:color="FFFFFF"/>
+              <w:insideV w:val="single" w:sz="4" w:space="0" w:color="FFFFFF"/>
+            </w:tcBorders>
+            <w:shd w:fill="auto" w:val="clear"/>
+            <w:tcMar>
+              <w:left w:w="108" w:type="dxa"/>
+            </w:tcMar>
+          </w:tcPr>
+          <w:p>
+            <w:pPr>
+              <w:pStyle w:val="Normal"/>
+              <w:spacing w:lineRule="auto" w:line="240" w:before="0" w:after="0"/>
               <w:jc w:val="center"/>
               <w:rPr>
                 <w:rFonts w:ascii="Arial" w:hAnsi="Arial" w:cs="Arial"/>
@@ -1764,8 +2255,9 @@
             </w:pPr>
             <w:r>
               <w:rPr>
-                <w:rFonts w:ascii="Arial" w:hAnsi="Arial" w:cs="Arial"/>
-                <w:sz w:val="18"/>
+                <w:rFonts w:cs="Arial" w:ascii="Arial" w:hAnsi="Arial"/>
+                <w:sz w:val="18"/>
+                <w:lang w:val="id-ID"/>
               </w:rPr>
               <w:t>:</w:t>
             </w:r>
@@ -1775,16 +2267,23 @@
           <w:tcPr>
             <w:tcW w:w="6263" w:type="dxa"/>
             <w:tcBorders>
-              <w:left w:val="single" w:sz="4" w:space="0" w:color="FFFFFF" w:themeColor="background1"/>
-              <w:right w:val="single" w:sz="4" w:space="0" w:color="FFFFFF" w:themeColor="background1"/>
-            </w:tcBorders>
-          </w:tcPr>
-          <w:p>
-            <w:pPr>
+              <w:left w:val="single" w:sz="4" w:space="0" w:color="FFFFFF"/>
+              <w:right w:val="single" w:sz="4" w:space="0" w:color="FFFFFF"/>
+              <w:insideV w:val="single" w:sz="4" w:space="0" w:color="FFFFFF"/>
+            </w:tcBorders>
+            <w:shd w:fill="auto" w:val="clear"/>
+            <w:tcMar>
+              <w:left w:w="108" w:type="dxa"/>
+            </w:tcMar>
+          </w:tcPr>
+          <w:p>
+            <w:pPr>
+              <w:pStyle w:val="Normal"/>
               <w:tabs>
-                <w:tab w:val="left" w:pos="284"/>
-                <w:tab w:val="left" w:pos="3402"/>
+                <w:tab w:val="left" w:pos="284" w:leader="none"/>
+                <w:tab w:val="left" w:pos="3402" w:leader="none"/>
               </w:tabs>
+              <w:spacing w:lineRule="auto" w:line="240" w:before="0" w:after="0"/>
               <w:jc w:val="both"/>
               <w:rPr>
                 <w:rFonts w:ascii="Arial" w:hAnsi="Arial" w:cs="Arial"/>
@@ -1793,7 +2292,7 @@
             </w:pPr>
             <w:r>
               <w:rPr>
-                <w:rFonts w:ascii="Arial" w:hAnsi="Arial" w:cs="Arial"/>
+                <w:rFonts w:cs="Arial" w:ascii="Arial" w:hAnsi="Arial"/>
                 <w:sz w:val="18"/>
                 <w:lang w:val="en-US"/>
               </w:rPr>
@@ -1801,21 +2300,14 @@
             </w:r>
             <w:r>
               <w:rPr>
-                <w:rFonts w:ascii="Arial" w:hAnsi="Arial" w:cs="Arial"/>
-                <w:sz w:val="18"/>
-              </w:rPr>
-              <w:t xml:space="preserve">, Jenis kelamin </w:t>
-            </w:r>
-            <w:r>
-              <w:rPr>
-                <w:rFonts w:ascii="Arial" w:hAnsi="Arial" w:cs="Arial"/>
-                <w:sz w:val="18"/>
-              </w:rPr>
-              <w:t xml:space="preserve">laki-laki, umur </w:t>
-            </w:r>
-            <w:r>
-              <w:rPr>
-                <w:rFonts w:ascii="Arial" w:hAnsi="Arial" w:cs="Arial"/>
+                <w:rFonts w:cs="Arial" w:ascii="Arial" w:hAnsi="Arial"/>
+                <w:sz w:val="18"/>
+              </w:rPr>
+              <w:t xml:space="preserve">, Jenis kelamin laki-laki, umur </w:t>
+            </w:r>
+            <w:r>
+              <w:rPr>
+                <w:rFonts w:cs="Arial" w:ascii="Arial" w:hAnsi="Arial"/>
                 <w:sz w:val="18"/>
                 <w:lang w:val="en-US"/>
               </w:rPr>
@@ -1823,21 +2315,14 @@
             </w:r>
             <w:r>
               <w:rPr>
-                <w:rFonts w:ascii="Arial" w:hAnsi="Arial" w:cs="Arial"/>
-                <w:sz w:val="18"/>
-              </w:rPr>
-              <w:t xml:space="preserve"> </w:t>
-            </w:r>
-            <w:r>
-              <w:rPr>
-                <w:rFonts w:ascii="Arial" w:hAnsi="Arial" w:cs="Arial"/>
-                <w:sz w:val="18"/>
-              </w:rPr>
-              <w:t xml:space="preserve">tahun, Katholik, </w:t>
-            </w:r>
-            <w:r>
-              <w:rPr>
-                <w:rFonts w:ascii="Arial" w:hAnsi="Arial" w:cs="Arial"/>
+                <w:rFonts w:cs="Arial" w:ascii="Arial" w:hAnsi="Arial"/>
+                <w:sz w:val="18"/>
+              </w:rPr>
+              <w:t xml:space="preserve"> tahun, Katholik, </w:t>
+            </w:r>
+            <w:r>
+              <w:rPr>
+                <w:rFonts w:cs="Arial" w:ascii="Arial" w:hAnsi="Arial"/>
                 <w:sz w:val="18"/>
                 <w:lang w:val="en-US"/>
               </w:rPr>
@@ -1845,14 +2330,14 @@
             </w:r>
             <w:r>
               <w:rPr>
-                <w:rFonts w:ascii="Arial" w:hAnsi="Arial" w:cs="Arial"/>
+                <w:rFonts w:cs="Arial" w:ascii="Arial" w:hAnsi="Arial"/>
                 <w:sz w:val="18"/>
               </w:rPr>
               <w:t xml:space="preserve">, Alamat Dsn. </w:t>
             </w:r>
             <w:r>
               <w:rPr>
-                <w:rFonts w:ascii="Arial" w:hAnsi="Arial" w:cs="Arial"/>
+                <w:rFonts w:cs="Arial" w:ascii="Arial" w:hAnsi="Arial"/>
                 <w:sz w:val="18"/>
                 <w:lang w:val="en-US"/>
               </w:rPr>
@@ -1860,14 +2345,14 @@
             </w:r>
             <w:r>
               <w:rPr>
-                <w:rFonts w:ascii="Arial" w:hAnsi="Arial" w:cs="Arial"/>
+                <w:rFonts w:cs="Arial" w:ascii="Arial" w:hAnsi="Arial"/>
                 <w:sz w:val="18"/>
               </w:rPr>
               <w:t xml:space="preserve"> RT 023, Kel. </w:t>
             </w:r>
             <w:r>
               <w:rPr>
-                <w:rFonts w:ascii="Arial" w:hAnsi="Arial" w:cs="Arial"/>
+                <w:rFonts w:cs="Arial" w:ascii="Arial" w:hAnsi="Arial"/>
                 <w:sz w:val="18"/>
                 <w:lang w:val="en-US"/>
               </w:rPr>
@@ -1875,14 +2360,14 @@
             </w:r>
             <w:r>
               <w:rPr>
-                <w:rFonts w:ascii="Arial" w:hAnsi="Arial" w:cs="Arial"/>
+                <w:rFonts w:cs="Arial" w:ascii="Arial" w:hAnsi="Arial"/>
                 <w:sz w:val="18"/>
               </w:rPr>
               <w:t xml:space="preserve">, Kec. </w:t>
             </w:r>
             <w:r>
               <w:rPr>
-                <w:rFonts w:ascii="Arial" w:hAnsi="Arial" w:cs="Arial"/>
+                <w:rFonts w:cs="Arial" w:ascii="Arial" w:hAnsi="Arial"/>
                 <w:sz w:val="18"/>
                 <w:lang w:val="en-US"/>
               </w:rPr>
@@ -1890,14 +2375,14 @@
             </w:r>
             <w:r>
               <w:rPr>
-                <w:rFonts w:ascii="Arial" w:hAnsi="Arial" w:cs="Arial"/>
+                <w:rFonts w:cs="Arial" w:ascii="Arial" w:hAnsi="Arial"/>
                 <w:sz w:val="18"/>
               </w:rPr>
               <w:t xml:space="preserve">, Kab. </w:t>
             </w:r>
             <w:r>
               <w:rPr>
-                <w:rFonts w:ascii="Arial" w:hAnsi="Arial" w:cs="Arial"/>
+                <w:rFonts w:cs="Arial" w:ascii="Arial" w:hAnsi="Arial"/>
                 <w:sz w:val="18"/>
                 <w:lang w:val="en-US"/>
               </w:rPr>
@@ -1905,14 +2390,14 @@
             </w:r>
             <w:r>
               <w:rPr>
-                <w:rFonts w:ascii="Arial" w:hAnsi="Arial" w:cs="Arial"/>
+                <w:rFonts w:cs="Arial" w:ascii="Arial" w:hAnsi="Arial"/>
                 <w:sz w:val="18"/>
               </w:rPr>
               <w:t>. (08</w:t>
             </w:r>
             <w:r>
               <w:rPr>
-                <w:rFonts w:ascii="Arial" w:hAnsi="Arial" w:cs="Arial"/>
+                <w:rFonts w:cs="Arial" w:ascii="Arial" w:hAnsi="Arial"/>
                 <w:sz w:val="18"/>
                 <w:lang w:val="en-US"/>
               </w:rPr>
@@ -1920,7 +2405,7 @@
             </w:r>
             <w:r>
               <w:rPr>
-                <w:rFonts w:ascii="Arial" w:hAnsi="Arial" w:cs="Arial"/>
+                <w:rFonts w:cs="Arial" w:ascii="Arial" w:hAnsi="Arial"/>
                 <w:sz w:val="18"/>
               </w:rPr>
               <w:t>).</w:t>
@@ -1929,30 +2414,41 @@
         </w:tc>
       </w:tr>
       <w:tr>
-        <w:tc>
-          <w:tcPr>
-            <w:tcW w:w="3591" w:type="dxa"/>
+        <w:trPr/>
+        <w:tc>
+          <w:tcPr>
+            <w:tcW w:w="3590" w:type="dxa"/>
             <w:gridSpan w:val="2"/>
             <w:tcBorders>
-              <w:left w:val="single" w:sz="4" w:space="0" w:color="FFFFFF" w:themeColor="background1"/>
-              <w:bottom w:val="single" w:sz="4" w:space="0" w:color="FFFFFF" w:themeColor="background1"/>
-              <w:right w:val="single" w:sz="4" w:space="0" w:color="FFFFFF" w:themeColor="background1"/>
-            </w:tcBorders>
-          </w:tcPr>
-          <w:p>
-            <w:pPr>
+              <w:left w:val="single" w:sz="4" w:space="0" w:color="FFFFFF"/>
+              <w:bottom w:val="single" w:sz="4" w:space="0" w:color="FFFFFF"/>
+              <w:right w:val="single" w:sz="4" w:space="0" w:color="FFFFFF"/>
+              <w:insideH w:val="single" w:sz="4" w:space="0" w:color="FFFFFF"/>
+              <w:insideV w:val="single" w:sz="4" w:space="0" w:color="FFFFFF"/>
+            </w:tcBorders>
+            <w:shd w:fill="auto" w:val="clear"/>
+            <w:tcMar>
+              <w:left w:w="108" w:type="dxa"/>
+            </w:tcMar>
+          </w:tcPr>
+          <w:p>
+            <w:pPr>
+              <w:pStyle w:val="Normal"/>
+              <w:spacing w:lineRule="auto" w:line="240" w:before="0" w:after="0"/>
               <w:rPr>
                 <w:rFonts w:ascii="Arial" w:hAnsi="Arial" w:cs="Arial"/>
                 <w:b/>
-                <w:sz w:val="18"/>
-              </w:rPr>
-            </w:pPr>
-            <w:r>
-              <w:rPr>
-                <w:rFonts w:ascii="Arial" w:hAnsi="Arial" w:cs="Arial"/>
                 <w:b/>
                 <w:sz w:val="18"/>
               </w:rPr>
+            </w:pPr>
+            <w:r>
+              <w:rPr>
+                <w:rFonts w:cs="Arial" w:ascii="Arial" w:hAnsi="Arial"/>
+                <w:b/>
+                <w:sz w:val="18"/>
+                <w:lang w:val="id-ID"/>
+              </w:rPr>
               <w:t>BARANG BUKTI</w:t>
             </w:r>
           </w:p>
@@ -1961,13 +2457,21 @@
           <w:tcPr>
             <w:tcW w:w="284" w:type="dxa"/>
             <w:tcBorders>
-              <w:left w:val="single" w:sz="4" w:space="0" w:color="FFFFFF" w:themeColor="background1"/>
-              <w:bottom w:val="single" w:sz="4" w:space="0" w:color="FFFFFF" w:themeColor="background1"/>
-              <w:right w:val="single" w:sz="4" w:space="0" w:color="FFFFFF" w:themeColor="background1"/>
-            </w:tcBorders>
-          </w:tcPr>
-          <w:p>
-            <w:pPr>
+              <w:left w:val="single" w:sz="4" w:space="0" w:color="FFFFFF"/>
+              <w:bottom w:val="single" w:sz="4" w:space="0" w:color="FFFFFF"/>
+              <w:right w:val="single" w:sz="4" w:space="0" w:color="FFFFFF"/>
+              <w:insideH w:val="single" w:sz="4" w:space="0" w:color="FFFFFF"/>
+              <w:insideV w:val="single" w:sz="4" w:space="0" w:color="FFFFFF"/>
+            </w:tcBorders>
+            <w:shd w:fill="auto" w:val="clear"/>
+            <w:tcMar>
+              <w:left w:w="108" w:type="dxa"/>
+            </w:tcMar>
+          </w:tcPr>
+          <w:p>
+            <w:pPr>
+              <w:pStyle w:val="Normal"/>
+              <w:spacing w:lineRule="auto" w:line="240" w:before="0" w:after="0"/>
               <w:jc w:val="center"/>
               <w:rPr>
                 <w:rFonts w:ascii="Arial" w:hAnsi="Arial" w:cs="Arial"/>
@@ -1976,8 +2480,9 @@
             </w:pPr>
             <w:r>
               <w:rPr>
-                <w:rFonts w:ascii="Arial" w:hAnsi="Arial" w:cs="Arial"/>
-                <w:sz w:val="18"/>
+                <w:rFonts w:cs="Arial" w:ascii="Arial" w:hAnsi="Arial"/>
+                <w:sz w:val="18"/>
+                <w:lang w:val="id-ID"/>
               </w:rPr>
               <w:t>:</w:t>
             </w:r>
@@ -1987,17 +2492,25 @@
           <w:tcPr>
             <w:tcW w:w="6263" w:type="dxa"/>
             <w:tcBorders>
-              <w:left w:val="single" w:sz="4" w:space="0" w:color="FFFFFF" w:themeColor="background1"/>
-              <w:bottom w:val="single" w:sz="4" w:space="0" w:color="FFFFFF" w:themeColor="background1"/>
-              <w:right w:val="single" w:sz="4" w:space="0" w:color="FFFFFF" w:themeColor="background1"/>
-            </w:tcBorders>
-          </w:tcPr>
-          <w:p>
-            <w:pPr>
+              <w:left w:val="single" w:sz="4" w:space="0" w:color="FFFFFF"/>
+              <w:bottom w:val="single" w:sz="4" w:space="0" w:color="FFFFFF"/>
+              <w:right w:val="single" w:sz="4" w:space="0" w:color="FFFFFF"/>
+              <w:insideH w:val="single" w:sz="4" w:space="0" w:color="FFFFFF"/>
+              <w:insideV w:val="single" w:sz="4" w:space="0" w:color="FFFFFF"/>
+            </w:tcBorders>
+            <w:shd w:fill="auto" w:val="clear"/>
+            <w:tcMar>
+              <w:left w:w="108" w:type="dxa"/>
+            </w:tcMar>
+          </w:tcPr>
+          <w:p>
+            <w:pPr>
+              <w:pStyle w:val="Normal"/>
               <w:tabs>
-                <w:tab w:val="left" w:pos="284"/>
-                <w:tab w:val="left" w:pos="3402"/>
+                <w:tab w:val="left" w:pos="284" w:leader="none"/>
+                <w:tab w:val="left" w:pos="3402" w:leader="none"/>
               </w:tabs>
+              <w:spacing w:lineRule="auto" w:line="240" w:before="0" w:after="0"/>
               <w:jc w:val="both"/>
               <w:rPr>
                 <w:rFonts w:ascii="Arial" w:hAnsi="Arial" w:cs="Arial"/>
@@ -2007,30 +2520,22 @@
             </w:pPr>
             <w:r>
               <w:rPr>
-                <w:rFonts w:ascii="Arial" w:hAnsi="Arial" w:cs="Arial"/>
-                <w:sz w:val="18"/>
-                <w:lang w:val="en-US"/>
-              </w:rPr>
-              <w:t>BPKB dan STNK kendaraan milik Korban</w:t>
-            </w:r>
-            <w:r>
-              <w:rPr>
-                <w:rFonts w:ascii="Arial" w:hAnsi="Arial" w:cs="Arial"/>
-                <w:sz w:val="18"/>
-                <w:lang w:val="en-US"/>
-              </w:rPr>
-              <w:t xml:space="preserve"> Merk Yamaha jenis matic warna merah, nomor polisi AD-4432-BA noka: HMW232509KLK nosin: JKL0906625MG,Atas nama AHMAD HARIS, alamat Jl</w:t>
-            </w:r>
-            <w:r>
-              <w:rPr>
-                <w:rFonts w:ascii="Arial" w:hAnsi="Arial" w:cs="Arial"/>
+                <w:rFonts w:cs="Arial" w:ascii="Arial" w:hAnsi="Arial"/>
+                <w:sz w:val="18"/>
+                <w:lang w:val="en-US"/>
+              </w:rPr>
+              <w:t>BPKB dan STNK kendaraan milik Korban Merk Yamaha jenis matic warna merah, nomor polisi AD-4432-BA noka: HMW232509KLK nosin: JKL0906625MG,Atas nama AHMAD HARIS, alamat Jl</w:t>
+            </w:r>
+            <w:r>
+              <w:rPr>
+                <w:rFonts w:cs="Arial" w:ascii="Arial" w:hAnsi="Arial"/>
                 <w:sz w:val="18"/>
               </w:rPr>
               <w:t>.</w:t>
             </w:r>
             <w:r>
               <w:rPr>
-                <w:rFonts w:ascii="Arial" w:hAnsi="Arial" w:cs="Arial"/>
+                <w:rFonts w:cs="Arial" w:ascii="Arial" w:hAnsi="Arial"/>
                 <w:sz w:val="18"/>
                 <w:lang w:val="en-US"/>
               </w:rPr>
@@ -2040,30 +2545,40 @@
         </w:tc>
       </w:tr>
       <w:tr>
-        <w:tc>
-          <w:tcPr>
-            <w:tcW w:w="3591" w:type="dxa"/>
+        <w:trPr/>
+        <w:tc>
+          <w:tcPr>
+            <w:tcW w:w="3590" w:type="dxa"/>
             <w:gridSpan w:val="2"/>
             <w:tcBorders>
-              <w:top w:val="single" w:sz="4" w:space="0" w:color="FFFFFF" w:themeColor="background1"/>
-              <w:left w:val="single" w:sz="4" w:space="0" w:color="FFFFFF" w:themeColor="background1"/>
-              <w:right w:val="single" w:sz="4" w:space="0" w:color="FFFFFF" w:themeColor="background1"/>
-            </w:tcBorders>
-          </w:tcPr>
-          <w:p>
-            <w:pPr>
+              <w:top w:val="single" w:sz="4" w:space="0" w:color="FFFFFF"/>
+              <w:left w:val="single" w:sz="4" w:space="0" w:color="FFFFFF"/>
+              <w:right w:val="single" w:sz="4" w:space="0" w:color="FFFFFF"/>
+              <w:insideV w:val="single" w:sz="4" w:space="0" w:color="FFFFFF"/>
+            </w:tcBorders>
+            <w:shd w:fill="auto" w:val="clear"/>
+            <w:tcMar>
+              <w:left w:w="108" w:type="dxa"/>
+            </w:tcMar>
+          </w:tcPr>
+          <w:p>
+            <w:pPr>
+              <w:pStyle w:val="Normal"/>
+              <w:spacing w:lineRule="auto" w:line="240" w:before="0" w:after="0"/>
               <w:rPr>
                 <w:rFonts w:ascii="Arial" w:hAnsi="Arial" w:cs="Arial"/>
                 <w:b/>
-                <w:sz w:val="18"/>
-              </w:rPr>
-            </w:pPr>
-            <w:r>
-              <w:rPr>
-                <w:rFonts w:ascii="Arial" w:hAnsi="Arial" w:cs="Arial"/>
                 <w:b/>
                 <w:sz w:val="18"/>
               </w:rPr>
+            </w:pPr>
+            <w:r>
+              <w:rPr>
+                <w:rFonts w:cs="Arial" w:ascii="Arial" w:hAnsi="Arial"/>
+                <w:b/>
+                <w:sz w:val="18"/>
+                <w:lang w:val="id-ID"/>
+              </w:rPr>
               <w:t>URAIAN KEJADIAN</w:t>
             </w:r>
           </w:p>
@@ -2072,13 +2587,20 @@
           <w:tcPr>
             <w:tcW w:w="284" w:type="dxa"/>
             <w:tcBorders>
-              <w:top w:val="single" w:sz="4" w:space="0" w:color="FFFFFF" w:themeColor="background1"/>
-              <w:left w:val="single" w:sz="4" w:space="0" w:color="FFFFFF" w:themeColor="background1"/>
-              <w:right w:val="single" w:sz="4" w:space="0" w:color="FFFFFF" w:themeColor="background1"/>
-            </w:tcBorders>
-          </w:tcPr>
-          <w:p>
-            <w:pPr>
+              <w:top w:val="single" w:sz="4" w:space="0" w:color="FFFFFF"/>
+              <w:left w:val="single" w:sz="4" w:space="0" w:color="FFFFFF"/>
+              <w:right w:val="single" w:sz="4" w:space="0" w:color="FFFFFF"/>
+              <w:insideV w:val="single" w:sz="4" w:space="0" w:color="FFFFFF"/>
+            </w:tcBorders>
+            <w:shd w:fill="auto" w:val="clear"/>
+            <w:tcMar>
+              <w:left w:w="108" w:type="dxa"/>
+            </w:tcMar>
+          </w:tcPr>
+          <w:p>
+            <w:pPr>
+              <w:pStyle w:val="Normal"/>
+              <w:spacing w:lineRule="auto" w:line="240" w:before="0" w:after="0"/>
               <w:jc w:val="center"/>
               <w:rPr>
                 <w:rFonts w:ascii="Arial" w:hAnsi="Arial" w:cs="Arial"/>
@@ -2087,8 +2609,9 @@
             </w:pPr>
             <w:r>
               <w:rPr>
-                <w:rFonts w:ascii="Arial" w:hAnsi="Arial" w:cs="Arial"/>
-                <w:sz w:val="18"/>
+                <w:rFonts w:cs="Arial" w:ascii="Arial" w:hAnsi="Arial"/>
+                <w:sz w:val="18"/>
+                <w:lang w:val="id-ID"/>
               </w:rPr>
               <w:t>:</w:t>
             </w:r>
@@ -2098,18 +2621,25 @@
           <w:tcPr>
             <w:tcW w:w="6263" w:type="dxa"/>
             <w:tcBorders>
-              <w:top w:val="single" w:sz="4" w:space="0" w:color="FFFFFF" w:themeColor="background1"/>
-              <w:left w:val="single" w:sz="4" w:space="0" w:color="FFFFFF" w:themeColor="background1"/>
-              <w:right w:val="single" w:sz="4" w:space="0" w:color="FFFFFF" w:themeColor="background1"/>
-            </w:tcBorders>
-          </w:tcPr>
-          <w:p>
-            <w:pPr>
+              <w:top w:val="single" w:sz="4" w:space="0" w:color="FFFFFF"/>
+              <w:left w:val="single" w:sz="4" w:space="0" w:color="FFFFFF"/>
+              <w:right w:val="single" w:sz="4" w:space="0" w:color="FFFFFF"/>
+              <w:insideV w:val="single" w:sz="4" w:space="0" w:color="FFFFFF"/>
+            </w:tcBorders>
+            <w:shd w:fill="auto" w:val="clear"/>
+            <w:tcMar>
+              <w:left w:w="108" w:type="dxa"/>
+            </w:tcMar>
+          </w:tcPr>
+          <w:p>
+            <w:pPr>
+              <w:pStyle w:val="Normal"/>
               <w:tabs>
-                <w:tab w:val="left" w:pos="692"/>
-                <w:tab w:val="left" w:leader="dot" w:pos="5764"/>
-                <w:tab w:val="left" w:leader="dot" w:pos="8931"/>
+                <w:tab w:val="left" w:pos="692" w:leader="none"/>
+                <w:tab w:val="left" w:pos="5764" w:leader="dot"/>
+                <w:tab w:val="left" w:pos="8931" w:leader="dot"/>
               </w:tabs>
+              <w:spacing w:lineRule="auto" w:line="240" w:before="0" w:after="0"/>
               <w:jc w:val="both"/>
               <w:rPr>
                 <w:rFonts w:ascii="Arial" w:hAnsi="Arial" w:cs="Arial"/>
@@ -2119,62 +2649,49 @@
             </w:pPr>
             <w:r>
               <w:rPr>
-                <w:rFonts w:ascii="Arial" w:hAnsi="Arial" w:cs="Arial"/>
-                <w:sz w:val="18"/>
-                <w:lang w:val="en-US"/>
-              </w:rPr>
-              <w:t>Korban</w:t>
-            </w:r>
-            <w:r>
-              <w:rPr>
-                <w:rFonts w:ascii="Arial" w:hAnsi="Arial" w:cs="Arial"/>
-                <w:sz w:val="18"/>
-                <w:lang w:val="en-US"/>
-              </w:rPr>
-              <w:t xml:space="preserve"> dan saksi </w:t>
-            </w:r>
-            <w:r>
-              <w:rPr>
-                <w:rFonts w:ascii="Arial" w:hAnsi="Arial" w:cs="Arial"/>
-                <w:sz w:val="18"/>
-                <w:lang w:val="en-US"/>
-              </w:rPr>
-              <w:t xml:space="preserve"> pada hari kamis dini pukul 22.00 WIB hendak makan malam di sebuah warung yang berada </w:t>
-            </w:r>
-            <w:r>
-              <w:rPr>
-                <w:rFonts w:ascii="Arial" w:hAnsi="Arial" w:cs="Arial"/>
-                <w:sz w:val="18"/>
-                <w:lang w:val="en-US"/>
-              </w:rPr>
-              <w:t xml:space="preserve">di depan kampus ISI Yogyakarta menggunakan motor Mio nomor polisi AD. Setelah hendak membayar datang 2 orang berbadan gempal menggunakan sepeda motor RX-king warna hitam mendekati warung makan tempat korban dan saksi makan malam, tidak selang beberapa lama setelah hendak membayar salah satu dari orang tersebut menghidupkan motor milik korban dan langsung melarikan kea rah selatan. </w:t>
+                <w:rFonts w:cs="Arial" w:ascii="Arial" w:hAnsi="Arial"/>
+                <w:sz w:val="18"/>
+                <w:lang w:val="en-US"/>
+              </w:rPr>
+              <w:t xml:space="preserve">Korban dan saksi  pada hari kamis dini pukul 22.00 WIB hendak makan malam di sebuah warung yang berada di depan kampus ISI Yogyakarta menggunakan motor Mio nomor polisi AD. Setelah hendak membayar datang 2 orang berbadan gempal menggunakan sepeda motor RX-king warna hitam mendekati warung makan tempat korban dan saksi makan malam, tidak selang beberapa lama setelah hendak membayar salah satu dari orang tersebut menghidupkan motor milik korban dan langsung melarikan kea rah selatan. </w:t>
             </w:r>
           </w:p>
         </w:tc>
       </w:tr>
       <w:tr>
-        <w:tc>
-          <w:tcPr>
-            <w:tcW w:w="3591" w:type="dxa"/>
+        <w:trPr/>
+        <w:tc>
+          <w:tcPr>
+            <w:tcW w:w="3590" w:type="dxa"/>
             <w:gridSpan w:val="2"/>
             <w:tcBorders>
-              <w:left w:val="single" w:sz="4" w:space="0" w:color="FFFFFF" w:themeColor="background1"/>
-              <w:bottom w:val="single" w:sz="4" w:space="0" w:color="FFFFFF" w:themeColor="background1"/>
-              <w:right w:val="single" w:sz="4" w:space="0" w:color="FFFFFF" w:themeColor="background1"/>
-            </w:tcBorders>
-          </w:tcPr>
-          <w:p>
-            <w:pPr>
+              <w:left w:val="single" w:sz="4" w:space="0" w:color="FFFFFF"/>
+              <w:bottom w:val="single" w:sz="4" w:space="0" w:color="FFFFFF"/>
+              <w:right w:val="single" w:sz="4" w:space="0" w:color="FFFFFF"/>
+              <w:insideH w:val="single" w:sz="4" w:space="0" w:color="FFFFFF"/>
+              <w:insideV w:val="single" w:sz="4" w:space="0" w:color="FFFFFF"/>
+            </w:tcBorders>
+            <w:shd w:fill="auto" w:val="clear"/>
+            <w:tcMar>
+              <w:left w:w="108" w:type="dxa"/>
+            </w:tcMar>
+          </w:tcPr>
+          <w:p>
+            <w:pPr>
+              <w:pStyle w:val="Normal"/>
+              <w:spacing w:lineRule="auto" w:line="240" w:before="0" w:after="0"/>
               <w:rPr>
                 <w:rFonts w:ascii="Arial" w:hAnsi="Arial" w:cs="Arial"/>
                 <w:b/>
-                <w:sz w:val="18"/>
-              </w:rPr>
-            </w:pPr>
-            <w:r>
-              <w:rPr>
-                <w:rFonts w:ascii="Arial" w:hAnsi="Arial" w:cs="Arial"/>
-                <w:sz w:val="18"/>
+                <w:b/>
+                <w:sz w:val="18"/>
+              </w:rPr>
+            </w:pPr>
+            <w:r>
+              <w:rPr>
+                <w:rFonts w:cs="Arial" w:ascii="Arial" w:hAnsi="Arial"/>
+                <w:sz w:val="18"/>
+                <w:lang w:val="id-ID"/>
               </w:rPr>
               <w:t>TINDAKAN YANG DIAMBIL</w:t>
             </w:r>
@@ -2184,13 +2701,21 @@
           <w:tcPr>
             <w:tcW w:w="284" w:type="dxa"/>
             <w:tcBorders>
-              <w:left w:val="single" w:sz="4" w:space="0" w:color="FFFFFF" w:themeColor="background1"/>
-              <w:bottom w:val="single" w:sz="4" w:space="0" w:color="FFFFFF" w:themeColor="background1"/>
-              <w:right w:val="single" w:sz="4" w:space="0" w:color="FFFFFF" w:themeColor="background1"/>
-            </w:tcBorders>
-          </w:tcPr>
-          <w:p>
-            <w:pPr>
+              <w:left w:val="single" w:sz="4" w:space="0" w:color="FFFFFF"/>
+              <w:bottom w:val="single" w:sz="4" w:space="0" w:color="FFFFFF"/>
+              <w:right w:val="single" w:sz="4" w:space="0" w:color="FFFFFF"/>
+              <w:insideH w:val="single" w:sz="4" w:space="0" w:color="FFFFFF"/>
+              <w:insideV w:val="single" w:sz="4" w:space="0" w:color="FFFFFF"/>
+            </w:tcBorders>
+            <w:shd w:fill="auto" w:val="clear"/>
+            <w:tcMar>
+              <w:left w:w="108" w:type="dxa"/>
+            </w:tcMar>
+          </w:tcPr>
+          <w:p>
+            <w:pPr>
+              <w:pStyle w:val="Normal"/>
+              <w:spacing w:lineRule="auto" w:line="240" w:before="0" w:after="0"/>
               <w:jc w:val="center"/>
               <w:rPr>
                 <w:rFonts w:ascii="Arial" w:hAnsi="Arial" w:cs="Arial"/>
@@ -2199,8 +2724,9 @@
             </w:pPr>
             <w:r>
               <w:rPr>
-                <w:rFonts w:ascii="Arial" w:hAnsi="Arial" w:cs="Arial"/>
-                <w:sz w:val="18"/>
+                <w:rFonts w:cs="Arial" w:ascii="Arial" w:hAnsi="Arial"/>
+                <w:sz w:val="18"/>
+                <w:lang w:val="id-ID"/>
               </w:rPr>
               <w:t>:</w:t>
             </w:r>
@@ -2210,19 +2736,27 @@
           <w:tcPr>
             <w:tcW w:w="6263" w:type="dxa"/>
             <w:tcBorders>
-              <w:left w:val="single" w:sz="4" w:space="0" w:color="FFFFFF" w:themeColor="background1"/>
-              <w:bottom w:val="single" w:sz="4" w:space="0" w:color="FFFFFF" w:themeColor="background1"/>
-              <w:right w:val="single" w:sz="4" w:space="0" w:color="FFFFFF" w:themeColor="background1"/>
-            </w:tcBorders>
-          </w:tcPr>
-          <w:p>
-            <w:pPr>
+              <w:left w:val="single" w:sz="4" w:space="0" w:color="FFFFFF"/>
+              <w:bottom w:val="single" w:sz="4" w:space="0" w:color="FFFFFF"/>
+              <w:right w:val="single" w:sz="4" w:space="0" w:color="FFFFFF"/>
+              <w:insideH w:val="single" w:sz="4" w:space="0" w:color="FFFFFF"/>
+              <w:insideV w:val="single" w:sz="4" w:space="0" w:color="FFFFFF"/>
+            </w:tcBorders>
+            <w:shd w:fill="auto" w:val="clear"/>
+            <w:tcMar>
+              <w:left w:w="108" w:type="dxa"/>
+            </w:tcMar>
+          </w:tcPr>
+          <w:p>
+            <w:pPr>
+              <w:pStyle w:val="Normal"/>
               <w:tabs>
-                <w:tab w:val="left" w:pos="692"/>
-                <w:tab w:val="left" w:leader="dot" w:pos="4536"/>
-                <w:tab w:val="left" w:leader="dot" w:pos="5764"/>
-                <w:tab w:val="left" w:leader="dot" w:pos="8931"/>
+                <w:tab w:val="left" w:pos="692" w:leader="none"/>
+                <w:tab w:val="left" w:pos="4536" w:leader="dot"/>
+                <w:tab w:val="left" w:pos="5764" w:leader="dot"/>
+                <w:tab w:val="left" w:pos="8931" w:leader="dot"/>
               </w:tabs>
+              <w:spacing w:lineRule="auto" w:line="240" w:before="0" w:after="0"/>
               <w:jc w:val="both"/>
               <w:rPr>
                 <w:rFonts w:ascii="Arial" w:hAnsi="Arial" w:cs="Arial"/>
@@ -2231,14 +2765,14 @@
             </w:pPr>
             <w:r>
               <w:rPr>
-                <w:rFonts w:ascii="Arial" w:hAnsi="Arial" w:cs="Arial"/>
+                <w:rFonts w:cs="Arial" w:ascii="Arial" w:hAnsi="Arial"/>
                 <w:sz w:val="18"/>
               </w:rPr>
               <w:t>Menerima laporan, membuat laporan polisi, membuat surat tanda laporan</w:t>
             </w:r>
             <w:r>
               <w:rPr>
-                <w:rFonts w:ascii="Arial" w:hAnsi="Arial" w:cs="Arial"/>
+                <w:rFonts w:cs="Arial" w:ascii="Arial" w:hAnsi="Arial"/>
                 <w:sz w:val="18"/>
                 <w:lang w:val="en-US"/>
               </w:rPr>
@@ -2246,7 +2780,7 @@
             </w:r>
             <w:r>
               <w:rPr>
-                <w:rFonts w:ascii="Arial" w:hAnsi="Arial" w:cs="Arial"/>
+                <w:rFonts w:cs="Arial" w:ascii="Arial" w:hAnsi="Arial"/>
                 <w:sz w:val="18"/>
               </w:rPr>
               <w:t>.</w:t>
@@ -2257,42 +2791,64 @@
     </w:tbl>
     <w:p>
       <w:pPr>
-        <w:spacing w:after="0" w:line="240" w:lineRule="auto"/>
+        <w:pStyle w:val="Normal"/>
+        <w:spacing w:lineRule="auto" w:line="240" w:before="0" w:after="0"/>
         <w:jc w:val="center"/>
         <w:rPr>
           <w:rFonts w:ascii="Arial" w:hAnsi="Arial" w:cs="Arial"/>
           <w:sz w:val="18"/>
         </w:rPr>
       </w:pPr>
+      <w:r>
+        <w:rPr>
+          <w:rFonts w:cs="Arial" w:ascii="Arial" w:hAnsi="Arial"/>
+          <w:sz w:val="18"/>
+        </w:rPr>
+      </w:r>
     </w:p>
     <w:p>
       <w:pPr>
-        <w:spacing w:after="0" w:line="240" w:lineRule="auto"/>
+        <w:pStyle w:val="Normal"/>
+        <w:spacing w:lineRule="auto" w:line="240" w:before="0" w:after="0"/>
         <w:jc w:val="center"/>
         <w:rPr>
           <w:rFonts w:ascii="Arial" w:hAnsi="Arial" w:cs="Arial"/>
           <w:sz w:val="18"/>
         </w:rPr>
       </w:pPr>
+      <w:r>
+        <w:rPr>
+          <w:rFonts w:cs="Arial" w:ascii="Arial" w:hAnsi="Arial"/>
+          <w:sz w:val="18"/>
+        </w:rPr>
+      </w:r>
     </w:p>
     <w:p>
       <w:pPr>
-        <w:spacing w:after="0" w:line="240" w:lineRule="auto"/>
+        <w:pStyle w:val="Normal"/>
+        <w:spacing w:lineRule="auto" w:line="240" w:before="0" w:after="0"/>
         <w:jc w:val="center"/>
         <w:rPr>
           <w:rFonts w:ascii="Arial" w:hAnsi="Arial" w:cs="Arial"/>
           <w:sz w:val="18"/>
         </w:rPr>
       </w:pPr>
+      <w:r>
+        <w:rPr>
+          <w:rFonts w:cs="Arial" w:ascii="Arial" w:hAnsi="Arial"/>
+          <w:sz w:val="18"/>
+        </w:rPr>
+      </w:r>
     </w:p>
     <w:p>
       <w:pPr>
+        <w:pStyle w:val="Normal"/>
         <w:tabs>
-          <w:tab w:val="center" w:pos="1276"/>
-          <w:tab w:val="left" w:pos="3402"/>
-          <w:tab w:val="center" w:pos="7797"/>
+          <w:tab w:val="center" w:pos="1276" w:leader="none"/>
+          <w:tab w:val="left" w:pos="3402" w:leader="none"/>
+          <w:tab w:val="center" w:pos="7797" w:leader="none"/>
         </w:tabs>
-        <w:spacing w:after="0" w:line="240" w:lineRule="auto"/>
+        <w:spacing w:lineRule="auto" w:line="240" w:before="0" w:after="0"/>
         <w:ind w:left="3686" w:hanging="3686"/>
         <w:jc w:val="both"/>
         <w:rPr>
@@ -2303,43 +2859,19 @@
       </w:pPr>
       <w:r>
         <w:rPr>
-          <w:rFonts w:ascii="Arial" w:hAnsi="Arial" w:cs="Arial"/>
+          <w:rFonts w:cs="Arial" w:ascii="Arial" w:hAnsi="Arial"/>
           <w:sz w:val="18"/>
         </w:rPr>
         <w:tab/>
-      </w:r>
-      <w:r>
-        <w:rPr>
-          <w:rFonts w:ascii="Arial" w:hAnsi="Arial" w:cs="Arial"/>
-          <w:sz w:val="18"/>
-        </w:rPr>
         <w:t>Pelapor</w:t>
-      </w:r>
-      <w:r>
-        <w:rPr>
-          <w:rFonts w:ascii="Arial" w:hAnsi="Arial" w:cs="Arial"/>
-          <w:sz w:val="18"/>
-        </w:rPr>
         <w:tab/>
-      </w:r>
-      <w:r>
-        <w:rPr>
-          <w:rFonts w:ascii="Arial" w:hAnsi="Arial" w:cs="Arial"/>
-          <w:sz w:val="18"/>
-        </w:rPr>
         <w:tab/>
-      </w:r>
-      <w:r>
-        <w:rPr>
-          <w:rFonts w:ascii="Arial" w:hAnsi="Arial" w:cs="Arial"/>
-          <w:sz w:val="18"/>
-        </w:rPr>
         <w:tab/>
         <w:t xml:space="preserve">Bantul, </w:t>
       </w:r>
       <w:r>
         <w:rPr>
-          <w:rFonts w:ascii="Arial" w:hAnsi="Arial" w:cs="Arial"/>
+          <w:rFonts w:cs="Arial" w:ascii="Arial" w:hAnsi="Arial"/>
           <w:sz w:val="18"/>
           <w:lang w:val="en-US"/>
         </w:rPr>
@@ -2347,14 +2879,14 @@
       </w:r>
       <w:r>
         <w:rPr>
-          <w:rFonts w:ascii="Arial" w:hAnsi="Arial" w:cs="Arial"/>
+          <w:rFonts w:cs="Arial" w:ascii="Arial" w:hAnsi="Arial"/>
           <w:sz w:val="18"/>
         </w:rPr>
         <w:t xml:space="preserve"> </w:t>
       </w:r>
       <w:r>
         <w:rPr>
-          <w:rFonts w:ascii="Arial" w:hAnsi="Arial" w:cs="Arial"/>
+          <w:rFonts w:cs="Arial" w:ascii="Arial" w:hAnsi="Arial"/>
           <w:sz w:val="18"/>
           <w:lang w:val="en-US"/>
         </w:rPr>
@@ -2362,14 +2894,14 @@
       </w:r>
       <w:r>
         <w:rPr>
-          <w:rFonts w:ascii="Arial" w:hAnsi="Arial" w:cs="Arial"/>
+          <w:rFonts w:cs="Arial" w:ascii="Arial" w:hAnsi="Arial"/>
           <w:sz w:val="18"/>
         </w:rPr>
         <w:t xml:space="preserve"> 201</w:t>
       </w:r>
       <w:r>
         <w:rPr>
-          <w:rFonts w:ascii="Arial" w:hAnsi="Arial" w:cs="Arial"/>
+          <w:rFonts w:cs="Arial" w:ascii="Arial" w:hAnsi="Arial"/>
           <w:sz w:val="18"/>
           <w:lang w:val="en-US"/>
         </w:rPr>
@@ -2378,12 +2910,13 @@
     </w:p>
     <w:p>
       <w:pPr>
+        <w:pStyle w:val="Normal"/>
         <w:tabs>
-          <w:tab w:val="center" w:pos="1276"/>
-          <w:tab w:val="left" w:pos="3402"/>
-          <w:tab w:val="center" w:pos="7797"/>
+          <w:tab w:val="center" w:pos="1276" w:leader="none"/>
+          <w:tab w:val="left" w:pos="3402" w:leader="none"/>
+          <w:tab w:val="center" w:pos="7797" w:leader="none"/>
         </w:tabs>
-        <w:spacing w:after="0" w:line="240" w:lineRule="auto"/>
+        <w:spacing w:lineRule="auto" w:line="240" w:before="0" w:after="0"/>
         <w:ind w:left="3686" w:hanging="3686"/>
         <w:jc w:val="both"/>
         <w:rPr>
@@ -2393,42 +2926,25 @@
       </w:pPr>
       <w:r>
         <w:rPr>
-          <w:rFonts w:ascii="Arial" w:hAnsi="Arial" w:cs="Arial"/>
+          <w:rFonts w:cs="Arial" w:ascii="Arial" w:hAnsi="Arial"/>
           <w:sz w:val="18"/>
         </w:rPr>
         <w:tab/>
-      </w:r>
-      <w:r>
-        <w:rPr>
-          <w:rFonts w:ascii="Arial" w:hAnsi="Arial" w:cs="Arial"/>
-          <w:sz w:val="18"/>
-        </w:rPr>
         <w:tab/>
-      </w:r>
-      <w:r>
-        <w:rPr>
-          <w:rFonts w:ascii="Arial" w:hAnsi="Arial" w:cs="Arial"/>
-          <w:sz w:val="18"/>
-        </w:rPr>
         <w:tab/>
-      </w:r>
-      <w:r>
-        <w:rPr>
-          <w:rFonts w:ascii="Arial" w:hAnsi="Arial" w:cs="Arial"/>
-          <w:sz w:val="18"/>
-        </w:rPr>
         <w:tab/>
         <w:t>Yang Membuat Laporan</w:t>
       </w:r>
     </w:p>
     <w:p>
       <w:pPr>
+        <w:pStyle w:val="Normal"/>
         <w:tabs>
-          <w:tab w:val="center" w:pos="1276"/>
-          <w:tab w:val="left" w:pos="3402"/>
-          <w:tab w:val="center" w:pos="7797"/>
+          <w:tab w:val="center" w:pos="1276" w:leader="none"/>
+          <w:tab w:val="left" w:pos="3402" w:leader="none"/>
+          <w:tab w:val="center" w:pos="7797" w:leader="none"/>
         </w:tabs>
-        <w:spacing w:after="0" w:line="240" w:lineRule="auto"/>
+        <w:spacing w:lineRule="auto" w:line="240" w:before="0" w:after="0"/>
         <w:ind w:left="3686" w:hanging="3686"/>
         <w:jc w:val="both"/>
         <w:rPr>
@@ -2438,42 +2954,25 @@
       </w:pPr>
       <w:r>
         <w:rPr>
-          <w:rFonts w:ascii="Arial" w:hAnsi="Arial" w:cs="Arial"/>
+          <w:rFonts w:cs="Arial" w:ascii="Arial" w:hAnsi="Arial"/>
           <w:sz w:val="18"/>
         </w:rPr>
         <w:tab/>
-      </w:r>
-      <w:r>
-        <w:rPr>
-          <w:rFonts w:ascii="Arial" w:hAnsi="Arial" w:cs="Arial"/>
-          <w:sz w:val="18"/>
-        </w:rPr>
         <w:tab/>
-      </w:r>
-      <w:r>
-        <w:rPr>
-          <w:rFonts w:ascii="Arial" w:hAnsi="Arial" w:cs="Arial"/>
-          <w:sz w:val="18"/>
-        </w:rPr>
         <w:tab/>
-      </w:r>
-      <w:r>
-        <w:rPr>
-          <w:rFonts w:ascii="Arial" w:hAnsi="Arial" w:cs="Arial"/>
-          <w:sz w:val="18"/>
-        </w:rPr>
         <w:tab/>
         <w:t>KA SPKT II</w:t>
       </w:r>
     </w:p>
     <w:p>
       <w:pPr>
+        <w:pStyle w:val="Normal"/>
         <w:tabs>
-          <w:tab w:val="center" w:pos="1276"/>
-          <w:tab w:val="left" w:pos="3402"/>
-          <w:tab w:val="center" w:pos="7797"/>
+          <w:tab w:val="center" w:pos="1276" w:leader="none"/>
+          <w:tab w:val="left" w:pos="3402" w:leader="none"/>
+          <w:tab w:val="center" w:pos="7797" w:leader="none"/>
         </w:tabs>
-        <w:spacing w:after="0" w:line="240" w:lineRule="auto"/>
+        <w:spacing w:lineRule="auto" w:line="240" w:before="0" w:after="0"/>
         <w:ind w:left="3686" w:hanging="3686"/>
         <w:jc w:val="both"/>
         <w:rPr>
@@ -2481,15 +2980,22 @@
           <w:sz w:val="18"/>
         </w:rPr>
       </w:pPr>
+      <w:r>
+        <w:rPr>
+          <w:rFonts w:cs="Arial" w:ascii="Arial" w:hAnsi="Arial"/>
+          <w:sz w:val="18"/>
+        </w:rPr>
+      </w:r>
     </w:p>
     <w:p>
       <w:pPr>
+        <w:pStyle w:val="Normal"/>
         <w:tabs>
-          <w:tab w:val="center" w:pos="1276"/>
-          <w:tab w:val="left" w:pos="3402"/>
-          <w:tab w:val="center" w:pos="7797"/>
+          <w:tab w:val="center" w:pos="1276" w:leader="none"/>
+          <w:tab w:val="left" w:pos="3402" w:leader="none"/>
+          <w:tab w:val="center" w:pos="7797" w:leader="none"/>
         </w:tabs>
-        <w:spacing w:after="0" w:line="240" w:lineRule="auto"/>
+        <w:spacing w:lineRule="auto" w:line="240" w:before="0" w:after="0"/>
         <w:ind w:left="3686" w:hanging="3686"/>
         <w:jc w:val="both"/>
         <w:rPr>
@@ -2497,15 +3003,22 @@
           <w:sz w:val="18"/>
         </w:rPr>
       </w:pPr>
+      <w:r>
+        <w:rPr>
+          <w:rFonts w:cs="Arial" w:ascii="Arial" w:hAnsi="Arial"/>
+          <w:sz w:val="18"/>
+        </w:rPr>
+      </w:r>
     </w:p>
     <w:p>
       <w:pPr>
+        <w:pStyle w:val="Normal"/>
         <w:tabs>
-          <w:tab w:val="center" w:pos="1276"/>
-          <w:tab w:val="left" w:pos="3402"/>
-          <w:tab w:val="center" w:pos="7797"/>
+          <w:tab w:val="center" w:pos="1276" w:leader="none"/>
+          <w:tab w:val="left" w:pos="3402" w:leader="none"/>
+          <w:tab w:val="center" w:pos="7797" w:leader="none"/>
         </w:tabs>
-        <w:spacing w:after="0" w:line="240" w:lineRule="auto"/>
+        <w:spacing w:lineRule="auto" w:line="240" w:before="0" w:after="0"/>
         <w:ind w:left="3686" w:hanging="3686"/>
         <w:jc w:val="both"/>
         <w:rPr>
@@ -2515,14 +3028,14 @@
       </w:pPr>
       <w:r>
         <w:rPr>
-          <w:rFonts w:ascii="Arial" w:hAnsi="Arial" w:cs="Arial"/>
+          <w:rFonts w:cs="Arial" w:ascii="Arial" w:hAnsi="Arial"/>
           <w:sz w:val="18"/>
         </w:rPr>
         <w:tab/>
       </w:r>
       <w:r>
         <w:rPr>
-          <w:rFonts w:ascii="Arial" w:hAnsi="Arial" w:cs="Arial"/>
+          <w:rFonts w:cs="Arial" w:ascii="Arial" w:hAnsi="Arial"/>
           <w:sz w:val="18"/>
           <w:lang w:val="en-US"/>
         </w:rPr>
@@ -2530,35 +3043,24 @@
       </w:r>
       <w:r>
         <w:rPr>
-          <w:rFonts w:ascii="Arial" w:hAnsi="Arial" w:cs="Arial"/>
+          <w:rFonts w:cs="Arial" w:ascii="Arial" w:hAnsi="Arial"/>
           <w:sz w:val="18"/>
         </w:rPr>
         <w:tab/>
-      </w:r>
-      <w:r>
-        <w:rPr>
-          <w:rFonts w:ascii="Arial" w:hAnsi="Arial" w:cs="Arial"/>
-          <w:sz w:val="18"/>
-        </w:rPr>
         <w:tab/>
-      </w:r>
-      <w:r>
-        <w:rPr>
-          <w:rFonts w:ascii="Arial" w:hAnsi="Arial" w:cs="Arial"/>
-          <w:sz w:val="18"/>
-        </w:rPr>
         <w:tab/>
         <w:t>BUDI NUGROHO</w:t>
       </w:r>
     </w:p>
     <w:p>
       <w:pPr>
+        <w:pStyle w:val="Normal"/>
         <w:tabs>
-          <w:tab w:val="center" w:pos="1276"/>
-          <w:tab w:val="left" w:pos="3402"/>
-          <w:tab w:val="center" w:pos="7797"/>
+          <w:tab w:val="center" w:pos="1276" w:leader="none"/>
+          <w:tab w:val="left" w:pos="3402" w:leader="none"/>
+          <w:tab w:val="center" w:pos="7797" w:leader="none"/>
         </w:tabs>
-        <w:spacing w:after="0" w:line="240" w:lineRule="auto"/>
+        <w:spacing w:lineRule="auto" w:line="240" w:before="0" w:after="0"/>
         <w:ind w:left="3686" w:hanging="3686"/>
         <w:jc w:val="both"/>
         <w:rPr>
@@ -2568,42 +3070,25 @@
       </w:pPr>
       <w:r>
         <w:rPr>
-          <w:rFonts w:ascii="Arial" w:hAnsi="Arial" w:cs="Arial"/>
+          <w:rFonts w:cs="Arial" w:ascii="Arial" w:hAnsi="Arial"/>
           <w:sz w:val="18"/>
         </w:rPr>
         <w:tab/>
-      </w:r>
-      <w:r>
-        <w:rPr>
-          <w:rFonts w:ascii="Arial" w:hAnsi="Arial" w:cs="Arial"/>
-          <w:sz w:val="18"/>
-        </w:rPr>
         <w:tab/>
-      </w:r>
-      <w:r>
-        <w:rPr>
-          <w:rFonts w:ascii="Arial" w:hAnsi="Arial" w:cs="Arial"/>
-          <w:sz w:val="18"/>
-        </w:rPr>
         <w:tab/>
-      </w:r>
-      <w:r>
-        <w:rPr>
-          <w:rFonts w:ascii="Arial" w:hAnsi="Arial" w:cs="Arial"/>
-          <w:sz w:val="18"/>
-        </w:rPr>
         <w:tab/>
         <w:t>AIPTU NRP 71110231</w:t>
       </w:r>
     </w:p>
     <w:p>
       <w:pPr>
+        <w:pStyle w:val="Normal"/>
         <w:tabs>
-          <w:tab w:val="center" w:pos="1276"/>
-          <w:tab w:val="left" w:pos="3402"/>
-          <w:tab w:val="center" w:pos="7797"/>
+          <w:tab w:val="center" w:pos="1276" w:leader="none"/>
+          <w:tab w:val="left" w:pos="3402" w:leader="none"/>
+          <w:tab w:val="center" w:pos="7797" w:leader="none"/>
         </w:tabs>
-        <w:spacing w:after="0" w:line="240" w:lineRule="auto"/>
+        <w:spacing w:lineRule="auto" w:line="240" w:before="0" w:after="0"/>
         <w:ind w:left="3686" w:hanging="3686"/>
         <w:jc w:val="center"/>
         <w:rPr>
@@ -2611,15 +3096,22 @@
           <w:sz w:val="18"/>
         </w:rPr>
       </w:pPr>
+      <w:r>
+        <w:rPr>
+          <w:rFonts w:cs="Arial" w:ascii="Arial" w:hAnsi="Arial"/>
+          <w:sz w:val="18"/>
+        </w:rPr>
+      </w:r>
     </w:p>
     <w:p>
       <w:pPr>
+        <w:pStyle w:val="Normal"/>
         <w:tabs>
-          <w:tab w:val="center" w:pos="1276"/>
-          <w:tab w:val="left" w:pos="3402"/>
-          <w:tab w:val="center" w:pos="7797"/>
+          <w:tab w:val="center" w:pos="1276" w:leader="none"/>
+          <w:tab w:val="left" w:pos="3402" w:leader="none"/>
+          <w:tab w:val="center" w:pos="7797" w:leader="none"/>
         </w:tabs>
-        <w:spacing w:after="0" w:line="240" w:lineRule="auto"/>
+        <w:spacing w:lineRule="auto" w:line="240" w:before="0" w:after="0"/>
         <w:ind w:left="3686" w:hanging="3686"/>
         <w:jc w:val="center"/>
         <w:rPr>
@@ -2629,7 +3121,7 @@
       </w:pPr>
       <w:r>
         <w:rPr>
-          <w:rFonts w:ascii="Arial" w:hAnsi="Arial" w:cs="Arial"/>
+          <w:rFonts w:cs="Arial" w:ascii="Arial" w:hAnsi="Arial"/>
           <w:sz w:val="18"/>
         </w:rPr>
         <w:t>Mengetahui</w:t>
@@ -2637,12 +3129,13 @@
     </w:p>
     <w:p>
       <w:pPr>
+        <w:pStyle w:val="Normal"/>
         <w:tabs>
-          <w:tab w:val="center" w:pos="1276"/>
-          <w:tab w:val="left" w:pos="3402"/>
-          <w:tab w:val="center" w:pos="7797"/>
+          <w:tab w:val="center" w:pos="1276" w:leader="none"/>
+          <w:tab w:val="left" w:pos="3402" w:leader="none"/>
+          <w:tab w:val="center" w:pos="7797" w:leader="none"/>
         </w:tabs>
-        <w:spacing w:after="0" w:line="240" w:lineRule="auto"/>
+        <w:spacing w:lineRule="auto" w:line="240" w:before="0" w:after="0"/>
         <w:ind w:left="3686" w:hanging="3686"/>
         <w:jc w:val="center"/>
         <w:rPr>
@@ -2652,7 +3145,7 @@
       </w:pPr>
       <w:r>
         <w:rPr>
-          <w:rFonts w:ascii="Arial" w:hAnsi="Arial" w:cs="Arial"/>
+          <w:rFonts w:cs="Arial" w:ascii="Arial" w:hAnsi="Arial"/>
           <w:sz w:val="18"/>
         </w:rPr>
         <w:t>KEPALA KEPOLISIAN SEKTOR SEWON</w:t>
@@ -2660,12 +3153,13 @@
     </w:p>
     <w:p>
       <w:pPr>
+        <w:pStyle w:val="Normal"/>
         <w:tabs>
-          <w:tab w:val="center" w:pos="1276"/>
-          <w:tab w:val="left" w:pos="3402"/>
-          <w:tab w:val="center" w:pos="7797"/>
+          <w:tab w:val="center" w:pos="1276" w:leader="none"/>
+          <w:tab w:val="left" w:pos="3402" w:leader="none"/>
+          <w:tab w:val="center" w:pos="7797" w:leader="none"/>
         </w:tabs>
-        <w:spacing w:after="0" w:line="240" w:lineRule="auto"/>
+        <w:spacing w:lineRule="auto" w:line="240" w:before="0" w:after="0"/>
         <w:ind w:left="3686" w:hanging="3686"/>
         <w:jc w:val="center"/>
         <w:rPr>
@@ -2673,15 +3167,22 @@
           <w:sz w:val="18"/>
         </w:rPr>
       </w:pPr>
+      <w:r>
+        <w:rPr>
+          <w:rFonts w:cs="Arial" w:ascii="Arial" w:hAnsi="Arial"/>
+          <w:sz w:val="18"/>
+        </w:rPr>
+      </w:r>
     </w:p>
     <w:p>
       <w:pPr>
+        <w:pStyle w:val="Normal"/>
         <w:tabs>
-          <w:tab w:val="center" w:pos="1276"/>
-          <w:tab w:val="left" w:pos="3402"/>
-          <w:tab w:val="center" w:pos="7797"/>
+          <w:tab w:val="center" w:pos="1276" w:leader="none"/>
+          <w:tab w:val="left" w:pos="3402" w:leader="none"/>
+          <w:tab w:val="center" w:pos="7797" w:leader="none"/>
         </w:tabs>
-        <w:spacing w:after="0" w:line="240" w:lineRule="auto"/>
+        <w:spacing w:lineRule="auto" w:line="240" w:before="0" w:after="0"/>
         <w:ind w:left="3686" w:hanging="3686"/>
         <w:jc w:val="center"/>
         <w:rPr>
@@ -2689,15 +3190,22 @@
           <w:sz w:val="18"/>
         </w:rPr>
       </w:pPr>
+      <w:r>
+        <w:rPr>
+          <w:rFonts w:cs="Arial" w:ascii="Arial" w:hAnsi="Arial"/>
+          <w:sz w:val="18"/>
+        </w:rPr>
+      </w:r>
     </w:p>
     <w:p>
       <w:pPr>
+        <w:pStyle w:val="Normal"/>
         <w:tabs>
-          <w:tab w:val="center" w:pos="1276"/>
-          <w:tab w:val="left" w:pos="3402"/>
-          <w:tab w:val="center" w:pos="7797"/>
+          <w:tab w:val="center" w:pos="1276" w:leader="none"/>
+          <w:tab w:val="left" w:pos="3402" w:leader="none"/>
+          <w:tab w:val="center" w:pos="7797" w:leader="none"/>
         </w:tabs>
-        <w:spacing w:after="0" w:line="240" w:lineRule="auto"/>
+        <w:spacing w:lineRule="auto" w:line="240" w:before="0" w:after="0"/>
         <w:ind w:left="3686" w:hanging="3686"/>
         <w:jc w:val="center"/>
         <w:rPr>
@@ -2705,15 +3213,22 @@
           <w:sz w:val="18"/>
         </w:rPr>
       </w:pPr>
+      <w:r>
+        <w:rPr>
+          <w:rFonts w:cs="Arial" w:ascii="Arial" w:hAnsi="Arial"/>
+          <w:sz w:val="18"/>
+        </w:rPr>
+      </w:r>
     </w:p>
     <w:p>
       <w:pPr>
+        <w:pStyle w:val="Normal"/>
         <w:tabs>
-          <w:tab w:val="center" w:pos="1276"/>
-          <w:tab w:val="left" w:pos="3402"/>
-          <w:tab w:val="center" w:pos="7797"/>
+          <w:tab w:val="center" w:pos="1276" w:leader="none"/>
+          <w:tab w:val="left" w:pos="3402" w:leader="none"/>
+          <w:tab w:val="center" w:pos="7797" w:leader="none"/>
         </w:tabs>
-        <w:spacing w:after="0" w:line="240" w:lineRule="auto"/>
+        <w:spacing w:lineRule="auto" w:line="240" w:before="0" w:after="0"/>
         <w:ind w:left="3686" w:hanging="3686"/>
         <w:jc w:val="center"/>
         <w:rPr>
@@ -2721,15 +3236,22 @@
           <w:sz w:val="18"/>
         </w:rPr>
       </w:pPr>
+      <w:r>
+        <w:rPr>
+          <w:rFonts w:cs="Arial" w:ascii="Arial" w:hAnsi="Arial"/>
+          <w:sz w:val="18"/>
+        </w:rPr>
+      </w:r>
     </w:p>
     <w:p>
       <w:pPr>
+        <w:pStyle w:val="Normal"/>
         <w:tabs>
-          <w:tab w:val="center" w:pos="1276"/>
-          <w:tab w:val="left" w:pos="3402"/>
-          <w:tab w:val="center" w:pos="7797"/>
+          <w:tab w:val="center" w:pos="1276" w:leader="none"/>
+          <w:tab w:val="left" w:pos="3402" w:leader="none"/>
+          <w:tab w:val="center" w:pos="7797" w:leader="none"/>
         </w:tabs>
-        <w:spacing w:after="0" w:line="240" w:lineRule="auto"/>
+        <w:spacing w:lineRule="auto" w:line="240" w:before="0" w:after="0"/>
         <w:ind w:left="3686" w:hanging="3686"/>
         <w:jc w:val="center"/>
         <w:rPr>
@@ -2739,7 +3261,7 @@
       </w:pPr>
       <w:r>
         <w:rPr>
-          <w:rFonts w:ascii="Arial" w:hAnsi="Arial" w:cs="Arial"/>
+          <w:rFonts w:cs="Arial" w:ascii="Arial" w:hAnsi="Arial"/>
           <w:sz w:val="18"/>
         </w:rPr>
         <w:t>IMAN SANTOSO</w:t>
@@ -2747,62 +3269,77 @@
     </w:p>
     <w:p>
       <w:pPr>
+        <w:pStyle w:val="Normal"/>
         <w:tabs>
-          <w:tab w:val="center" w:pos="1276"/>
-          <w:tab w:val="left" w:pos="3402"/>
-          <w:tab w:val="center" w:pos="7797"/>
+          <w:tab w:val="center" w:pos="1276" w:leader="none"/>
+          <w:tab w:val="left" w:pos="3402" w:leader="none"/>
+          <w:tab w:val="center" w:pos="7797" w:leader="none"/>
         </w:tabs>
-        <w:spacing w:after="0" w:line="240" w:lineRule="auto"/>
+        <w:spacing w:lineRule="auto" w:line="240" w:before="0" w:after="0"/>
         <w:ind w:left="3686" w:hanging="3686"/>
         <w:jc w:val="center"/>
+        <w:rPr/>
       </w:pPr>
       <w:r>
         <w:rPr>
-          <w:rFonts w:ascii="Arial" w:hAnsi="Arial" w:cs="Arial"/>
+          <w:rFonts w:cs="Arial" w:ascii="Arial" w:hAnsi="Arial"/>
           <w:sz w:val="18"/>
         </w:rPr>
         <w:t>KOMISARIS POLISI NRP 62070193</w:t>
       </w:r>
     </w:p>
-    <w:p/>
+    <w:p>
+      <w:pPr>
+        <w:pStyle w:val="Normal"/>
+        <w:widowControl/>
+        <w:bidi w:val="0"/>
+        <w:spacing w:lineRule="auto" w:line="276" w:before="0" w:after="200"/>
+        <w:jc w:val="left"/>
+        <w:rPr/>
+      </w:pPr>
+      <w:r>
+        <w:rPr/>
+      </w:r>
+    </w:p>
     <w:sectPr>
-      <w:pgSz w:w="11907" w:h="16840" w:code="9"/>
-      <w:pgMar w:top="851" w:right="851" w:bottom="851" w:left="1134" w:header="709" w:footer="709" w:gutter="0"/>
-      <w:cols w:space="708"/>
-      <w:docGrid w:linePitch="360"/>
+      <w:type w:val="nextPage"/>
+      <w:pgSz w:w="11906" w:h="16838"/>
+      <w:pgMar w:left="1134" w:right="851" w:header="0" w:top="851" w:footer="0" w:bottom="851" w:gutter="0"/>
+      <w:pgNumType w:fmt="decimal"/>
+      <w:formProt w:val="false"/>
+      <w:textDirection w:val="lrTb"/>
+      <w:docGrid w:type="default" w:linePitch="360" w:charSpace="4294965247"/>
     </w:sectPr>
   </w:body>
 </w:document>
 </file>
 
 <file path=word/styles.xml><?xml version="1.0" encoding="utf-8"?>
-<w:styles xmlns:mc="http://schemas.openxmlformats.org/markup-compatibility/2006" xmlns:r="http://schemas.openxmlformats.org/officeDocument/2006/relationships" xmlns:w="http://schemas.openxmlformats.org/wordprocessingml/2006/main" xmlns:w14="http://schemas.microsoft.com/office/word/2010/wordml" xmlns:w15="http://schemas.microsoft.com/office/word/2012/wordml" mc:Ignorable="w14 w15">
+<w:styles xmlns:w="http://schemas.openxmlformats.org/wordprocessingml/2006/main" xmlns:w14="http://schemas.microsoft.com/office/word/2010/wordml" xmlns:mc="http://schemas.openxmlformats.org/markup-compatibility/2006" mc:Ignorable="w14">
   <w:docDefaults>
     <w:rPrDefault>
       <w:rPr>
-        <w:rFonts w:asciiTheme="minorHAnsi" w:eastAsiaTheme="minorHAnsi" w:hAnsiTheme="minorHAnsi" w:cstheme="minorBidi"/>
+        <w:rFonts w:ascii="Calibri" w:hAnsi="Calibri" w:eastAsia="Calibri" w:cs="" w:asciiTheme="minorHAnsi" w:cstheme="minorBidi" w:eastAsiaTheme="minorHAnsi" w:hAnsiTheme="minorHAnsi"/>
         <w:sz w:val="22"/>
         <w:szCs w:val="22"/>
         <w:lang w:val="en-US" w:eastAsia="en-US" w:bidi="ar-SA"/>
       </w:rPr>
     </w:rPrDefault>
     <w:pPrDefault>
-      <w:pPr>
-        <w:spacing w:after="200" w:line="276" w:lineRule="auto"/>
-      </w:pPr>
+      <w:pPr/>
     </w:pPrDefault>
   </w:docDefaults>
   <w:latentStyles w:defLockedState="0" w:defUIPriority="99" w:defSemiHidden="0" w:defUnhideWhenUsed="0" w:defQFormat="0" w:count="380">
     <w:lsdException w:name="Normal" w:uiPriority="0" w:qFormat="1"/>
     <w:lsdException w:name="heading 1" w:uiPriority="9" w:qFormat="1"/>
-    <w:lsdException w:name="heading 2" w:semiHidden="1" w:uiPriority="9" w:unhideWhenUsed="1" w:qFormat="1"/>
-    <w:lsdException w:name="heading 3" w:semiHidden="1" w:uiPriority="9" w:unhideWhenUsed="1" w:qFormat="1"/>
-    <w:lsdException w:name="heading 4" w:semiHidden="1" w:uiPriority="9" w:unhideWhenUsed="1" w:qFormat="1"/>
-    <w:lsdException w:name="heading 5" w:semiHidden="1" w:uiPriority="9" w:unhideWhenUsed="1" w:qFormat="1"/>
-    <w:lsdException w:name="heading 6" w:semiHidden="1" w:uiPriority="9" w:unhideWhenUsed="1" w:qFormat="1"/>
-    <w:lsdException w:name="heading 7" w:semiHidden="1" w:uiPriority="9" w:unhideWhenUsed="1" w:qFormat="1"/>
-    <w:lsdException w:name="heading 8" w:semiHidden="1" w:uiPriority="9" w:unhideWhenUsed="1" w:qFormat="1"/>
-    <w:lsdException w:name="heading 9" w:semiHidden="1" w:uiPriority="9" w:unhideWhenUsed="1" w:qFormat="1"/>
+    <w:lsdException w:name="heading 2" w:uiPriority="9" w:semiHidden="1" w:unhideWhenUsed="1" w:qFormat="1"/>
+    <w:lsdException w:name="heading 3" w:uiPriority="9" w:semiHidden="1" w:unhideWhenUsed="1" w:qFormat="1"/>
+    <w:lsdException w:name="heading 4" w:uiPriority="9" w:semiHidden="1" w:unhideWhenUsed="1" w:qFormat="1"/>
+    <w:lsdException w:name="heading 5" w:uiPriority="9" w:semiHidden="1" w:unhideWhenUsed="1" w:qFormat="1"/>
+    <w:lsdException w:name="heading 6" w:uiPriority="9" w:semiHidden="1" w:unhideWhenUsed="1" w:qFormat="1"/>
+    <w:lsdException w:name="heading 7" w:uiPriority="9" w:semiHidden="1" w:unhideWhenUsed="1" w:qFormat="1"/>
+    <w:lsdException w:name="heading 8" w:uiPriority="9" w:semiHidden="1" w:unhideWhenUsed="1" w:qFormat="1"/>
+    <w:lsdException w:name="heading 9" w:uiPriority="9" w:semiHidden="1" w:unhideWhenUsed="1" w:qFormat="1"/>
     <w:lsdException w:name="index 1" w:semiHidden="1" w:unhideWhenUsed="1"/>
     <w:lsdException w:name="index 2" w:semiHidden="1" w:unhideWhenUsed="1"/>
     <w:lsdException w:name="index 3" w:semiHidden="1" w:unhideWhenUsed="1"/>
@@ -2812,22 +3349,22 @@
     <w:lsdException w:name="index 7" w:semiHidden="1" w:unhideWhenUsed="1"/>
     <w:lsdException w:name="index 8" w:semiHidden="1" w:unhideWhenUsed="1"/>
     <w:lsdException w:name="index 9" w:semiHidden="1" w:unhideWhenUsed="1"/>
-    <w:lsdException w:name="toc 1" w:semiHidden="1" w:uiPriority="39" w:unhideWhenUsed="1"/>
-    <w:lsdException w:name="toc 2" w:semiHidden="1" w:uiPriority="39" w:unhideWhenUsed="1"/>
-    <w:lsdException w:name="toc 3" w:semiHidden="1" w:uiPriority="39" w:unhideWhenUsed="1"/>
-    <w:lsdException w:name="toc 4" w:semiHidden="1" w:uiPriority="39" w:unhideWhenUsed="1"/>
-    <w:lsdException w:name="toc 5" w:semiHidden="1" w:uiPriority="39" w:unhideWhenUsed="1"/>
-    <w:lsdException w:name="toc 6" w:semiHidden="1" w:uiPriority="39" w:unhideWhenUsed="1"/>
-    <w:lsdException w:name="toc 7" w:semiHidden="1" w:uiPriority="39" w:unhideWhenUsed="1"/>
-    <w:lsdException w:name="toc 8" w:semiHidden="1" w:uiPriority="39" w:unhideWhenUsed="1"/>
-    <w:lsdException w:name="toc 9" w:semiHidden="1" w:uiPriority="39" w:unhideWhenUsed="1"/>
+    <w:lsdException w:name="toc 1" w:uiPriority="39" w:semiHidden="1" w:unhideWhenUsed="1"/>
+    <w:lsdException w:name="toc 2" w:uiPriority="39" w:semiHidden="1" w:unhideWhenUsed="1"/>
+    <w:lsdException w:name="toc 3" w:uiPriority="39" w:semiHidden="1" w:unhideWhenUsed="1"/>
+    <w:lsdException w:name="toc 4" w:uiPriority="39" w:semiHidden="1" w:unhideWhenUsed="1"/>
+    <w:lsdException w:name="toc 5" w:uiPriority="39" w:semiHidden="1" w:unhideWhenUsed="1"/>
+    <w:lsdException w:name="toc 6" w:uiPriority="39" w:semiHidden="1" w:unhideWhenUsed="1"/>
+    <w:lsdException w:name="toc 7" w:uiPriority="39" w:semiHidden="1" w:unhideWhenUsed="1"/>
+    <w:lsdException w:name="toc 8" w:uiPriority="39" w:semiHidden="1" w:unhideWhenUsed="1"/>
+    <w:lsdException w:name="toc 9" w:uiPriority="39" w:semiHidden="1" w:unhideWhenUsed="1"/>
     <w:lsdException w:name="Normal Indent" w:semiHidden="1" w:unhideWhenUsed="1"/>
     <w:lsdException w:name="footnote text" w:semiHidden="1" w:unhideWhenUsed="1"/>
     <w:lsdException w:name="annotation text" w:semiHidden="1" w:unhideWhenUsed="1"/>
     <w:lsdException w:name="header" w:semiHidden="1" w:unhideWhenUsed="1"/>
     <w:lsdException w:name="footer" w:semiHidden="1" w:unhideWhenUsed="1"/>
     <w:lsdException w:name="index heading" w:semiHidden="1" w:unhideWhenUsed="1"/>
-    <w:lsdException w:name="caption" w:semiHidden="1" w:uiPriority="35" w:unhideWhenUsed="1" w:qFormat="1"/>
+    <w:lsdException w:name="caption" w:uiPriority="35" w:semiHidden="1" w:unhideWhenUsed="1" w:qFormat="1"/>
     <w:lsdException w:name="table of figures" w:semiHidden="1" w:unhideWhenUsed="1"/>
     <w:lsdException w:name="envelope address" w:semiHidden="1" w:unhideWhenUsed="1"/>
     <w:lsdException w:name="envelope return" w:semiHidden="1" w:unhideWhenUsed="1"/>
@@ -2858,7 +3395,7 @@
     <w:lsdException w:name="Title" w:uiPriority="10" w:qFormat="1"/>
     <w:lsdException w:name="Closing" w:semiHidden="1" w:unhideWhenUsed="1"/>
     <w:lsdException w:name="Signature" w:semiHidden="1" w:unhideWhenUsed="1"/>
-    <w:lsdException w:name="Default Paragraph Font" w:semiHidden="1" w:uiPriority="1" w:unhideWhenUsed="1"/>
+    <w:lsdException w:name="Default Paragraph Font" w:uiPriority="1" w:semiHidden="1" w:unhideWhenUsed="1"/>
     <w:lsdException w:name="Body Text" w:semiHidden="1" w:unhideWhenUsed="1"/>
     <w:lsdException w:name="Body Text Indent" w:semiHidden="1" w:unhideWhenUsed="1"/>
     <w:lsdException w:name="List Continue" w:semiHidden="1" w:unhideWhenUsed="1"/>
@@ -3067,8 +3604,8 @@
     <w:lsdException w:name="Subtle Reference" w:uiPriority="31" w:qFormat="1"/>
     <w:lsdException w:name="Intense Reference" w:uiPriority="32" w:qFormat="1"/>
     <w:lsdException w:name="Book Title" w:uiPriority="33" w:qFormat="1"/>
-    <w:lsdException w:name="Bibliography" w:semiHidden="1" w:uiPriority="37" w:unhideWhenUsed="1"/>
-    <w:lsdException w:name="TOC Heading" w:semiHidden="1" w:uiPriority="39" w:unhideWhenUsed="1" w:qFormat="1"/>
+    <w:lsdException w:name="Bibliography" w:uiPriority="37" w:semiHidden="1" w:unhideWhenUsed="1"/>
+    <w:lsdException w:name="TOC Heading" w:uiPriority="39" w:semiHidden="1" w:unhideWhenUsed="1" w:qFormat="1"/>
     <w:lsdException w:name="Plain Table 1" w:uiPriority="41"/>
     <w:lsdException w:name="Plain Table 2" w:uiPriority="42"/>
     <w:lsdException w:name="Plain Table 3" w:uiPriority="43"/>
@@ -3174,19 +3711,96 @@
     <w:lsdException w:name="List Table 6 Colorful Accent 6" w:uiPriority="51"/>
     <w:lsdException w:name="List Table 7 Colorful Accent 6" w:uiPriority="52"/>
   </w:latentStyles>
-  <w:style w:type="paragraph" w:default="1" w:styleId="Normal">
+  <w:style w:type="paragraph" w:styleId="Normal" w:default="1">
     <w:name w:val="Normal"/>
     <w:qFormat/>
-    <w:rsid w:val="001D7376"/>
+    <w:rsid w:val="001d7376"/>
+    <w:pPr>
+      <w:widowControl/>
+      <w:bidi w:val="0"/>
+      <w:spacing w:lineRule="auto" w:line="276" w:before="0" w:after="200"/>
+      <w:jc w:val="left"/>
+    </w:pPr>
     <w:rPr>
-      <w:lang w:val="id-ID"/>
+      <w:rFonts w:ascii="Calibri" w:hAnsi="Calibri" w:eastAsia="Calibri" w:cs="" w:asciiTheme="minorHAnsi" w:cstheme="minorBidi" w:eastAsiaTheme="minorHAnsi" w:hAnsiTheme="minorHAnsi"/>
+      <w:color w:val="auto"/>
+      <w:sz w:val="22"/>
+      <w:szCs w:val="22"/>
+      <w:lang w:val="id-ID" w:eastAsia="en-US" w:bidi="ar-SA"/>
     </w:rPr>
   </w:style>
-  <w:style w:type="character" w:default="1" w:styleId="DefaultParagraphFont">
+  <w:style w:type="character" w:styleId="DefaultParagraphFont" w:default="1">
     <w:name w:val="Default Paragraph Font"/>
     <w:uiPriority w:val="1"/>
     <w:semiHidden/>
     <w:unhideWhenUsed/>
+    <w:qFormat/>
+    <w:rPr/>
+  </w:style>
+  <w:style w:type="paragraph" w:styleId="Heading">
+    <w:name w:val="Heading"/>
+    <w:basedOn w:val="Normal"/>
+    <w:next w:val="TextBody"/>
+    <w:qFormat/>
+    <w:pPr>
+      <w:keepNext/>
+      <w:spacing w:before="240" w:after="120"/>
+    </w:pPr>
+    <w:rPr>
+      <w:rFonts w:ascii="Liberation Sans" w:hAnsi="Liberation Sans" w:eastAsia="Noto Sans CJK SC Regular" w:cs="FreeSans"/>
+      <w:sz w:val="28"/>
+      <w:szCs w:val="28"/>
+    </w:rPr>
+  </w:style>
+  <w:style w:type="paragraph" w:styleId="TextBody">
+    <w:name w:val="Body Text"/>
+    <w:basedOn w:val="Normal"/>
+    <w:pPr>
+      <w:spacing w:lineRule="auto" w:line="288" w:before="0" w:after="140"/>
+    </w:pPr>
+    <w:rPr/>
+  </w:style>
+  <w:style w:type="paragraph" w:styleId="List">
+    <w:name w:val="List"/>
+    <w:basedOn w:val="TextBody"/>
+    <w:pPr/>
+    <w:rPr>
+      <w:rFonts w:cs="FreeSans"/>
+    </w:rPr>
+  </w:style>
+  <w:style w:type="paragraph" w:styleId="Caption">
+    <w:name w:val="Caption"/>
+    <w:basedOn w:val="Normal"/>
+    <w:qFormat/>
+    <w:pPr>
+      <w:suppressLineNumbers/>
+      <w:spacing w:before="120" w:after="120"/>
+    </w:pPr>
+    <w:rPr>
+      <w:rFonts w:cs="FreeSans"/>
+      <w:i/>
+      <w:iCs/>
+      <w:sz w:val="24"/>
+      <w:szCs w:val="24"/>
+    </w:rPr>
+  </w:style>
+  <w:style w:type="paragraph" w:styleId="Index">
+    <w:name w:val="Index"/>
+    <w:basedOn w:val="Normal"/>
+    <w:qFormat/>
+    <w:pPr>
+      <w:suppressLineNumbers/>
+    </w:pPr>
+    <w:rPr>
+      <w:rFonts w:cs="FreeSans"/>
+    </w:rPr>
+  </w:style>
+  <w:style w:type="numbering" w:styleId="NoList" w:default="1">
+    <w:name w:val="No List"/>
+    <w:uiPriority w:val="99"/>
+    <w:semiHidden/>
+    <w:unhideWhenUsed/>
+    <w:qFormat/>
   </w:style>
   <w:style w:type="table" w:default="1" w:styleId="TableNormal">
     <w:name w:val="Normal Table"/>
@@ -3203,17 +3817,11 @@
       </w:tblCellMar>
     </w:tblPr>
   </w:style>
-  <w:style w:type="numbering" w:default="1" w:styleId="NoList">
-    <w:name w:val="No List"/>
-    <w:uiPriority w:val="99"/>
-    <w:semiHidden/>
-    <w:unhideWhenUsed/>
-  </w:style>
   <w:style w:type="table" w:styleId="TableGrid">
     <w:name w:val="Table Grid"/>
     <w:basedOn w:val="TableNormal"/>
     <w:uiPriority w:val="59"/>
-    <w:rsid w:val="001D7376"/>
+    <w:rsid w:val="001d7376"/>
     <w:pPr>
       <w:spacing w:after="0" w:line="240" w:lineRule="auto"/>
     </w:pPr>
@@ -3223,12 +3831,12 @@
     <w:tblPr>
       <w:tblInd w:w="0" w:type="dxa"/>
       <w:tblBorders>
-        <w:top w:val="single" w:sz="4" w:space="0" w:color="auto"/>
-        <w:left w:val="single" w:sz="4" w:space="0" w:color="auto"/>
-        <w:bottom w:val="single" w:sz="4" w:space="0" w:color="auto"/>
-        <w:right w:val="single" w:sz="4" w:space="0" w:color="auto"/>
-        <w:insideH w:val="single" w:sz="4" w:space="0" w:color="auto"/>
-        <w:insideV w:val="single" w:sz="4" w:space="0" w:color="auto"/>
+        <w:top w:val="single" w:color="auto" w:sz="4" w:space="0"/>
+        <w:left w:val="single" w:color="auto" w:sz="4" w:space="0"/>
+        <w:bottom w:val="single" w:color="auto" w:sz="4" w:space="0"/>
+        <w:right w:val="single" w:color="auto" w:sz="4" w:space="0"/>
+        <w:insideH w:val="single" w:color="auto" w:sz="4" w:space="0"/>
+        <w:insideV w:val="single" w:color="auto" w:sz="4" w:space="0"/>
       </w:tblBorders>
       <w:tblCellMar>
         <w:top w:w="0" w:type="dxa"/>

</xml_diff>